<commit_message>
fine-tuning figure captions in Word version of MS
</commit_message>
<xml_diff>
--- a/ms/Backup of Claar_etal_2017_Nature_ms_Draft.docx
+++ b/ms/Backup of Claar_etal_2017_Nature_ms_Draft.docx
@@ -7,196 +7,294 @@
         <w:pStyle w:val="NormalWeb"/>
         <w:spacing w:before="0" w:beforeAutospacing="0" w:after="0" w:afterAutospacing="0"/>
         <w:rPr>
-          <w:rFonts w:ascii="Helvetica Neue" w:hAnsi="Helvetica Neue"/>
-          <w:color w:val="3E3F3A"/>
-          <w:sz w:val="21"/>
-          <w:szCs w:val="21"/>
+          <w:rFonts w:ascii="Helvetica Neue" w:eastAsia="Times New Roman" w:hAnsi="Helvetica Neue"/>
+          <w:color w:val="3E3F3A"/>
+          <w:sz w:val="21"/>
+          <w:szCs w:val="21"/>
+          <w:shd w:val="clear" w:color="auto" w:fill="FFFFFF"/>
         </w:rPr>
       </w:pPr>
       <w:commentRangeStart w:id="0"/>
+      <w:r>
+        <w:rPr>
+          <w:rFonts w:ascii="Helvetica Neue" w:eastAsia="Times New Roman" w:hAnsi="Helvetica Neue"/>
+          <w:b/>
+          <w:color w:val="3E3F3A"/>
+          <w:sz w:val="40"/>
+          <w:szCs w:val="40"/>
+          <w:shd w:val="clear" w:color="auto" w:fill="FFFFFF"/>
+        </w:rPr>
+        <w:t>Coral</w:t>
+      </w:r>
+      <w:commentRangeEnd w:id="0"/>
+      <w:r>
+        <w:rPr>
+          <w:rStyle w:val="CommentReference"/>
+          <w:sz w:val="40"/>
+          <w:szCs w:val="40"/>
+        </w:rPr>
+        <w:commentReference w:id="0"/>
+      </w:r>
+      <w:r>
+        <w:rPr>
+          <w:rFonts w:ascii="Helvetica Neue" w:eastAsia="Times New Roman" w:hAnsi="Helvetica Neue"/>
+          <w:b/>
+          <w:color w:val="3E3F3A"/>
+          <w:sz w:val="40"/>
+          <w:szCs w:val="40"/>
+          <w:shd w:val="clear" w:color="auto" w:fill="FFFFFF"/>
+        </w:rPr>
+        <w:t xml:space="preserve"> resilience to unprecedented heat stress</w:t>
+      </w:r>
+    </w:p>
+    <w:p>
+      <w:pPr>
+        <w:spacing w:line="480" w:lineRule="auto"/>
+        <w:rPr>
+          <w:rFonts w:ascii="Helvetica Neue" w:eastAsia="Times New Roman" w:hAnsi="Helvetica Neue" w:cs="Times New Roman"/>
+          <w:color w:val="3E3F3A"/>
+          <w:sz w:val="21"/>
+          <w:szCs w:val="21"/>
+          <w:shd w:val="clear" w:color="auto" w:fill="FFFFFF"/>
+          <w:lang w:val="en-CA"/>
+        </w:rPr>
+      </w:pPr>
+    </w:p>
+    <w:p>
+      <w:pPr>
+        <w:spacing w:line="480" w:lineRule="auto"/>
+        <w:rPr>
+          <w:rFonts w:ascii="Helvetica Neue" w:eastAsia="Times New Roman" w:hAnsi="Helvetica Neue" w:cs="Times New Roman"/>
+          <w:color w:val="3E3F3A"/>
+          <w:sz w:val="21"/>
+          <w:szCs w:val="21"/>
+          <w:shd w:val="clear" w:color="auto" w:fill="FFFFFF"/>
+          <w:lang w:val="en-CA"/>
+        </w:rPr>
+      </w:pPr>
+      <w:r>
+        <w:rPr>
+          <w:rFonts w:ascii="Helvetica Neue" w:eastAsia="Times New Roman" w:hAnsi="Helvetica Neue" w:cs="Times New Roman"/>
+          <w:color w:val="3E3F3A"/>
+          <w:sz w:val="21"/>
+          <w:szCs w:val="21"/>
+          <w:shd w:val="clear" w:color="auto" w:fill="FFFFFF"/>
+          <w:lang w:val="en-CA"/>
+        </w:rPr>
+        <w:t>Danielle C. Claar</w:t>
+      </w:r>
+      <w:r>
+        <w:rPr>
+          <w:rFonts w:ascii="Helvetica Neue" w:eastAsia="Times New Roman" w:hAnsi="Helvetica Neue" w:cs="Times New Roman"/>
+          <w:color w:val="3E3F3A"/>
+          <w:sz w:val="21"/>
+          <w:szCs w:val="21"/>
+          <w:shd w:val="clear" w:color="auto" w:fill="FFFFFF"/>
+          <w:vertAlign w:val="superscript"/>
+          <w:lang w:val="en-CA"/>
+        </w:rPr>
+        <w:t>1</w:t>
+      </w:r>
+      <w:r>
+        <w:rPr>
+          <w:rFonts w:ascii="Helvetica Neue" w:eastAsia="Times New Roman" w:hAnsi="Helvetica Neue" w:cs="Times New Roman"/>
+          <w:color w:val="3E3F3A"/>
+          <w:sz w:val="21"/>
+          <w:szCs w:val="21"/>
+          <w:shd w:val="clear" w:color="auto" w:fill="FFFFFF"/>
+          <w:lang w:val="en-CA"/>
+        </w:rPr>
+        <w:t>, Kristina L. Tietjen</w:t>
+      </w:r>
+      <w:r>
+        <w:rPr>
+          <w:rFonts w:ascii="Helvetica Neue" w:eastAsia="Times New Roman" w:hAnsi="Helvetica Neue" w:cs="Times New Roman"/>
+          <w:color w:val="3E3F3A"/>
+          <w:sz w:val="21"/>
+          <w:szCs w:val="21"/>
+          <w:shd w:val="clear" w:color="auto" w:fill="FFFFFF"/>
+          <w:vertAlign w:val="superscript"/>
+          <w:lang w:val="en-CA"/>
+        </w:rPr>
+        <w:t>1</w:t>
+      </w:r>
+      <w:r>
+        <w:rPr>
+          <w:rFonts w:ascii="Helvetica Neue" w:eastAsia="Times New Roman" w:hAnsi="Helvetica Neue" w:cs="Times New Roman"/>
+          <w:color w:val="3E3F3A"/>
+          <w:sz w:val="21"/>
+          <w:szCs w:val="21"/>
+          <w:shd w:val="clear" w:color="auto" w:fill="FFFFFF"/>
+          <w:lang w:val="en-CA"/>
+        </w:rPr>
+        <w:t>, Ruth D. Gates</w:t>
+      </w:r>
+      <w:r>
+        <w:rPr>
+          <w:rFonts w:ascii="Helvetica Neue" w:eastAsia="Times New Roman" w:hAnsi="Helvetica Neue" w:cs="Times New Roman"/>
+          <w:color w:val="3E3F3A"/>
+          <w:sz w:val="21"/>
+          <w:szCs w:val="21"/>
+          <w:shd w:val="clear" w:color="auto" w:fill="FFFFFF"/>
+          <w:vertAlign w:val="superscript"/>
+          <w:lang w:val="en-CA"/>
+        </w:rPr>
+        <w:t>2</w:t>
+      </w:r>
+      <w:r>
+        <w:rPr>
+          <w:rFonts w:ascii="Helvetica Neue" w:eastAsia="Times New Roman" w:hAnsi="Helvetica Neue" w:cs="Times New Roman"/>
+          <w:color w:val="3E3F3A"/>
+          <w:sz w:val="21"/>
+          <w:szCs w:val="21"/>
+          <w:shd w:val="clear" w:color="auto" w:fill="FFFFFF"/>
+          <w:lang w:val="en-CA"/>
+        </w:rPr>
+        <w:t>, Julia K. Baum</w:t>
+      </w:r>
+      <w:r>
+        <w:rPr>
+          <w:rFonts w:ascii="Helvetica Neue" w:eastAsia="Times New Roman" w:hAnsi="Helvetica Neue" w:cs="Times New Roman"/>
+          <w:color w:val="3E3F3A"/>
+          <w:sz w:val="21"/>
+          <w:szCs w:val="21"/>
+          <w:shd w:val="clear" w:color="auto" w:fill="FFFFFF"/>
+          <w:vertAlign w:val="superscript"/>
+          <w:lang w:val="en-CA"/>
+        </w:rPr>
+        <w:t>1</w:t>
+      </w:r>
+      <w:proofErr w:type="gramStart"/>
+      <w:r>
+        <w:rPr>
+          <w:rFonts w:ascii="Helvetica Neue" w:eastAsia="Times New Roman" w:hAnsi="Helvetica Neue" w:cs="Times New Roman"/>
+          <w:color w:val="3E3F3A"/>
+          <w:sz w:val="21"/>
+          <w:szCs w:val="21"/>
+          <w:shd w:val="clear" w:color="auto" w:fill="FFFFFF"/>
+          <w:vertAlign w:val="superscript"/>
+          <w:lang w:val="en-CA"/>
+        </w:rPr>
+        <w:t>,2</w:t>
+      </w:r>
+      <w:proofErr w:type="gramEnd"/>
+    </w:p>
+    <w:p>
+      <w:pPr>
+        <w:spacing w:line="480" w:lineRule="auto"/>
+        <w:rPr>
+          <w:rFonts w:ascii="Helvetica Neue" w:eastAsia="Times New Roman" w:hAnsi="Helvetica Neue" w:cs="Times New Roman"/>
+          <w:color w:val="3E3F3A"/>
+          <w:sz w:val="21"/>
+          <w:szCs w:val="21"/>
+          <w:shd w:val="clear" w:color="auto" w:fill="FFFFFF"/>
+          <w:lang w:val="en-CA"/>
+        </w:rPr>
+      </w:pPr>
+    </w:p>
+    <w:p>
+      <w:pPr>
+        <w:spacing w:line="480" w:lineRule="auto"/>
+        <w:rPr>
+          <w:rFonts w:ascii="Helvetica Neue" w:eastAsia="Times New Roman" w:hAnsi="Helvetica Neue" w:cs="Times New Roman"/>
+          <w:color w:val="3E3F3A"/>
+          <w:sz w:val="21"/>
+          <w:szCs w:val="21"/>
+          <w:shd w:val="clear" w:color="auto" w:fill="FFFFFF"/>
+          <w:lang w:val="en-CA"/>
+        </w:rPr>
+      </w:pPr>
+      <w:r>
+        <w:rPr>
+          <w:rFonts w:ascii="Helvetica Neue" w:eastAsia="Times New Roman" w:hAnsi="Helvetica Neue" w:cs="Times New Roman"/>
+          <w:color w:val="3E3F3A"/>
+          <w:sz w:val="21"/>
+          <w:szCs w:val="21"/>
+          <w:shd w:val="clear" w:color="auto" w:fill="FFFFFF"/>
+          <w:lang w:val="en-CA"/>
+        </w:rPr>
+        <w:t xml:space="preserve">Institute: 1 Department of Biology, University of Victoria, PO Box 1700 Station CSC, Victoria, British Columbia, V8W 2Y2, Canada; 2 Hawaii Institute of Marine Biology, 46-007b </w:t>
+      </w:r>
       <w:proofErr w:type="spellStart"/>
       <w:r>
         <w:rPr>
-          <w:rFonts w:ascii="Helvetica Neue" w:eastAsia="Times New Roman" w:hAnsi="Helvetica Neue"/>
-          <w:b/>
-          <w:color w:val="3E3F3A"/>
-          <w:sz w:val="21"/>
-          <w:szCs w:val="21"/>
-          <w:shd w:val="clear" w:color="auto" w:fill="FFFFFF"/>
-        </w:rPr>
-        <w:t>Titla</w:t>
-      </w:r>
-      <w:commentRangeEnd w:id="0"/>
+          <w:rFonts w:ascii="Helvetica Neue" w:eastAsia="Times New Roman" w:hAnsi="Helvetica Neue" w:cs="Times New Roman"/>
+          <w:color w:val="3E3F3A"/>
+          <w:sz w:val="21"/>
+          <w:szCs w:val="21"/>
+          <w:shd w:val="clear" w:color="auto" w:fill="FFFFFF"/>
+          <w:lang w:val="en-CA"/>
+        </w:rPr>
+        <w:t>Lilipuna</w:t>
+      </w:r>
       <w:proofErr w:type="spellEnd"/>
       <w:r>
         <w:rPr>
-          <w:rStyle w:val="CommentReference"/>
-        </w:rPr>
-        <w:commentReference w:id="0"/>
-      </w:r>
-      <w:r>
-        <w:rPr>
-          <w:rFonts w:ascii="Helvetica Neue" w:eastAsia="Times New Roman" w:hAnsi="Helvetica Neue"/>
-          <w:b/>
-          <w:color w:val="3E3F3A"/>
-          <w:sz w:val="21"/>
-          <w:szCs w:val="21"/>
-          <w:shd w:val="clear" w:color="auto" w:fill="FFFFFF"/>
-        </w:rPr>
-        <w:t xml:space="preserve"> goes here</w:t>
-      </w:r>
-      <w:r>
-        <w:rPr>
-          <w:rFonts w:ascii="Helvetica Neue" w:eastAsia="Times New Roman" w:hAnsi="Helvetica Neue"/>
-          <w:b/>
-          <w:color w:val="3E3F3A"/>
-          <w:sz w:val="21"/>
-          <w:szCs w:val="21"/>
-          <w:shd w:val="clear" w:color="auto" w:fill="FFFFFF"/>
-        </w:rPr>
-        <w:br w:type="page"/>
-      </w:r>
-    </w:p>
-    <w:p>
-      <w:pPr>
-        <w:rPr>
-          <w:rFonts w:ascii="Helvetica Neue" w:hAnsi="Helvetica Neue" w:cs="Times New Roman"/>
-          <w:color w:val="3E3F3A"/>
-          <w:sz w:val="21"/>
-          <w:szCs w:val="21"/>
-          <w:lang w:val="en-CA"/>
-        </w:rPr>
-      </w:pPr>
-      <w:bookmarkStart w:id="1" w:name="_GoBack"/>
-      <w:bookmarkEnd w:id="1"/>
-      <w:r>
-        <w:rPr>
-          <w:rFonts w:ascii="Helvetica Neue" w:hAnsi="Helvetica Neue" w:cs="Times New Roman"/>
-          <w:color w:val="3E3F3A"/>
-          <w:sz w:val="21"/>
-          <w:szCs w:val="21"/>
-          <w:lang w:val="en-CA"/>
-        </w:rPr>
-        <w:lastRenderedPageBreak/>
-        <w:t>Institute: </w:t>
-      </w:r>
-      <w:r>
-        <w:rPr>
-          <w:rFonts w:ascii="STIXGeneral-Regular" w:hAnsi="STIXGeneral-Regular" w:cs="STIXGeneral-Regular"/>
-          <w:color w:val="3E3F3A"/>
-          <w:position w:val="-26624"/>
-          <w:sz w:val="19"/>
-          <w:szCs w:val="19"/>
-          <w:bdr w:val="none" w:sz="0" w:space="0" w:color="auto" w:frame="1"/>
-          <w:lang w:val="en-CA"/>
-        </w:rPr>
-        <w:t>1</w:t>
-      </w:r>
-      <w:r>
-        <w:rPr>
-          <w:rFonts w:ascii="Helvetica Neue" w:hAnsi="Helvetica Neue" w:cs="Times New Roman"/>
-          <w:color w:val="3E3F3A"/>
-          <w:sz w:val="21"/>
-          <w:szCs w:val="21"/>
-          <w:lang w:val="en-CA"/>
-        </w:rPr>
-        <w:t> Department of Biology, University of Victoria, PO BOX 1700 Station CSC, Victoria, British Columbia, V8W 2Y2, Canada </w:t>
-      </w:r>
-      <w:r>
-        <w:rPr>
-          <w:rFonts w:ascii="STIXGeneral-Regular" w:hAnsi="STIXGeneral-Regular" w:cs="STIXGeneral-Regular"/>
-          <w:color w:val="3E3F3A"/>
-          <w:position w:val="-26624"/>
-          <w:sz w:val="19"/>
-          <w:szCs w:val="19"/>
-          <w:bdr w:val="none" w:sz="0" w:space="0" w:color="auto" w:frame="1"/>
-          <w:lang w:val="en-CA"/>
-        </w:rPr>
-        <w:t>2</w:t>
-      </w:r>
-      <w:r>
-        <w:rPr>
-          <w:rFonts w:ascii="Helvetica Neue" w:hAnsi="Helvetica Neue" w:cs="Times New Roman"/>
-          <w:color w:val="3E3F3A"/>
-          <w:sz w:val="21"/>
-          <w:szCs w:val="21"/>
-          <w:lang w:val="en-CA"/>
-        </w:rPr>
-        <w:t xml:space="preserve"> Hawaii Institute of Marine Biology, 46-007 </w:t>
+          <w:rFonts w:ascii="Helvetica Neue" w:eastAsia="Times New Roman" w:hAnsi="Helvetica Neue" w:cs="Times New Roman"/>
+          <w:color w:val="3E3F3A"/>
+          <w:sz w:val="21"/>
+          <w:szCs w:val="21"/>
+          <w:shd w:val="clear" w:color="auto" w:fill="FFFFFF"/>
+          <w:lang w:val="en-CA"/>
+        </w:rPr>
+        <w:t xml:space="preserve"> Road, Kaneohe, HI 96744, USA </w:t>
+      </w:r>
+    </w:p>
+    <w:p>
+      <w:pPr>
+        <w:spacing w:line="480" w:lineRule="auto"/>
+        <w:rPr>
+          <w:rFonts w:ascii="Helvetica Neue" w:eastAsia="Times New Roman" w:hAnsi="Helvetica Neue" w:cs="Times New Roman"/>
+          <w:color w:val="3E3F3A"/>
+          <w:sz w:val="21"/>
+          <w:szCs w:val="21"/>
+          <w:shd w:val="clear" w:color="auto" w:fill="FFFFFF"/>
+          <w:lang w:val="en-CA"/>
+        </w:rPr>
+      </w:pPr>
+      <w:r>
+        <w:rPr>
+          <w:rFonts w:ascii="Helvetica Neue" w:eastAsia="Times New Roman" w:hAnsi="Helvetica Neue" w:cs="Times New Roman"/>
+          <w:color w:val="3E3F3A"/>
+          <w:sz w:val="21"/>
+          <w:szCs w:val="21"/>
+          <w:shd w:val="clear" w:color="auto" w:fill="FFFFFF"/>
+          <w:lang w:val="en-CA"/>
+        </w:rPr>
+        <w:t xml:space="preserve">Corresponding Author: Danielle C. </w:t>
       </w:r>
       <w:proofErr w:type="spellStart"/>
       <w:r>
         <w:rPr>
-          <w:rFonts w:ascii="Helvetica Neue" w:hAnsi="Helvetica Neue" w:cs="Times New Roman"/>
-          <w:color w:val="3E3F3A"/>
-          <w:sz w:val="21"/>
-          <w:szCs w:val="21"/>
-          <w:lang w:val="en-CA"/>
-        </w:rPr>
-        <w:t>Lilipuna</w:t>
+          <w:rFonts w:ascii="Helvetica Neue" w:eastAsia="Times New Roman" w:hAnsi="Helvetica Neue" w:cs="Times New Roman"/>
+          <w:color w:val="3E3F3A"/>
+          <w:sz w:val="21"/>
+          <w:szCs w:val="21"/>
+          <w:shd w:val="clear" w:color="auto" w:fill="FFFFFF"/>
+          <w:lang w:val="en-CA"/>
+        </w:rPr>
+        <w:t>Claar</w:t>
       </w:r>
       <w:proofErr w:type="spellEnd"/>
       <w:r>
         <w:rPr>
-          <w:rFonts w:ascii="Helvetica Neue" w:hAnsi="Helvetica Neue" w:cs="Times New Roman"/>
-          <w:color w:val="3E3F3A"/>
-          <w:sz w:val="21"/>
-          <w:szCs w:val="21"/>
-          <w:lang w:val="en-CA"/>
-        </w:rPr>
-        <w:t xml:space="preserve"> Road, Kaneohe, HI 96744, USA</w:t>
-      </w:r>
-    </w:p>
-    <w:p>
-      <w:pPr>
-        <w:rPr>
-          <w:rFonts w:ascii="Helvetica Neue" w:hAnsi="Helvetica Neue" w:cs="Times New Roman"/>
-          <w:color w:val="3E3F3A"/>
-          <w:sz w:val="21"/>
-          <w:szCs w:val="21"/>
-          <w:lang w:val="en-CA"/>
-        </w:rPr>
-      </w:pPr>
-      <w:r>
-        <w:rPr>
-          <w:rFonts w:ascii="Helvetica Neue" w:hAnsi="Helvetica Neue" w:cs="Times New Roman"/>
-          <w:color w:val="3E3F3A"/>
-          <w:sz w:val="21"/>
-          <w:szCs w:val="21"/>
-          <w:lang w:val="en-CA"/>
-        </w:rPr>
-        <w:t xml:space="preserve">Corresponding Author: Danielle C. </w:t>
-      </w:r>
-      <w:proofErr w:type="spellStart"/>
-      <w:r>
-        <w:rPr>
-          <w:rFonts w:ascii="Helvetica Neue" w:hAnsi="Helvetica Neue" w:cs="Times New Roman"/>
-          <w:color w:val="3E3F3A"/>
-          <w:sz w:val="21"/>
-          <w:szCs w:val="21"/>
-          <w:lang w:val="en-CA"/>
-        </w:rPr>
-        <w:t>Claar</w:t>
-      </w:r>
-      <w:proofErr w:type="spellEnd"/>
-      <w:r>
-        <w:rPr>
-          <w:rFonts w:ascii="Helvetica Neue" w:hAnsi="Helvetica Neue" w:cs="Times New Roman"/>
-          <w:color w:val="3E3F3A"/>
-          <w:sz w:val="21"/>
-          <w:szCs w:val="21"/>
-          <w:lang w:val="en-CA"/>
-        </w:rPr>
-        <w:t>, Tel: (208) 250-0161, Email: </w:t>
+          <w:rFonts w:ascii="Helvetica Neue" w:eastAsia="Times New Roman" w:hAnsi="Helvetica Neue" w:cs="Times New Roman"/>
+          <w:color w:val="3E3F3A"/>
+          <w:sz w:val="21"/>
+          <w:szCs w:val="21"/>
+          <w:shd w:val="clear" w:color="auto" w:fill="FFFFFF"/>
+          <w:lang w:val="en-CA"/>
+        </w:rPr>
+        <w:t xml:space="preserve">, Tel: (208) 250-0161, Email: </w:t>
       </w:r>
       <w:hyperlink r:id="rId7" w:history="1">
         <w:r>
           <w:rPr>
-            <w:rFonts w:ascii="Helvetica Neue" w:hAnsi="Helvetica Neue" w:cs="Times New Roman"/>
-            <w:color w:val="93C54B"/>
+            <w:rStyle w:val="Hyperlink"/>
+            <w:rFonts w:ascii="Helvetica Neue" w:eastAsia="Times New Roman" w:hAnsi="Helvetica Neue" w:cs="Times New Roman"/>
             <w:sz w:val="21"/>
             <w:szCs w:val="21"/>
-            <w:u w:val="single"/>
+            <w:shd w:val="clear" w:color="auto" w:fill="FFFFFF"/>
             <w:lang w:val="en-CA"/>
           </w:rPr>
           <w:t>dclaar@uvic.ca</w:t>
@@ -205,81 +303,504 @@
     </w:p>
     <w:p>
       <w:pPr>
-        <w:rPr>
-          <w:rFonts w:ascii="Helvetica Neue" w:hAnsi="Helvetica Neue" w:cs="Times New Roman"/>
-          <w:color w:val="3E3F3A"/>
-          <w:sz w:val="21"/>
-          <w:szCs w:val="21"/>
-          <w:lang w:val="en-CA"/>
-        </w:rPr>
-      </w:pPr>
-      <w:r>
-        <w:rPr>
-          <w:rFonts w:ascii="Helvetica Neue" w:hAnsi="Helvetica Neue" w:cs="Times New Roman"/>
-          <w:color w:val="3E3F3A"/>
-          <w:sz w:val="21"/>
-          <w:szCs w:val="21"/>
-          <w:lang w:val="en-CA"/>
-        </w:rPr>
-        <w:t xml:space="preserve">Keywords: coral bleaching, heat stress, climate change, </w:t>
+        <w:spacing w:line="480" w:lineRule="auto"/>
+        <w:rPr>
+          <w:rFonts w:ascii="Helvetica Neue" w:eastAsia="Times New Roman" w:hAnsi="Helvetica Neue" w:cs="Times New Roman"/>
+          <w:color w:val="3E3F3A"/>
+          <w:sz w:val="21"/>
+          <w:szCs w:val="21"/>
+          <w:shd w:val="clear" w:color="auto" w:fill="FFFFFF"/>
+          <w:lang w:val="en-CA"/>
+        </w:rPr>
+      </w:pPr>
+    </w:p>
+    <w:p>
+      <w:pPr>
+        <w:spacing w:line="480" w:lineRule="auto"/>
+        <w:rPr>
+          <w:rFonts w:ascii="Helvetica Neue" w:eastAsia="Times New Roman" w:hAnsi="Helvetica Neue" w:cs="Times New Roman"/>
+          <w:color w:val="3E3F3A"/>
+          <w:sz w:val="21"/>
+          <w:szCs w:val="21"/>
+          <w:shd w:val="clear" w:color="auto" w:fill="FFFFFF"/>
+          <w:lang w:val="en-CA"/>
+        </w:rPr>
+      </w:pPr>
+    </w:p>
+    <w:p>
+      <w:pPr>
+        <w:spacing w:line="480" w:lineRule="auto"/>
+        <w:rPr>
+          <w:rFonts w:ascii="Helvetica Neue" w:eastAsia="Times New Roman" w:hAnsi="Helvetica Neue" w:cs="Times New Roman"/>
+          <w:color w:val="3E3F3A"/>
+          <w:sz w:val="21"/>
+          <w:szCs w:val="21"/>
+          <w:shd w:val="clear" w:color="auto" w:fill="FFFFFF"/>
+          <w:lang w:val="en-CA"/>
+        </w:rPr>
+      </w:pPr>
+      <w:r>
+        <w:rPr>
+          <w:rFonts w:ascii="Helvetica Neue" w:eastAsia="Times New Roman" w:hAnsi="Helvetica Neue" w:cs="Times New Roman"/>
+          <w:color w:val="3E3F3A"/>
+          <w:sz w:val="21"/>
+          <w:szCs w:val="21"/>
+          <w:shd w:val="clear" w:color="auto" w:fill="FFFFFF"/>
+          <w:lang w:val="en-CA"/>
+        </w:rPr>
+        <w:t xml:space="preserve">Keywords: coral bleaching, El Niño, heat stress, climate change, resilience, </w:t>
       </w:r>
       <w:proofErr w:type="spellStart"/>
       <w:r>
         <w:rPr>
-          <w:rFonts w:ascii="Helvetica Neue" w:hAnsi="Helvetica Neue" w:cs="Times New Roman"/>
-          <w:color w:val="3E3F3A"/>
-          <w:sz w:val="21"/>
-          <w:szCs w:val="21"/>
+          <w:rFonts w:ascii="Helvetica Neue" w:eastAsia="Times New Roman" w:hAnsi="Helvetica Neue" w:cs="Times New Roman"/>
+          <w:color w:val="3E3F3A"/>
+          <w:sz w:val="21"/>
+          <w:szCs w:val="21"/>
+          <w:shd w:val="clear" w:color="auto" w:fill="FFFFFF"/>
           <w:lang w:val="en-CA"/>
         </w:rPr>
         <w:t>Symbiodinium</w:t>
       </w:r>
       <w:proofErr w:type="spellEnd"/>
-    </w:p>
-    <w:p>
-      <w:pPr>
-        <w:rPr>
-          <w:rFonts w:ascii="Helvetica Neue" w:eastAsia="Times New Roman" w:hAnsi="Helvetica Neue" w:cs="Times New Roman"/>
-          <w:b/>
-          <w:color w:val="3E3F3A"/>
-          <w:sz w:val="21"/>
-          <w:szCs w:val="21"/>
-          <w:shd w:val="clear" w:color="auto" w:fill="FFFFFF"/>
-          <w:lang w:val="en-CA"/>
-        </w:rPr>
-      </w:pPr>
-    </w:p>
-    <w:p>
-      <w:pPr>
-        <w:spacing w:line="480" w:lineRule="auto"/>
-        <w:rPr>
-          <w:rFonts w:ascii="Helvetica Neue" w:eastAsia="Times New Roman" w:hAnsi="Helvetica Neue" w:cs="Times New Roman"/>
-          <w:color w:val="3E3F3A"/>
-          <w:sz w:val="21"/>
-          <w:szCs w:val="21"/>
-          <w:shd w:val="clear" w:color="auto" w:fill="FFFFFF"/>
-          <w:lang w:val="en-CA"/>
-        </w:rPr>
-      </w:pPr>
-    </w:p>
-    <w:p>
-      <w:pPr>
-        <w:spacing w:line="480" w:lineRule="auto"/>
-        <w:rPr>
-          <w:rFonts w:ascii="Helvetica Neue" w:eastAsia="Times New Roman" w:hAnsi="Helvetica Neue" w:cs="Times New Roman"/>
-          <w:color w:val="3E3F3A"/>
-          <w:sz w:val="21"/>
-          <w:szCs w:val="21"/>
-          <w:shd w:val="clear" w:color="auto" w:fill="FFFFFF"/>
-          <w:lang w:val="en-CA"/>
-        </w:rPr>
-      </w:pPr>
-    </w:p>
-    <w:p>
-      <w:pPr>
-        <w:spacing w:line="480" w:lineRule="auto"/>
-        <w:rPr>
-          <w:rFonts w:ascii="Helvetica Neue" w:eastAsia="Times New Roman" w:hAnsi="Helvetica Neue" w:cs="Times New Roman"/>
+      <w:r>
+        <w:rPr>
+          <w:rFonts w:ascii="Helvetica Neue" w:eastAsia="Times New Roman" w:hAnsi="Helvetica Neue" w:cs="Times New Roman"/>
+          <w:color w:val="3E3F3A"/>
+          <w:sz w:val="21"/>
+          <w:szCs w:val="21"/>
+          <w:shd w:val="clear" w:color="auto" w:fill="FFFFFF"/>
+          <w:lang w:val="en-CA"/>
+        </w:rPr>
+        <w:t xml:space="preserve">, </w:t>
+      </w:r>
+      <w:proofErr w:type="gramStart"/>
+      <w:r>
+        <w:rPr>
+          <w:rFonts w:ascii="Helvetica Neue" w:eastAsia="Times New Roman" w:hAnsi="Helvetica Neue" w:cs="Times New Roman"/>
+          <w:color w:val="3E3F3A"/>
+          <w:sz w:val="21"/>
+          <w:szCs w:val="21"/>
+          <w:shd w:val="clear" w:color="auto" w:fill="FFFFFF"/>
+          <w:lang w:val="en-CA"/>
+        </w:rPr>
+        <w:t>symbiosis</w:t>
+      </w:r>
+      <w:proofErr w:type="gramEnd"/>
+    </w:p>
+    <w:p>
+      <w:pPr>
+        <w:spacing w:line="480" w:lineRule="auto"/>
+        <w:rPr>
+          <w:rFonts w:ascii="Helvetica Neue" w:eastAsia="Times New Roman" w:hAnsi="Helvetica Neue" w:cs="Times New Roman"/>
+          <w:color w:val="3E3F3A"/>
+          <w:sz w:val="21"/>
+          <w:szCs w:val="21"/>
+          <w:shd w:val="clear" w:color="auto" w:fill="FFFFFF"/>
+          <w:lang w:val="en-CA"/>
+        </w:rPr>
+      </w:pPr>
+    </w:p>
+    <w:p>
+      <w:pPr>
+        <w:rPr>
+          <w:rFonts w:ascii="Helvetica Neue" w:eastAsia="Times New Roman" w:hAnsi="Helvetica Neue" w:cs="Times New Roman"/>
+          <w:color w:val="3E3F3A"/>
+          <w:sz w:val="21"/>
+          <w:szCs w:val="21"/>
+          <w:shd w:val="clear" w:color="auto" w:fill="FFFFFF"/>
+          <w:lang w:val="en-CA"/>
+        </w:rPr>
+      </w:pPr>
+      <w:r>
+        <w:rPr>
+          <w:rFonts w:ascii="Helvetica Neue" w:eastAsia="Times New Roman" w:hAnsi="Helvetica Neue" w:cs="Times New Roman"/>
+          <w:color w:val="3E3F3A"/>
+          <w:sz w:val="21"/>
+          <w:szCs w:val="21"/>
+          <w:shd w:val="clear" w:color="auto" w:fill="FFFFFF"/>
+          <w:lang w:val="en-CA"/>
+        </w:rPr>
+        <w:br w:type="page"/>
+      </w:r>
+    </w:p>
+    <w:p>
+      <w:pPr>
+        <w:spacing w:line="480" w:lineRule="auto"/>
+        <w:rPr>
+          <w:rFonts w:ascii="Helvetica Neue" w:eastAsia="Times New Roman" w:hAnsi="Helvetica Neue" w:cs="Times New Roman"/>
+          <w:b/>
+          <w:color w:val="3E3F3A"/>
+          <w:sz w:val="21"/>
+          <w:szCs w:val="21"/>
+          <w:shd w:val="clear" w:color="auto" w:fill="FFFFFF"/>
+          <w:lang w:val="en-CA"/>
+        </w:rPr>
+      </w:pPr>
+      <w:r>
+        <w:rPr>
+          <w:rFonts w:ascii="Helvetica Neue" w:eastAsia="Times New Roman" w:hAnsi="Helvetica Neue" w:cs="Times New Roman"/>
+          <w:b/>
+          <w:color w:val="3E3F3A"/>
+          <w:sz w:val="21"/>
+          <w:szCs w:val="21"/>
+          <w:shd w:val="clear" w:color="auto" w:fill="FFFFFF"/>
+          <w:lang w:val="en-CA"/>
+        </w:rPr>
+        <w:lastRenderedPageBreak/>
+        <w:t>Summary</w:t>
+      </w:r>
+    </w:p>
+    <w:p>
+      <w:pPr>
+        <w:spacing w:line="480" w:lineRule="auto"/>
+        <w:rPr>
+          <w:rFonts w:ascii="Helvetica Neue" w:eastAsia="Times New Roman" w:hAnsi="Helvetica Neue" w:cs="Times New Roman"/>
+          <w:color w:val="3E3F3A"/>
+          <w:sz w:val="21"/>
+          <w:szCs w:val="21"/>
+          <w:shd w:val="clear" w:color="auto" w:fill="FFFFFF"/>
+          <w:lang w:val="en-CA"/>
+        </w:rPr>
+      </w:pPr>
+    </w:p>
+    <w:p>
+      <w:pPr>
+        <w:spacing w:line="480" w:lineRule="auto"/>
+        <w:rPr>
+          <w:rFonts w:ascii="Helvetica Neue" w:eastAsia="Times New Roman" w:hAnsi="Helvetica Neue" w:cs="Times New Roman"/>
+          <w:color w:val="3E3F3A"/>
+          <w:sz w:val="21"/>
+          <w:szCs w:val="21"/>
+          <w:shd w:val="clear" w:color="auto" w:fill="FFFFFF"/>
+          <w:lang w:val="en-CA"/>
+        </w:rPr>
+      </w:pPr>
+    </w:p>
+    <w:p>
+      <w:pPr>
+        <w:spacing w:line="480" w:lineRule="auto"/>
+        <w:rPr>
+          <w:rFonts w:ascii="Helvetica Neue" w:eastAsia="Times New Roman" w:hAnsi="Helvetica Neue" w:cs="Times New Roman"/>
+          <w:color w:val="3E3F3A"/>
+          <w:sz w:val="21"/>
+          <w:szCs w:val="21"/>
+          <w:shd w:val="clear" w:color="auto" w:fill="FFFFFF"/>
+          <w:lang w:val="en-CA"/>
+        </w:rPr>
+      </w:pPr>
+    </w:p>
+    <w:p>
+      <w:pPr>
+        <w:spacing w:line="480" w:lineRule="auto"/>
+        <w:rPr>
+          <w:rFonts w:ascii="Helvetica Neue" w:eastAsia="Times New Roman" w:hAnsi="Helvetica Neue" w:cs="Times New Roman"/>
+          <w:color w:val="3E3F3A"/>
+          <w:sz w:val="21"/>
+          <w:szCs w:val="21"/>
+          <w:shd w:val="clear" w:color="auto" w:fill="FFFFFF"/>
+          <w:lang w:val="en-CA"/>
+        </w:rPr>
+      </w:pPr>
+    </w:p>
+    <w:p>
+      <w:pPr>
+        <w:spacing w:line="480" w:lineRule="auto"/>
+        <w:rPr>
+          <w:rFonts w:ascii="Helvetica Neue" w:eastAsia="Times New Roman" w:hAnsi="Helvetica Neue" w:cs="Times New Roman"/>
+          <w:b/>
+          <w:color w:val="3E3F3A"/>
+          <w:sz w:val="21"/>
+          <w:szCs w:val="21"/>
+          <w:shd w:val="clear" w:color="auto" w:fill="FFFFFF"/>
+          <w:lang w:val="en-CA"/>
+        </w:rPr>
+      </w:pPr>
+      <w:r>
+        <w:rPr>
+          <w:rFonts w:ascii="Helvetica Neue" w:eastAsia="Times New Roman" w:hAnsi="Helvetica Neue" w:cs="Times New Roman"/>
+          <w:b/>
+          <w:color w:val="3E3F3A"/>
+          <w:sz w:val="21"/>
+          <w:szCs w:val="21"/>
+          <w:shd w:val="clear" w:color="auto" w:fill="FFFFFF"/>
+          <w:lang w:val="en-CA"/>
+        </w:rPr>
+        <w:t>Main text</w:t>
+      </w:r>
+    </w:p>
+    <w:p>
+      <w:pPr>
+        <w:spacing w:line="480" w:lineRule="auto"/>
+        <w:rPr>
+          <w:rFonts w:ascii="Helvetica Neue" w:eastAsia="Times New Roman" w:hAnsi="Helvetica Neue" w:cs="Times New Roman"/>
+          <w:b/>
+          <w:color w:val="3E3F3A"/>
+          <w:sz w:val="21"/>
+          <w:szCs w:val="21"/>
+          <w:shd w:val="clear" w:color="auto" w:fill="FFFFFF"/>
+          <w:lang w:val="en-CA"/>
+        </w:rPr>
+      </w:pPr>
+    </w:p>
+    <w:p>
+      <w:pPr>
+        <w:spacing w:line="480" w:lineRule="auto"/>
+        <w:rPr>
+          <w:rFonts w:ascii="Helvetica Neue" w:eastAsia="Times New Roman" w:hAnsi="Helvetica Neue" w:cs="Times New Roman"/>
+          <w:b/>
+          <w:color w:val="3E3F3A"/>
+          <w:sz w:val="21"/>
+          <w:szCs w:val="21"/>
+          <w:shd w:val="clear" w:color="auto" w:fill="FFFFFF"/>
+          <w:lang w:val="en-CA"/>
+        </w:rPr>
+      </w:pPr>
+    </w:p>
+    <w:p>
+      <w:pPr>
+        <w:spacing w:line="480" w:lineRule="auto"/>
+        <w:rPr>
+          <w:rFonts w:ascii="Helvetica Neue" w:eastAsia="Times New Roman" w:hAnsi="Helvetica Neue" w:cs="Times New Roman"/>
+          <w:b/>
+          <w:color w:val="3E3F3A"/>
+          <w:sz w:val="21"/>
+          <w:szCs w:val="21"/>
+          <w:shd w:val="clear" w:color="auto" w:fill="FFFFFF"/>
+          <w:lang w:val="en-CA"/>
+        </w:rPr>
+      </w:pPr>
+    </w:p>
+    <w:p>
+      <w:pPr>
+        <w:spacing w:line="480" w:lineRule="auto"/>
+        <w:rPr>
+          <w:rFonts w:ascii="Helvetica Neue" w:eastAsia="Times New Roman" w:hAnsi="Helvetica Neue" w:cs="Times New Roman"/>
+          <w:b/>
+          <w:color w:val="3E3F3A"/>
+          <w:sz w:val="21"/>
+          <w:szCs w:val="21"/>
+          <w:shd w:val="clear" w:color="auto" w:fill="FFFFFF"/>
+          <w:lang w:val="en-CA"/>
+        </w:rPr>
+      </w:pPr>
+    </w:p>
+    <w:p>
+      <w:pPr>
+        <w:spacing w:line="480" w:lineRule="auto"/>
+        <w:rPr>
+          <w:rFonts w:ascii="Helvetica Neue" w:eastAsia="Times New Roman" w:hAnsi="Helvetica Neue" w:cs="Times New Roman"/>
+          <w:b/>
+          <w:color w:val="3E3F3A"/>
+          <w:sz w:val="21"/>
+          <w:szCs w:val="21"/>
+          <w:shd w:val="clear" w:color="auto" w:fill="FFFFFF"/>
+          <w:lang w:val="en-CA"/>
+        </w:rPr>
+      </w:pPr>
+    </w:p>
+    <w:p>
+      <w:pPr>
+        <w:spacing w:line="480" w:lineRule="auto"/>
+        <w:rPr>
+          <w:rFonts w:ascii="Helvetica Neue" w:eastAsia="Times New Roman" w:hAnsi="Helvetica Neue" w:cs="Times New Roman"/>
+          <w:b/>
+          <w:color w:val="3E3F3A"/>
+          <w:sz w:val="21"/>
+          <w:szCs w:val="21"/>
+          <w:shd w:val="clear" w:color="auto" w:fill="FFFFFF"/>
+          <w:lang w:val="en-CA"/>
+        </w:rPr>
+      </w:pPr>
+    </w:p>
+    <w:p>
+      <w:pPr>
+        <w:spacing w:line="480" w:lineRule="auto"/>
+        <w:rPr>
+          <w:rFonts w:ascii="Helvetica Neue" w:eastAsia="Times New Roman" w:hAnsi="Helvetica Neue" w:cs="Times New Roman"/>
+          <w:b/>
+          <w:color w:val="3E3F3A"/>
+          <w:sz w:val="21"/>
+          <w:szCs w:val="21"/>
+          <w:shd w:val="clear" w:color="auto" w:fill="FFFFFF"/>
+          <w:lang w:val="en-CA"/>
+        </w:rPr>
+      </w:pPr>
+    </w:p>
+    <w:p>
+      <w:pPr>
+        <w:spacing w:line="480" w:lineRule="auto"/>
+        <w:rPr>
+          <w:rFonts w:ascii="Helvetica Neue" w:eastAsia="Times New Roman" w:hAnsi="Helvetica Neue" w:cs="Times New Roman"/>
+          <w:b/>
+          <w:color w:val="3E3F3A"/>
+          <w:sz w:val="21"/>
+          <w:szCs w:val="21"/>
+          <w:shd w:val="clear" w:color="auto" w:fill="FFFFFF"/>
+          <w:lang w:val="en-CA"/>
+        </w:rPr>
+      </w:pPr>
+    </w:p>
+    <w:p>
+      <w:pPr>
+        <w:spacing w:line="480" w:lineRule="auto"/>
+        <w:rPr>
+          <w:rFonts w:ascii="Helvetica Neue" w:eastAsia="Times New Roman" w:hAnsi="Helvetica Neue" w:cs="Times New Roman"/>
+          <w:b/>
+          <w:color w:val="3E3F3A"/>
+          <w:sz w:val="21"/>
+          <w:szCs w:val="21"/>
+          <w:shd w:val="clear" w:color="auto" w:fill="FFFFFF"/>
+          <w:lang w:val="en-CA"/>
+        </w:rPr>
+      </w:pPr>
+    </w:p>
+    <w:p>
+      <w:pPr>
+        <w:spacing w:line="480" w:lineRule="auto"/>
+        <w:rPr>
+          <w:rFonts w:ascii="Helvetica Neue" w:eastAsia="Times New Roman" w:hAnsi="Helvetica Neue" w:cs="Times New Roman"/>
+          <w:b/>
+          <w:color w:val="3E3F3A"/>
+          <w:sz w:val="21"/>
+          <w:szCs w:val="21"/>
+          <w:shd w:val="clear" w:color="auto" w:fill="FFFFFF"/>
+          <w:lang w:val="en-CA"/>
+        </w:rPr>
+      </w:pPr>
+    </w:p>
+    <w:p>
+      <w:pPr>
+        <w:spacing w:line="480" w:lineRule="auto"/>
+        <w:rPr>
+          <w:rFonts w:ascii="Helvetica Neue" w:eastAsia="Times New Roman" w:hAnsi="Helvetica Neue" w:cs="Times New Roman"/>
+          <w:b/>
+          <w:color w:val="3E3F3A"/>
+          <w:sz w:val="21"/>
+          <w:szCs w:val="21"/>
+          <w:shd w:val="clear" w:color="auto" w:fill="FFFFFF"/>
+          <w:lang w:val="en-CA"/>
+        </w:rPr>
+      </w:pPr>
+    </w:p>
+    <w:p>
+      <w:pPr>
+        <w:spacing w:line="480" w:lineRule="auto"/>
+        <w:rPr>
+          <w:rFonts w:ascii="Helvetica Neue" w:eastAsia="Times New Roman" w:hAnsi="Helvetica Neue" w:cs="Times New Roman"/>
+          <w:b/>
+          <w:color w:val="3E3F3A"/>
+          <w:sz w:val="21"/>
+          <w:szCs w:val="21"/>
+          <w:shd w:val="clear" w:color="auto" w:fill="FFFFFF"/>
+          <w:lang w:val="en-CA"/>
+        </w:rPr>
+      </w:pPr>
+    </w:p>
+    <w:p>
+      <w:pPr>
+        <w:spacing w:line="480" w:lineRule="auto"/>
+        <w:rPr>
+          <w:rFonts w:ascii="Helvetica Neue" w:eastAsia="Times New Roman" w:hAnsi="Helvetica Neue" w:cs="Times New Roman"/>
+          <w:b/>
+          <w:color w:val="3E3F3A"/>
+          <w:sz w:val="21"/>
+          <w:szCs w:val="21"/>
+          <w:shd w:val="clear" w:color="auto" w:fill="FFFFFF"/>
+          <w:lang w:val="en-CA"/>
+        </w:rPr>
+      </w:pPr>
+    </w:p>
+    <w:p>
+      <w:pPr>
+        <w:spacing w:line="480" w:lineRule="auto"/>
+        <w:rPr>
+          <w:rFonts w:ascii="Helvetica Neue" w:eastAsia="Times New Roman" w:hAnsi="Helvetica Neue" w:cs="Times New Roman"/>
+          <w:b/>
+          <w:color w:val="3E3F3A"/>
+          <w:sz w:val="21"/>
+          <w:szCs w:val="21"/>
+          <w:shd w:val="clear" w:color="auto" w:fill="FFFFFF"/>
+          <w:lang w:val="en-CA"/>
+        </w:rPr>
+      </w:pPr>
+    </w:p>
+    <w:p>
+      <w:pPr>
+        <w:spacing w:line="480" w:lineRule="auto"/>
+        <w:rPr>
+          <w:rFonts w:ascii="Helvetica Neue" w:eastAsia="Times New Roman" w:hAnsi="Helvetica Neue" w:cs="Times New Roman"/>
+          <w:b/>
+          <w:color w:val="3E3F3A"/>
+          <w:sz w:val="21"/>
+          <w:szCs w:val="21"/>
+          <w:shd w:val="clear" w:color="auto" w:fill="FFFFFF"/>
+          <w:lang w:val="en-CA"/>
+        </w:rPr>
+      </w:pPr>
+    </w:p>
+    <w:p>
+      <w:pPr>
+        <w:spacing w:line="480" w:lineRule="auto"/>
+        <w:rPr>
+          <w:rFonts w:ascii="Helvetica Neue" w:eastAsia="Times New Roman" w:hAnsi="Helvetica Neue" w:cs="Times New Roman"/>
+          <w:b/>
+          <w:color w:val="3E3F3A"/>
+          <w:sz w:val="21"/>
+          <w:szCs w:val="21"/>
+          <w:shd w:val="clear" w:color="auto" w:fill="FFFFFF"/>
+          <w:lang w:val="en-CA"/>
+        </w:rPr>
+      </w:pPr>
+    </w:p>
+    <w:p>
+      <w:pPr>
+        <w:spacing w:line="480" w:lineRule="auto"/>
+        <w:rPr>
+          <w:rFonts w:ascii="Helvetica Neue" w:eastAsia="Times New Roman" w:hAnsi="Helvetica Neue" w:cs="Times New Roman"/>
+          <w:b/>
+          <w:color w:val="3E3F3A"/>
+          <w:sz w:val="21"/>
+          <w:szCs w:val="21"/>
+          <w:shd w:val="clear" w:color="auto" w:fill="FFFFFF"/>
+          <w:lang w:val="en-CA"/>
+        </w:rPr>
+      </w:pPr>
+    </w:p>
+    <w:p>
+      <w:pPr>
+        <w:spacing w:line="480" w:lineRule="auto"/>
+        <w:rPr>
+          <w:rFonts w:ascii="Helvetica Neue" w:eastAsia="Times New Roman" w:hAnsi="Helvetica Neue" w:cs="Times New Roman"/>
+          <w:b/>
+          <w:color w:val="3E3F3A"/>
+          <w:sz w:val="21"/>
+          <w:szCs w:val="21"/>
+          <w:shd w:val="clear" w:color="auto" w:fill="FFFFFF"/>
+          <w:lang w:val="en-CA"/>
+        </w:rPr>
+      </w:pPr>
+    </w:p>
+    <w:p>
+      <w:pPr>
+        <w:spacing w:line="480" w:lineRule="auto"/>
+        <w:rPr>
+          <w:rFonts w:ascii="Helvetica Neue" w:eastAsia="Times New Roman" w:hAnsi="Helvetica Neue" w:cs="Times New Roman"/>
+          <w:b/>
+          <w:color w:val="3E3F3A"/>
+          <w:sz w:val="21"/>
+          <w:szCs w:val="21"/>
+          <w:shd w:val="clear" w:color="auto" w:fill="FFFFFF"/>
+          <w:lang w:val="en-CA"/>
+        </w:rPr>
+      </w:pPr>
+    </w:p>
+    <w:p>
+      <w:pPr>
+        <w:spacing w:line="480" w:lineRule="auto"/>
+        <w:rPr>
+          <w:rFonts w:ascii="Helvetica Neue" w:eastAsia="Times New Roman" w:hAnsi="Helvetica Neue" w:cs="Times New Roman"/>
+          <w:b/>
           <w:color w:val="3E3F3A"/>
           <w:sz w:val="21"/>
           <w:szCs w:val="21"/>
@@ -313,7 +834,7 @@
           <w:lang w:val="en-CA"/>
         </w:rPr>
       </w:pPr>
-      <w:commentRangeStart w:id="2"/>
+      <w:commentRangeStart w:id="1"/>
       <w:r>
         <w:rPr>
           <w:rFonts w:ascii="Arial" w:hAnsi="Arial" w:cs="Arial"/>
@@ -326,12 +847,12 @@
         </w:rPr>
         <w:t>Acknowledgements</w:t>
       </w:r>
-      <w:commentRangeEnd w:id="2"/>
+      <w:commentRangeEnd w:id="1"/>
       <w:r>
         <w:rPr>
           <w:rStyle w:val="CommentReference"/>
         </w:rPr>
-        <w:commentReference w:id="2"/>
+        <w:commentReference w:id="1"/>
       </w:r>
       <w:r>
         <w:rPr>
@@ -388,7 +909,7 @@
           <w:lang w:val="en-CA"/>
         </w:rPr>
       </w:pPr>
-      <w:commentRangeStart w:id="3"/>
+      <w:commentRangeStart w:id="2"/>
       <w:r>
         <w:rPr>
           <w:rFonts w:ascii="Arial" w:hAnsi="Arial" w:cs="Arial"/>
@@ -401,12 +922,12 @@
         </w:rPr>
         <w:t>Author</w:t>
       </w:r>
-      <w:commentRangeEnd w:id="3"/>
+      <w:commentRangeEnd w:id="2"/>
       <w:r>
         <w:rPr>
           <w:rStyle w:val="CommentReference"/>
         </w:rPr>
-        <w:commentReference w:id="3"/>
+        <w:commentReference w:id="2"/>
       </w:r>
       <w:r>
         <w:rPr>
@@ -443,18 +964,146 @@
           <w:lang w:val="en-CA"/>
         </w:rPr>
       </w:pPr>
+      <w:commentRangeStart w:id="3"/>
+      <w:r>
+        <w:rPr>
+          <w:rFonts w:ascii="Arial" w:hAnsi="Arial" w:cs="Arial"/>
+          <w:b/>
+          <w:bCs/>
+          <w:color w:val="222222"/>
+          <w:sz w:val="20"/>
+          <w:szCs w:val="20"/>
+          <w:lang w:val="en-CA"/>
+        </w:rPr>
+        <w:t>Author</w:t>
+      </w:r>
+      <w:commentRangeEnd w:id="3"/>
+      <w:r>
+        <w:rPr>
+          <w:rStyle w:val="CommentReference"/>
+        </w:rPr>
+        <w:commentReference w:id="3"/>
+      </w:r>
+      <w:r>
+        <w:rPr>
+          <w:rFonts w:ascii="Arial" w:hAnsi="Arial" w:cs="Arial"/>
+          <w:b/>
+          <w:bCs/>
+          <w:color w:val="222222"/>
+          <w:sz w:val="20"/>
+          <w:szCs w:val="20"/>
+          <w:lang w:val="en-CA"/>
+        </w:rPr>
+        <w:t xml:space="preserve"> Information</w:t>
+      </w:r>
+      <w:r>
+        <w:rPr>
+          <w:rFonts w:ascii="Arial" w:hAnsi="Arial" w:cs="Arial"/>
+          <w:color w:val="222222"/>
+          <w:sz w:val="20"/>
+          <w:szCs w:val="20"/>
+          <w:lang w:val="en-CA"/>
+        </w:rPr>
+        <w:t xml:space="preserve">: </w:t>
+      </w:r>
+    </w:p>
+    <w:p>
+      <w:pPr>
+        <w:rPr>
+          <w:rFonts w:ascii="Arial" w:eastAsia="Times New Roman" w:hAnsi="Arial" w:cs="Arial"/>
+          <w:color w:val="222222"/>
+          <w:sz w:val="20"/>
+          <w:szCs w:val="20"/>
+          <w:lang w:val="en-CA"/>
+        </w:rPr>
+      </w:pPr>
+      <w:r>
+        <w:rPr>
+          <w:rFonts w:ascii="Arial" w:eastAsia="Times New Roman" w:hAnsi="Arial" w:cs="Arial"/>
+          <w:color w:val="222222"/>
+          <w:sz w:val="20"/>
+          <w:szCs w:val="20"/>
+          <w:lang w:val="en-CA"/>
+        </w:rPr>
+        <w:br w:type="page"/>
+      </w:r>
+    </w:p>
+    <w:p>
+      <w:pPr>
+        <w:spacing w:line="480" w:lineRule="auto"/>
+        <w:rPr>
+          <w:rFonts w:ascii="Helvetica Neue" w:eastAsia="Times New Roman" w:hAnsi="Helvetica Neue" w:cs="Times New Roman"/>
+          <w:b/>
+          <w:color w:val="3E3F3A"/>
+          <w:sz w:val="21"/>
+          <w:szCs w:val="21"/>
+          <w:shd w:val="clear" w:color="auto" w:fill="FFFFFF"/>
+          <w:lang w:val="en-CA"/>
+        </w:rPr>
+      </w:pPr>
+      <w:r>
+        <w:rPr>
+          <w:rFonts w:ascii="Helvetica Neue" w:eastAsia="Times New Roman" w:hAnsi="Helvetica Neue" w:cs="Times New Roman"/>
+          <w:b/>
+          <w:color w:val="3E3F3A"/>
+          <w:sz w:val="21"/>
+          <w:szCs w:val="21"/>
+          <w:shd w:val="clear" w:color="auto" w:fill="FFFFFF"/>
+          <w:lang w:val="en-CA"/>
+        </w:rPr>
+        <w:t>[</w:t>
+      </w:r>
+      <w:proofErr w:type="gramStart"/>
+      <w:r>
+        <w:rPr>
+          <w:rFonts w:ascii="Helvetica Neue" w:eastAsia="Times New Roman" w:hAnsi="Helvetica Neue" w:cs="Times New Roman"/>
+          <w:b/>
+          <w:color w:val="3E3F3A"/>
+          <w:sz w:val="21"/>
+          <w:szCs w:val="21"/>
+          <w:shd w:val="clear" w:color="auto" w:fill="FFFFFF"/>
+          <w:lang w:val="en-CA"/>
+        </w:rPr>
+        <w:t>input</w:t>
+      </w:r>
+      <w:proofErr w:type="gramEnd"/>
+      <w:r>
+        <w:rPr>
+          <w:rFonts w:ascii="Helvetica Neue" w:eastAsia="Times New Roman" w:hAnsi="Helvetica Neue" w:cs="Times New Roman"/>
+          <w:b/>
+          <w:color w:val="3E3F3A"/>
+          <w:sz w:val="21"/>
+          <w:szCs w:val="21"/>
+          <w:shd w:val="clear" w:color="auto" w:fill="FFFFFF"/>
+          <w:lang w:val="en-CA"/>
+        </w:rPr>
+        <w:t xml:space="preserve"> figure 1 file here when we are ready to submit]</w:t>
+      </w:r>
+    </w:p>
+    <w:p>
+      <w:pPr>
+        <w:spacing w:line="480" w:lineRule="auto"/>
+        <w:rPr>
+          <w:rFonts w:ascii="Helvetica Neue" w:eastAsia="Times New Roman" w:hAnsi="Helvetica Neue" w:cs="Times New Roman"/>
+          <w:color w:val="3E3F3A"/>
+          <w:sz w:val="21"/>
+          <w:szCs w:val="21"/>
+          <w:shd w:val="clear" w:color="auto" w:fill="FFFFFF"/>
+          <w:lang w:val="en-CA"/>
+        </w:rPr>
+      </w:pPr>
       <w:commentRangeStart w:id="4"/>
       <w:r>
         <w:rPr>
-          <w:rFonts w:ascii="Arial" w:hAnsi="Arial" w:cs="Arial"/>
-          <w:b/>
-          <w:bCs/>
-          <w:color w:val="222222"/>
-          <w:sz w:val="20"/>
-          <w:szCs w:val="20"/>
-          <w:lang w:val="en-CA"/>
-        </w:rPr>
-        <w:t>Author</w:t>
+          <w:rFonts w:ascii="Helvetica Neue" w:eastAsia="Times New Roman" w:hAnsi="Helvetica Neue" w:cs="Times New Roman"/>
+          <w:b/>
+          <w:color w:val="3E3F3A"/>
+          <w:sz w:val="21"/>
+          <w:szCs w:val="21"/>
+          <w:shd w:val="clear" w:color="auto" w:fill="FFFFFF"/>
+          <w:lang w:val="en-CA"/>
+        </w:rPr>
+        <w:t>Figure</w:t>
       </w:r>
       <w:commentRangeEnd w:id="4"/>
       <w:r>
@@ -465,134 +1114,6 @@
       </w:r>
       <w:r>
         <w:rPr>
-          <w:rFonts w:ascii="Arial" w:hAnsi="Arial" w:cs="Arial"/>
-          <w:b/>
-          <w:bCs/>
-          <w:color w:val="222222"/>
-          <w:sz w:val="20"/>
-          <w:szCs w:val="20"/>
-          <w:lang w:val="en-CA"/>
-        </w:rPr>
-        <w:t xml:space="preserve"> Information</w:t>
-      </w:r>
-      <w:r>
-        <w:rPr>
-          <w:rFonts w:ascii="Arial" w:hAnsi="Arial" w:cs="Arial"/>
-          <w:color w:val="222222"/>
-          <w:sz w:val="20"/>
-          <w:szCs w:val="20"/>
-          <w:lang w:val="en-CA"/>
-        </w:rPr>
-        <w:t xml:space="preserve">: </w:t>
-      </w:r>
-    </w:p>
-    <w:p>
-      <w:pPr>
-        <w:rPr>
-          <w:rFonts w:ascii="Arial" w:eastAsia="Times New Roman" w:hAnsi="Arial" w:cs="Arial"/>
-          <w:color w:val="222222"/>
-          <w:sz w:val="20"/>
-          <w:szCs w:val="20"/>
-          <w:lang w:val="en-CA"/>
-        </w:rPr>
-      </w:pPr>
-      <w:r>
-        <w:rPr>
-          <w:rFonts w:ascii="Arial" w:eastAsia="Times New Roman" w:hAnsi="Arial" w:cs="Arial"/>
-          <w:color w:val="222222"/>
-          <w:sz w:val="20"/>
-          <w:szCs w:val="20"/>
-          <w:lang w:val="en-CA"/>
-        </w:rPr>
-        <w:br w:type="page"/>
-      </w:r>
-    </w:p>
-    <w:p>
-      <w:pPr>
-        <w:spacing w:line="480" w:lineRule="auto"/>
-        <w:rPr>
-          <w:rFonts w:ascii="Helvetica Neue" w:eastAsia="Times New Roman" w:hAnsi="Helvetica Neue" w:cs="Times New Roman"/>
-          <w:b/>
-          <w:color w:val="3E3F3A"/>
-          <w:sz w:val="21"/>
-          <w:szCs w:val="21"/>
-          <w:shd w:val="clear" w:color="auto" w:fill="FFFFFF"/>
-          <w:lang w:val="en-CA"/>
-        </w:rPr>
-      </w:pPr>
-      <w:r>
-        <w:rPr>
-          <w:rFonts w:ascii="Helvetica Neue" w:eastAsia="Times New Roman" w:hAnsi="Helvetica Neue" w:cs="Times New Roman"/>
-          <w:b/>
-          <w:color w:val="3E3F3A"/>
-          <w:sz w:val="21"/>
-          <w:szCs w:val="21"/>
-          <w:shd w:val="clear" w:color="auto" w:fill="FFFFFF"/>
-          <w:lang w:val="en-CA"/>
-        </w:rPr>
-        <w:t>[</w:t>
-      </w:r>
-      <w:proofErr w:type="gramStart"/>
-      <w:r>
-        <w:rPr>
-          <w:rFonts w:ascii="Helvetica Neue" w:eastAsia="Times New Roman" w:hAnsi="Helvetica Neue" w:cs="Times New Roman"/>
-          <w:b/>
-          <w:color w:val="3E3F3A"/>
-          <w:sz w:val="21"/>
-          <w:szCs w:val="21"/>
-          <w:shd w:val="clear" w:color="auto" w:fill="FFFFFF"/>
-          <w:lang w:val="en-CA"/>
-        </w:rPr>
-        <w:t>input</w:t>
-      </w:r>
-      <w:proofErr w:type="gramEnd"/>
-      <w:r>
-        <w:rPr>
-          <w:rFonts w:ascii="Helvetica Neue" w:eastAsia="Times New Roman" w:hAnsi="Helvetica Neue" w:cs="Times New Roman"/>
-          <w:b/>
-          <w:color w:val="3E3F3A"/>
-          <w:sz w:val="21"/>
-          <w:szCs w:val="21"/>
-          <w:shd w:val="clear" w:color="auto" w:fill="FFFFFF"/>
-          <w:lang w:val="en-CA"/>
-        </w:rPr>
-        <w:t xml:space="preserve"> figure 1 file here when we are ready to submit]</w:t>
-      </w:r>
-    </w:p>
-    <w:p>
-      <w:pPr>
-        <w:spacing w:line="480" w:lineRule="auto"/>
-        <w:rPr>
-          <w:rFonts w:ascii="Helvetica Neue" w:eastAsia="Times New Roman" w:hAnsi="Helvetica Neue" w:cs="Times New Roman"/>
-          <w:color w:val="3E3F3A"/>
-          <w:sz w:val="21"/>
-          <w:szCs w:val="21"/>
-          <w:shd w:val="clear" w:color="auto" w:fill="FFFFFF"/>
-          <w:lang w:val="en-CA"/>
-        </w:rPr>
-      </w:pPr>
-      <w:commentRangeStart w:id="5"/>
-      <w:r>
-        <w:rPr>
-          <w:rFonts w:ascii="Helvetica Neue" w:eastAsia="Times New Roman" w:hAnsi="Helvetica Neue" w:cs="Times New Roman"/>
-          <w:b/>
-          <w:color w:val="3E3F3A"/>
-          <w:sz w:val="21"/>
-          <w:szCs w:val="21"/>
-          <w:shd w:val="clear" w:color="auto" w:fill="FFFFFF"/>
-          <w:lang w:val="en-CA"/>
-        </w:rPr>
-        <w:t>Figure</w:t>
-      </w:r>
-      <w:commentRangeEnd w:id="5"/>
-      <w:r>
-        <w:rPr>
-          <w:rStyle w:val="CommentReference"/>
-        </w:rPr>
-        <w:commentReference w:id="5"/>
-      </w:r>
-      <w:r>
-        <w:rPr>
           <w:rFonts w:ascii="Helvetica Neue" w:eastAsia="Times New Roman" w:hAnsi="Helvetica Neue" w:cs="Times New Roman"/>
           <w:b/>
           <w:color w:val="3E3F3A"/>
@@ -735,40 +1256,7 @@
           <w:shd w:val="clear" w:color="auto" w:fill="FFFFFF"/>
           <w:lang w:val="en-CA"/>
         </w:rPr>
-        <w:t xml:space="preserve">Alert Level 1 (significant bleaching </w:t>
-      </w:r>
-      <w:r>
-        <w:rPr>
-          <w:rFonts w:ascii="Helvetica Neue" w:eastAsia="Times New Roman" w:hAnsi="Helvetica Neue" w:cs="Times New Roman"/>
-          <w:color w:val="3E3F3A"/>
-          <w:sz w:val="21"/>
-          <w:szCs w:val="21"/>
-          <w:shd w:val="clear" w:color="auto" w:fill="FFFFFF"/>
-          <w:lang w:val="en-CA"/>
-        </w:rPr>
-        <w:t>likely</w:t>
-      </w:r>
-      <w:r>
-        <w:rPr>
-          <w:rFonts w:ascii="Helvetica Neue" w:eastAsia="Times New Roman" w:hAnsi="Helvetica Neue" w:cs="Times New Roman"/>
-          <w:color w:val="3E3F3A"/>
-          <w:sz w:val="21"/>
-          <w:szCs w:val="21"/>
-          <w:shd w:val="clear" w:color="auto" w:fill="FFFFFF"/>
-          <w:lang w:val="en-CA"/>
-        </w:rPr>
-        <w:t>)</w:t>
-      </w:r>
-      <w:r>
-        <w:rPr>
-          <w:rFonts w:ascii="Helvetica Neue" w:eastAsia="Times New Roman" w:hAnsi="Helvetica Neue" w:cs="Times New Roman"/>
-          <w:color w:val="3E3F3A"/>
-          <w:sz w:val="21"/>
-          <w:szCs w:val="21"/>
-          <w:shd w:val="clear" w:color="auto" w:fill="FFFFFF"/>
-          <w:lang w:val="en-CA"/>
-        </w:rPr>
-        <w:t>; 8°</w:t>
+        <w:t>Alert Level 1 (significant bleaching likely); 8°</w:t>
       </w:r>
       <w:r>
         <w:rPr>
@@ -812,29 +1300,7 @@
           <w:shd w:val="clear" w:color="auto" w:fill="FFFFFF"/>
           <w:lang w:val="en-CA"/>
         </w:rPr>
-        <w:t>and mortality may occur</w:t>
-      </w:r>
-      <w:r>
-        <w:rPr>
-          <w:rFonts w:ascii="Helvetica Neue" w:eastAsia="Times New Roman" w:hAnsi="Helvetica Neue" w:cs="Times New Roman"/>
-          <w:color w:val="3E3F3A"/>
-          <w:sz w:val="21"/>
-          <w:szCs w:val="21"/>
-          <w:shd w:val="clear" w:color="auto" w:fill="FFFFFF"/>
-          <w:lang w:val="en-CA"/>
-        </w:rPr>
-        <w:t>)</w:t>
-      </w:r>
-      <w:r>
-        <w:rPr>
-          <w:rFonts w:ascii="Helvetica Neue" w:eastAsia="Times New Roman" w:hAnsi="Helvetica Neue" w:cs="Times New Roman"/>
-          <w:color w:val="3E3F3A"/>
-          <w:sz w:val="21"/>
-          <w:szCs w:val="21"/>
-          <w:shd w:val="clear" w:color="auto" w:fill="FFFFFF"/>
-          <w:lang w:val="en-CA"/>
-        </w:rPr>
-        <w:t>; 12°</w:t>
+        <w:t>and mortality may occur); 12°</w:t>
       </w:r>
       <w:r>
         <w:rPr>
@@ -878,18 +1344,7 @@
           <w:shd w:val="clear" w:color="auto" w:fill="FFFFFF"/>
           <w:lang w:val="en-CA"/>
         </w:rPr>
-        <w:t xml:space="preserve">’ </w:t>
-      </w:r>
-      <w:r>
-        <w:rPr>
-          <w:rFonts w:ascii="Helvetica Neue" w:eastAsia="Times New Roman" w:hAnsi="Helvetica Neue" w:cs="Times New Roman"/>
-          <w:color w:val="3E3F3A"/>
-          <w:sz w:val="21"/>
-          <w:szCs w:val="21"/>
-          <w:shd w:val="clear" w:color="auto" w:fill="FFFFFF"/>
-          <w:lang w:val="en-CA"/>
-        </w:rPr>
-        <w:t>expected to occur</w:t>
+        <w:t>’ expected to occur</w:t>
       </w:r>
       <w:r>
         <w:rPr>
@@ -957,18 +1412,7 @@
           <w:shd w:val="clear" w:color="auto" w:fill="FFFFFF"/>
           <w:lang w:val="en-CA"/>
         </w:rPr>
-        <w:t xml:space="preserve"> </w:t>
-      </w:r>
-      <w:r>
-        <w:rPr>
-          <w:rFonts w:ascii="Helvetica Neue" w:eastAsia="Times New Roman" w:hAnsi="Helvetica Neue" w:cs="Times New Roman"/>
-          <w:color w:val="3E3F3A"/>
-          <w:sz w:val="21"/>
-          <w:szCs w:val="21"/>
-          <w:shd w:val="clear" w:color="auto" w:fill="FFFFFF"/>
-          <w:lang w:val="en-CA"/>
-        </w:rPr>
-        <w:t>‘not experienced by reefs yet’</w:t>
+        <w:t xml:space="preserve"> ‘not experienced by reefs yet’</w:t>
       </w:r>
       <w:r>
         <w:rPr>
@@ -1071,18 +1515,7 @@
           <w:shd w:val="clear" w:color="auto" w:fill="FFFFFF"/>
           <w:lang w:val="en-CA"/>
         </w:rPr>
-        <w:t>s show the</w:t>
-      </w:r>
-      <w:r>
-        <w:rPr>
-          <w:rFonts w:ascii="Helvetica Neue" w:eastAsia="Times New Roman" w:hAnsi="Helvetica Neue" w:cs="Times New Roman"/>
-          <w:color w:val="3E3F3A"/>
-          <w:sz w:val="21"/>
-          <w:szCs w:val="21"/>
-          <w:shd w:val="clear" w:color="auto" w:fill="FFFFFF"/>
-          <w:lang w:val="en-CA"/>
-        </w:rPr>
-        <w:t xml:space="preserve"> six </w:t>
+        <w:t xml:space="preserve">s show the six </w:t>
       </w:r>
       <w:r>
         <w:rPr>
@@ -1138,18 +1571,7 @@
           <w:shd w:val="clear" w:color="auto" w:fill="FFFFFF"/>
           <w:lang w:val="en-CA"/>
         </w:rPr>
-        <w:t>Photographs of the same</w:t>
-      </w:r>
-      <w:r>
-        <w:rPr>
-          <w:rFonts w:ascii="Helvetica Neue" w:eastAsia="Times New Roman" w:hAnsi="Helvetica Neue" w:cs="Times New Roman"/>
-          <w:color w:val="3E3F3A"/>
-          <w:sz w:val="21"/>
-          <w:szCs w:val="21"/>
-          <w:shd w:val="clear" w:color="auto" w:fill="FFFFFF"/>
-          <w:lang w:val="en-CA"/>
-        </w:rPr>
-        <w:t xml:space="preserve"> tagged </w:t>
+        <w:t xml:space="preserve">Photographs of the same tagged </w:t>
       </w:r>
       <w:proofErr w:type="spellStart"/>
       <w:r>
@@ -1186,29 +1608,7 @@
           <w:shd w:val="clear" w:color="auto" w:fill="FFFFFF"/>
           <w:lang w:val="en-CA"/>
         </w:rPr>
-        <w:t>coral colony (#99)</w:t>
-      </w:r>
-      <w:r>
-        <w:rPr>
-          <w:rFonts w:ascii="Helvetica Neue" w:eastAsia="Times New Roman" w:hAnsi="Helvetica Neue" w:cs="Times New Roman"/>
-          <w:color w:val="3E3F3A"/>
-          <w:sz w:val="21"/>
-          <w:szCs w:val="21"/>
-          <w:shd w:val="clear" w:color="auto" w:fill="FFFFFF"/>
-          <w:lang w:val="en-CA"/>
-        </w:rPr>
-        <w:t>, from the</w:t>
-      </w:r>
-      <w:r>
-        <w:rPr>
-          <w:rFonts w:ascii="Helvetica Neue" w:eastAsia="Times New Roman" w:hAnsi="Helvetica Neue" w:cs="Times New Roman"/>
-          <w:color w:val="3E3F3A"/>
-          <w:sz w:val="21"/>
-          <w:szCs w:val="21"/>
-          <w:shd w:val="clear" w:color="auto" w:fill="FFFFFF"/>
-          <w:lang w:val="en-CA"/>
-        </w:rPr>
-        <w:t xml:space="preserve"> six </w:t>
+        <w:t xml:space="preserve">coral colony (#99), from the six </w:t>
       </w:r>
       <w:r>
         <w:rPr>
@@ -1443,6 +1843,482 @@
         </w:rPr>
         <w:t xml:space="preserve">Figure 2 | </w:t>
       </w:r>
+    </w:p>
+    <w:p>
+      <w:pPr>
+        <w:spacing w:line="480" w:lineRule="auto"/>
+        <w:rPr>
+          <w:rFonts w:ascii="Helvetica Neue" w:eastAsia="Times New Roman" w:hAnsi="Helvetica Neue" w:cs="Times New Roman"/>
+          <w:color w:val="3E3F3A"/>
+          <w:sz w:val="21"/>
+          <w:szCs w:val="21"/>
+          <w:shd w:val="clear" w:color="auto" w:fill="FFFFFF"/>
+          <w:lang w:val="en-CA"/>
+        </w:rPr>
+      </w:pPr>
+    </w:p>
+    <w:p>
+      <w:pPr>
+        <w:spacing w:line="480" w:lineRule="auto"/>
+        <w:rPr>
+          <w:rFonts w:ascii="Helvetica Neue" w:eastAsia="Times New Roman" w:hAnsi="Helvetica Neue" w:cs="Times New Roman"/>
+          <w:color w:val="3E3F3A"/>
+          <w:sz w:val="21"/>
+          <w:szCs w:val="21"/>
+          <w:shd w:val="clear" w:color="auto" w:fill="FFFFFF"/>
+          <w:lang w:val="en-CA"/>
+        </w:rPr>
+      </w:pPr>
+    </w:p>
+    <w:p>
+      <w:pPr>
+        <w:spacing w:after="150"/>
+        <w:rPr>
+          <w:rFonts w:ascii="Helvetica Neue" w:hAnsi="Helvetica Neue" w:cs="Times New Roman"/>
+          <w:color w:val="3E3F3A"/>
+          <w:sz w:val="21"/>
+          <w:szCs w:val="21"/>
+          <w:lang w:val="en-CA"/>
+        </w:rPr>
+      </w:pPr>
+      <w:r>
+        <w:rPr>
+          <w:rFonts w:ascii="Helvetica Neue" w:hAnsi="Helvetica Neue" w:cs="Times New Roman"/>
+          <w:color w:val="3E3F3A"/>
+          <w:sz w:val="21"/>
+          <w:szCs w:val="21"/>
+          <w:lang w:val="en-CA"/>
+        </w:rPr>
+        <w:t>[Figure 2. </w:t>
+      </w:r>
+      <w:proofErr w:type="spellStart"/>
+      <w:r>
+        <w:rPr>
+          <w:rFonts w:ascii="Helvetica Neue" w:hAnsi="Helvetica Neue" w:cs="Times New Roman"/>
+          <w:i/>
+          <w:iCs/>
+          <w:color w:val="3E3F3A"/>
+          <w:sz w:val="21"/>
+          <w:szCs w:val="21"/>
+          <w:lang w:val="en-CA"/>
+        </w:rPr>
+        <w:t>Symbiodinium</w:t>
+      </w:r>
+      <w:proofErr w:type="spellEnd"/>
+      <w:r>
+        <w:rPr>
+          <w:rFonts w:ascii="Helvetica Neue" w:hAnsi="Helvetica Neue" w:cs="Times New Roman"/>
+          <w:color w:val="3E3F3A"/>
+          <w:sz w:val="21"/>
+          <w:szCs w:val="21"/>
+          <w:lang w:val="en-CA"/>
+        </w:rPr>
+        <w:t> community composition at each of five time points, showing the shift in dominance from clade C to clade D over the course of the 2015-2016 El Niño event, for A. the entire pool of tagged </w:t>
+      </w:r>
+      <w:proofErr w:type="spellStart"/>
+      <w:r>
+        <w:rPr>
+          <w:rFonts w:ascii="Helvetica Neue" w:hAnsi="Helvetica Neue" w:cs="Times New Roman"/>
+          <w:i/>
+          <w:iCs/>
+          <w:color w:val="3E3F3A"/>
+          <w:sz w:val="21"/>
+          <w:szCs w:val="21"/>
+          <w:lang w:val="en-CA"/>
+        </w:rPr>
+        <w:t>Platygyra</w:t>
+      </w:r>
+      <w:proofErr w:type="spellEnd"/>
+      <w:r>
+        <w:rPr>
+          <w:rFonts w:ascii="Helvetica Neue" w:hAnsi="Helvetica Neue" w:cs="Times New Roman"/>
+          <w:color w:val="3E3F3A"/>
+          <w:sz w:val="21"/>
+          <w:szCs w:val="21"/>
+          <w:lang w:val="en-CA"/>
+        </w:rPr>
+        <w:t> coral colonies at each of the five sampling time points (n= X - Y colonies per time point), B. the same individual tagged </w:t>
+      </w:r>
+      <w:proofErr w:type="spellStart"/>
+      <w:r>
+        <w:rPr>
+          <w:rFonts w:ascii="Helvetica Neue" w:hAnsi="Helvetica Neue" w:cs="Times New Roman"/>
+          <w:i/>
+          <w:iCs/>
+          <w:color w:val="3E3F3A"/>
+          <w:sz w:val="21"/>
+          <w:szCs w:val="21"/>
+          <w:lang w:val="en-CA"/>
+        </w:rPr>
+        <w:t>Platygyra</w:t>
+      </w:r>
+      <w:proofErr w:type="spellEnd"/>
+      <w:r>
+        <w:rPr>
+          <w:rFonts w:ascii="Helvetica Neue" w:hAnsi="Helvetica Neue" w:cs="Times New Roman"/>
+          <w:color w:val="3E3F3A"/>
+          <w:sz w:val="21"/>
+          <w:szCs w:val="21"/>
+          <w:lang w:val="en-CA"/>
+        </w:rPr>
+        <w:t> coral colony (#99). – This figure illustrat</w:t>
+      </w:r>
+      <w:bookmarkStart w:id="5" w:name="_GoBack"/>
+      <w:bookmarkEnd w:id="5"/>
+      <w:r>
+        <w:rPr>
+          <w:rFonts w:ascii="Helvetica Neue" w:hAnsi="Helvetica Neue" w:cs="Times New Roman"/>
+          <w:color w:val="3E3F3A"/>
+          <w:sz w:val="21"/>
+          <w:szCs w:val="21"/>
+          <w:lang w:val="en-CA"/>
+        </w:rPr>
+        <w:t xml:space="preserve">es non-preferential </w:t>
+      </w:r>
+      <w:proofErr w:type="spellStart"/>
+      <w:r>
+        <w:rPr>
+          <w:rFonts w:ascii="Helvetica Neue" w:hAnsi="Helvetica Neue" w:cs="Times New Roman"/>
+          <w:color w:val="3E3F3A"/>
+          <w:sz w:val="21"/>
+          <w:szCs w:val="21"/>
+          <w:lang w:val="en-CA"/>
+        </w:rPr>
+        <w:t>explusion</w:t>
+      </w:r>
+      <w:proofErr w:type="spellEnd"/>
+      <w:r>
+        <w:rPr>
+          <w:rFonts w:ascii="Helvetica Neue" w:hAnsi="Helvetica Neue" w:cs="Times New Roman"/>
+          <w:color w:val="3E3F3A"/>
+          <w:sz w:val="21"/>
+          <w:szCs w:val="21"/>
+          <w:lang w:val="en-CA"/>
+        </w:rPr>
+        <w:t xml:space="preserve"> of clades c and d; and that </w:t>
+      </w:r>
+      <w:proofErr w:type="spellStart"/>
+      <w:r>
+        <w:rPr>
+          <w:rFonts w:ascii="Helvetica Neue" w:hAnsi="Helvetica Neue" w:cs="Times New Roman"/>
+          <w:color w:val="3E3F3A"/>
+          <w:sz w:val="21"/>
+          <w:szCs w:val="21"/>
+          <w:lang w:val="en-CA"/>
+        </w:rPr>
+        <w:t>symbiodinium</w:t>
+      </w:r>
+      <w:proofErr w:type="spellEnd"/>
+      <w:r>
+        <w:rPr>
+          <w:rFonts w:ascii="Helvetica Neue" w:hAnsi="Helvetica Neue" w:cs="Times New Roman"/>
+          <w:color w:val="3E3F3A"/>
+          <w:sz w:val="21"/>
+          <w:szCs w:val="21"/>
+          <w:lang w:val="en-CA"/>
+        </w:rPr>
+        <w:t xml:space="preserve"> that </w:t>
+      </w:r>
+      <w:proofErr w:type="spellStart"/>
+      <w:r>
+        <w:rPr>
+          <w:rFonts w:ascii="Helvetica Neue" w:hAnsi="Helvetica Neue" w:cs="Times New Roman"/>
+          <w:color w:val="3E3F3A"/>
+          <w:sz w:val="21"/>
+          <w:szCs w:val="21"/>
+          <w:lang w:val="en-CA"/>
+        </w:rPr>
+        <w:t>ar</w:t>
+      </w:r>
+      <w:proofErr w:type="spellEnd"/>
+      <w:r>
+        <w:rPr>
+          <w:rFonts w:ascii="Helvetica Neue" w:hAnsi="Helvetica Neue" w:cs="Times New Roman"/>
+          <w:color w:val="3E3F3A"/>
+          <w:sz w:val="21"/>
+          <w:szCs w:val="21"/>
+          <w:lang w:val="en-CA"/>
+        </w:rPr>
+        <w:t xml:space="preserve"> </w:t>
+      </w:r>
+      <w:proofErr w:type="spellStart"/>
+      <w:r>
+        <w:rPr>
+          <w:rFonts w:ascii="Helvetica Neue" w:hAnsi="Helvetica Neue" w:cs="Times New Roman"/>
+          <w:color w:val="3E3F3A"/>
+          <w:sz w:val="21"/>
+          <w:szCs w:val="21"/>
+          <w:lang w:val="en-CA"/>
+        </w:rPr>
+        <w:t>einitially</w:t>
+      </w:r>
+      <w:proofErr w:type="spellEnd"/>
+      <w:r>
+        <w:rPr>
+          <w:rFonts w:ascii="Helvetica Neue" w:hAnsi="Helvetica Neue" w:cs="Times New Roman"/>
+          <w:color w:val="3E3F3A"/>
+          <w:sz w:val="21"/>
+          <w:szCs w:val="21"/>
+          <w:lang w:val="en-CA"/>
+        </w:rPr>
+        <w:t xml:space="preserve"> extremely rare can play a critical role in coral resilience to heat stress.]</w:t>
+      </w:r>
+    </w:p>
+    <w:p>
+      <w:pPr>
+        <w:spacing w:after="150"/>
+        <w:rPr>
+          <w:rFonts w:ascii="Helvetica Neue" w:hAnsi="Helvetica Neue" w:cs="Times New Roman"/>
+          <w:color w:val="3E3F3A"/>
+          <w:sz w:val="21"/>
+          <w:szCs w:val="21"/>
+          <w:lang w:val="en-CA"/>
+        </w:rPr>
+      </w:pPr>
+    </w:p>
+    <w:p>
+      <w:pPr>
+        <w:spacing w:after="150"/>
+        <w:rPr>
+          <w:rFonts w:ascii="Helvetica Neue" w:hAnsi="Helvetica Neue" w:cs="Times New Roman"/>
+          <w:color w:val="3E3F3A"/>
+          <w:sz w:val="21"/>
+          <w:szCs w:val="21"/>
+          <w:lang w:val="en-CA"/>
+        </w:rPr>
+      </w:pPr>
+    </w:p>
+    <w:p>
+      <w:pPr>
+        <w:spacing w:after="150"/>
+        <w:rPr>
+          <w:rFonts w:ascii="Helvetica Neue" w:hAnsi="Helvetica Neue" w:cs="Times New Roman"/>
+          <w:color w:val="3E3F3A"/>
+          <w:sz w:val="21"/>
+          <w:szCs w:val="21"/>
+          <w:lang w:val="en-CA"/>
+        </w:rPr>
+      </w:pPr>
+    </w:p>
+    <w:p>
+      <w:pPr>
+        <w:spacing w:after="150"/>
+        <w:rPr>
+          <w:rFonts w:ascii="Helvetica Neue" w:hAnsi="Helvetica Neue" w:cs="Times New Roman"/>
+          <w:color w:val="3E3F3A"/>
+          <w:sz w:val="21"/>
+          <w:szCs w:val="21"/>
+          <w:lang w:val="en-CA"/>
+        </w:rPr>
+      </w:pPr>
+    </w:p>
+    <w:p>
+      <w:pPr>
+        <w:spacing w:after="150"/>
+        <w:rPr>
+          <w:rFonts w:ascii="Helvetica Neue" w:hAnsi="Helvetica Neue" w:cs="Times New Roman"/>
+          <w:color w:val="3E3F3A"/>
+          <w:sz w:val="21"/>
+          <w:szCs w:val="21"/>
+          <w:lang w:val="en-CA"/>
+        </w:rPr>
+      </w:pPr>
+      <w:r>
+        <w:rPr>
+          <w:rFonts w:ascii="Helvetica Neue" w:hAnsi="Helvetica Neue" w:cs="Times New Roman"/>
+          <w:color w:val="3E3F3A"/>
+          <w:sz w:val="21"/>
+          <w:szCs w:val="21"/>
+          <w:lang w:val="en-CA"/>
+        </w:rPr>
+        <w:t xml:space="preserve"> [Figure 3. A. [Danielle to write this one: - will be the Constrained ordination plot showing groupings of </w:t>
+      </w:r>
+      <w:proofErr w:type="spellStart"/>
+      <w:r>
+        <w:rPr>
+          <w:rFonts w:ascii="Helvetica Neue" w:hAnsi="Helvetica Neue" w:cs="Times New Roman"/>
+          <w:i/>
+          <w:iCs/>
+          <w:color w:val="3E3F3A"/>
+          <w:sz w:val="21"/>
+          <w:szCs w:val="21"/>
+          <w:lang w:val="en-CA"/>
+        </w:rPr>
+        <w:t>Symbiodinium</w:t>
+      </w:r>
+      <w:proofErr w:type="spellEnd"/>
+      <w:r>
+        <w:rPr>
+          <w:rFonts w:ascii="Helvetica Neue" w:hAnsi="Helvetica Neue" w:cs="Times New Roman"/>
+          <w:color w:val="3E3F3A"/>
+          <w:sz w:val="21"/>
+          <w:szCs w:val="21"/>
+          <w:lang w:val="en-CA"/>
+        </w:rPr>
+        <w:t> communities from individual </w:t>
+      </w:r>
+      <w:proofErr w:type="spellStart"/>
+      <w:r>
+        <w:rPr>
+          <w:rFonts w:ascii="Helvetica Neue" w:hAnsi="Helvetica Neue" w:cs="Times New Roman"/>
+          <w:i/>
+          <w:iCs/>
+          <w:color w:val="3E3F3A"/>
+          <w:sz w:val="21"/>
+          <w:szCs w:val="21"/>
+          <w:lang w:val="en-CA"/>
+        </w:rPr>
+        <w:t>Platygyra</w:t>
+      </w:r>
+      <w:proofErr w:type="spellEnd"/>
+      <w:r>
+        <w:rPr>
+          <w:rFonts w:ascii="Helvetica Neue" w:hAnsi="Helvetica Neue" w:cs="Times New Roman"/>
+          <w:color w:val="3E3F3A"/>
+          <w:sz w:val="21"/>
+          <w:szCs w:val="21"/>
+          <w:lang w:val="en-CA"/>
+        </w:rPr>
+        <w:t> colonies, grouping into two distinct areas according to level of local disturbance….]; B. Bar plots showing </w:t>
+      </w:r>
+      <w:proofErr w:type="spellStart"/>
+      <w:r>
+        <w:rPr>
+          <w:rFonts w:ascii="Helvetica Neue" w:hAnsi="Helvetica Neue" w:cs="Times New Roman"/>
+          <w:i/>
+          <w:iCs/>
+          <w:color w:val="3E3F3A"/>
+          <w:sz w:val="21"/>
+          <w:szCs w:val="21"/>
+          <w:lang w:val="en-CA"/>
+        </w:rPr>
+        <w:t>Symbiodinium</w:t>
+      </w:r>
+      <w:r>
+        <w:rPr>
+          <w:rFonts w:ascii="Helvetica Neue" w:hAnsi="Helvetica Neue" w:cs="Times New Roman"/>
+          <w:color w:val="3E3F3A"/>
+          <w:sz w:val="21"/>
+          <w:szCs w:val="21"/>
+          <w:lang w:val="en-CA"/>
+        </w:rPr>
+        <w:t>community</w:t>
+      </w:r>
+      <w:proofErr w:type="spellEnd"/>
+      <w:r>
+        <w:rPr>
+          <w:rFonts w:ascii="Helvetica Neue" w:hAnsi="Helvetica Neue" w:cs="Times New Roman"/>
+          <w:color w:val="3E3F3A"/>
+          <w:sz w:val="21"/>
+          <w:szCs w:val="21"/>
+          <w:lang w:val="en-CA"/>
+        </w:rPr>
+        <w:t xml:space="preserve"> composition for individual </w:t>
+      </w:r>
+      <w:proofErr w:type="spellStart"/>
+      <w:r>
+        <w:rPr>
+          <w:rFonts w:ascii="Helvetica Neue" w:hAnsi="Helvetica Neue" w:cs="Times New Roman"/>
+          <w:i/>
+          <w:iCs/>
+          <w:color w:val="3E3F3A"/>
+          <w:sz w:val="21"/>
+          <w:szCs w:val="21"/>
+          <w:lang w:val="en-CA"/>
+        </w:rPr>
+        <w:t>Platygya</w:t>
+      </w:r>
+      <w:proofErr w:type="spellEnd"/>
+      <w:r>
+        <w:rPr>
+          <w:rFonts w:ascii="Helvetica Neue" w:hAnsi="Helvetica Neue" w:cs="Times New Roman"/>
+          <w:color w:val="3E3F3A"/>
+          <w:sz w:val="21"/>
+          <w:szCs w:val="21"/>
+          <w:lang w:val="en-CA"/>
+        </w:rPr>
+        <w:t xml:space="preserve"> colonies at a single time point prior to the heat stress, from sites with high (top) and low (bottom) levels of local disturbance levels.] Figure 4. </w:t>
+      </w:r>
+      <w:proofErr w:type="gramStart"/>
+      <w:r>
+        <w:rPr>
+          <w:rFonts w:ascii="Helvetica Neue" w:hAnsi="Helvetica Neue" w:cs="Times New Roman"/>
+          <w:color w:val="3E3F3A"/>
+          <w:sz w:val="21"/>
+          <w:szCs w:val="21"/>
+          <w:lang w:val="en-CA"/>
+        </w:rPr>
+        <w:t xml:space="preserve">Potentially the </w:t>
+      </w:r>
+      <w:proofErr w:type="spellStart"/>
+      <w:r>
+        <w:rPr>
+          <w:rFonts w:ascii="Helvetica Neue" w:hAnsi="Helvetica Neue" w:cs="Times New Roman"/>
+          <w:color w:val="3E3F3A"/>
+          <w:sz w:val="21"/>
+          <w:szCs w:val="21"/>
+          <w:lang w:val="en-CA"/>
+        </w:rPr>
+        <w:t>symbiodinium</w:t>
+      </w:r>
+      <w:proofErr w:type="spellEnd"/>
+      <w:r>
+        <w:rPr>
+          <w:rFonts w:ascii="Helvetica Neue" w:hAnsi="Helvetica Neue" w:cs="Times New Roman"/>
+          <w:color w:val="3E3F3A"/>
+          <w:sz w:val="21"/>
+          <w:szCs w:val="21"/>
+          <w:lang w:val="en-CA"/>
+        </w:rPr>
+        <w:t xml:space="preserve"> network plot.</w:t>
+      </w:r>
+      <w:proofErr w:type="gramEnd"/>
+      <w:r>
+        <w:rPr>
+          <w:rFonts w:ascii="Helvetica Neue" w:hAnsi="Helvetica Neue" w:cs="Times New Roman"/>
+          <w:color w:val="3E3F3A"/>
+          <w:sz w:val="21"/>
+          <w:szCs w:val="21"/>
+          <w:lang w:val="en-CA"/>
+        </w:rPr>
+        <w:t xml:space="preserve"> Figure 5. Potentially the rank abundance plot for </w:t>
+      </w:r>
+      <w:proofErr w:type="gramStart"/>
+      <w:r>
+        <w:rPr>
+          <w:rFonts w:ascii="Helvetica Neue" w:hAnsi="Helvetica Neue" w:cs="Times New Roman"/>
+          <w:color w:val="3E3F3A"/>
+          <w:sz w:val="21"/>
+          <w:szCs w:val="21"/>
+          <w:lang w:val="en-CA"/>
+        </w:rPr>
+        <w:t>Platy…..</w:t>
+      </w:r>
+      <w:proofErr w:type="gramEnd"/>
+    </w:p>
+    <w:p>
+      <w:pPr>
+        <w:rPr>
+          <w:rFonts w:ascii="Helvetica Neue" w:eastAsia="Times New Roman" w:hAnsi="Helvetica Neue" w:cs="Times New Roman"/>
+          <w:color w:val="3E3F3A"/>
+          <w:sz w:val="21"/>
+          <w:szCs w:val="21"/>
+          <w:lang w:val="en-CA"/>
+        </w:rPr>
+      </w:pPr>
+    </w:p>
+    <w:p>
+      <w:pPr>
+        <w:spacing w:line="480" w:lineRule="auto"/>
+        <w:rPr>
+          <w:rFonts w:ascii="Helvetica Neue" w:eastAsia="Times New Roman" w:hAnsi="Helvetica Neue" w:cs="Times New Roman"/>
+          <w:color w:val="3E3F3A"/>
+          <w:sz w:val="21"/>
+          <w:szCs w:val="21"/>
+          <w:shd w:val="clear" w:color="auto" w:fill="FFFFFF"/>
+          <w:lang w:val="en-CA"/>
+        </w:rPr>
+      </w:pPr>
     </w:p>
     <w:p>
       <w:pPr>
@@ -1653,7 +2529,7 @@
       </w:pPr>
     </w:p>
   </w:comment>
-  <w:comment w:id="2" w:author="Julia Baum" w:date="2017-07-11T15:05:00Z" w:initials="JB">
+  <w:comment w:id="1" w:author="Julia Baum" w:date="2017-07-11T15:05:00Z" w:initials="JB">
     <w:p>
       <w:pPr>
         <w:shd w:val="clear" w:color="auto" w:fill="FFFFFF"/>
@@ -1721,7 +2597,7 @@
       </w:pPr>
     </w:p>
   </w:comment>
-  <w:comment w:id="3" w:author="Julia Baum" w:date="2017-07-11T15:05:00Z" w:initials="JB">
+  <w:comment w:id="2" w:author="Julia Baum" w:date="2017-07-11T15:05:00Z" w:initials="JB">
     <w:p>
       <w:pPr>
         <w:pStyle w:val="CommentText"/>
@@ -1779,7 +2655,7 @@
       </w:r>
     </w:p>
   </w:comment>
-  <w:comment w:id="4" w:author="Julia Baum" w:date="2017-07-11T15:05:00Z" w:initials="JB">
+  <w:comment w:id="3" w:author="Julia Baum" w:date="2017-07-11T15:05:00Z" w:initials="JB">
     <w:p>
       <w:pPr>
         <w:shd w:val="clear" w:color="auto" w:fill="FFFFFF"/>
@@ -1980,7 +2856,7 @@
       </w:pPr>
     </w:p>
   </w:comment>
-  <w:comment w:id="5" w:author="Julia Baum" w:date="2017-07-11T14:59:00Z" w:initials="JB">
+  <w:comment w:id="4" w:author="Julia Baum" w:date="2017-07-11T14:59:00Z" w:initials="JB">
     <w:p>
       <w:pPr>
         <w:pStyle w:val="NormalWeb"/>
@@ -2536,7 +3412,6 @@
     <w:name w:val="Hyperlink"/>
     <w:basedOn w:val="DefaultParagraphFont"/>
     <w:uiPriority w:val="99"/>
-    <w:semiHidden/>
     <w:unhideWhenUsed/>
     <w:rsid w:val="00122A09"/>
     <w:rPr>
@@ -2915,7 +3790,6 @@
     <w:name w:val="Hyperlink"/>
     <w:basedOn w:val="DefaultParagraphFont"/>
     <w:uiPriority w:val="99"/>
-    <w:semiHidden/>
     <w:unhideWhenUsed/>
     <w:rsid w:val="00122A09"/>
     <w:rPr>

</xml_diff>

<commit_message>
wrote MS acknowledgments, author statement
</commit_message>
<xml_diff>
--- a/ms/Backup of Claar_etal_2017_Nature_ms_Draft.docx
+++ b/ms/Backup of Claar_etal_2017_Nature_ms_Draft.docx
@@ -372,21 +372,8 @@
           <w:shd w:val="clear" w:color="auto" w:fill="FFFFFF"/>
           <w:lang w:val="en-CA"/>
         </w:rPr>
-        <w:t xml:space="preserve">, </w:t>
-      </w:r>
-      <w:proofErr w:type="gramStart"/>
-      <w:r>
-        <w:rPr>
-          <w:rFonts w:ascii="Helvetica Neue" w:eastAsia="Times New Roman" w:hAnsi="Helvetica Neue" w:cs="Times New Roman"/>
-          <w:color w:val="3E3F3A"/>
-          <w:sz w:val="21"/>
-          <w:szCs w:val="21"/>
-          <w:shd w:val="clear" w:color="auto" w:fill="FFFFFF"/>
-          <w:lang w:val="en-CA"/>
-        </w:rPr>
-        <w:t>symbiosis</w:t>
-      </w:r>
-      <w:proofErr w:type="gramEnd"/>
+        <w:t>, symbiosis</w:t>
+      </w:r>
     </w:p>
     <w:p>
       <w:pPr>
@@ -797,44 +784,484 @@
     </w:p>
     <w:p>
       <w:pPr>
-        <w:spacing w:line="480" w:lineRule="auto"/>
-        <w:rPr>
-          <w:rFonts w:ascii="Helvetica Neue" w:eastAsia="Times New Roman" w:hAnsi="Helvetica Neue" w:cs="Times New Roman"/>
-          <w:b/>
-          <w:color w:val="3E3F3A"/>
-          <w:sz w:val="21"/>
-          <w:szCs w:val="21"/>
-          <w:shd w:val="clear" w:color="auto" w:fill="FFFFFF"/>
-          <w:lang w:val="en-CA"/>
-        </w:rPr>
-      </w:pPr>
-    </w:p>
-    <w:p>
-      <w:pPr>
-        <w:spacing w:line="480" w:lineRule="auto"/>
-        <w:rPr>
-          <w:rFonts w:ascii="Helvetica Neue" w:eastAsia="Times New Roman" w:hAnsi="Helvetica Neue" w:cs="Times New Roman"/>
-          <w:color w:val="3E3F3A"/>
-          <w:sz w:val="21"/>
-          <w:szCs w:val="21"/>
-          <w:shd w:val="clear" w:color="auto" w:fill="FFFFFF"/>
-          <w:lang w:val="en-CA"/>
-        </w:rPr>
-      </w:pPr>
+        <w:shd w:val="clear" w:color="auto" w:fill="FFFFFF"/>
+        <w:spacing w:after="240" w:line="480" w:lineRule="auto"/>
+        <w:rPr>
+          <w:rFonts w:ascii="Arial" w:hAnsi="Arial" w:cs="Arial"/>
+          <w:color w:val="222222"/>
+          <w:sz w:val="20"/>
+          <w:szCs w:val="20"/>
+          <w:lang w:val="en-CA"/>
+        </w:rPr>
+      </w:pPr>
+      <w:commentRangeStart w:id="1"/>
+      <w:proofErr w:type="gramStart"/>
+      <w:r>
+        <w:rPr>
+          <w:rFonts w:ascii="Arial" w:hAnsi="Arial" w:cs="Arial"/>
+          <w:b/>
+          <w:bCs/>
+          <w:color w:val="222222"/>
+          <w:sz w:val="20"/>
+          <w:szCs w:val="20"/>
+          <w:lang w:val="en-CA"/>
+        </w:rPr>
+        <w:lastRenderedPageBreak/>
+        <w:t>Acknowledgements</w:t>
+      </w:r>
+      <w:commentRangeEnd w:id="1"/>
+      <w:r>
+        <w:rPr>
+          <w:rStyle w:val="CommentReference"/>
+        </w:rPr>
+        <w:commentReference w:id="1"/>
+      </w:r>
+      <w:r>
+        <w:rPr>
+          <w:rFonts w:ascii="Arial" w:hAnsi="Arial" w:cs="Arial"/>
+          <w:color w:val="222222"/>
+          <w:sz w:val="20"/>
+          <w:szCs w:val="20"/>
+          <w:lang w:val="en-CA"/>
+        </w:rPr>
+        <w:t> </w:t>
+      </w:r>
+      <w:r>
+        <w:rPr>
+          <w:rFonts w:ascii="Arial" w:hAnsi="Arial" w:cs="Arial"/>
+          <w:color w:val="222222"/>
+          <w:sz w:val="20"/>
+          <w:szCs w:val="20"/>
+          <w:lang w:val="en-CA"/>
+        </w:rPr>
+        <w:t>Thanks to</w:t>
+      </w:r>
+      <w:r>
+        <w:rPr>
+          <w:rFonts w:ascii="Arial" w:hAnsi="Arial" w:cs="Arial"/>
+          <w:color w:val="222222"/>
+          <w:sz w:val="20"/>
+          <w:szCs w:val="20"/>
+          <w:lang w:val="en-CA"/>
+        </w:rPr>
+        <w:t xml:space="preserve"> H. Putnam and R. for discussions about </w:t>
+      </w:r>
+      <w:proofErr w:type="spellStart"/>
+      <w:r>
+        <w:rPr>
+          <w:rFonts w:ascii="Arial" w:hAnsi="Arial" w:cs="Arial"/>
+          <w:i/>
+          <w:color w:val="222222"/>
+          <w:sz w:val="20"/>
+          <w:szCs w:val="20"/>
+          <w:lang w:val="en-CA"/>
+        </w:rPr>
+        <w:t>Symbiodinium</w:t>
+      </w:r>
+      <w:proofErr w:type="spellEnd"/>
+      <w:r>
+        <w:rPr>
+          <w:rFonts w:ascii="Arial" w:hAnsi="Arial" w:cs="Arial"/>
+          <w:i/>
+          <w:color w:val="222222"/>
+          <w:sz w:val="20"/>
+          <w:szCs w:val="20"/>
+          <w:lang w:val="en-CA"/>
+        </w:rPr>
+        <w:t xml:space="preserve"> </w:t>
+      </w:r>
+      <w:r>
+        <w:rPr>
+          <w:rFonts w:ascii="Arial" w:hAnsi="Arial" w:cs="Arial"/>
+          <w:color w:val="222222"/>
+          <w:sz w:val="20"/>
+          <w:szCs w:val="20"/>
+          <w:lang w:val="en-CA"/>
+        </w:rPr>
+        <w:t xml:space="preserve">and bioinformatics, J. Davidson for logistical and lab support, A. Eggers for molecular sequencing, and </w:t>
+      </w:r>
+      <w:r>
+        <w:rPr>
+          <w:rFonts w:ascii="Arial" w:hAnsi="Arial" w:cs="Arial"/>
+          <w:color w:val="222222"/>
+          <w:sz w:val="20"/>
+          <w:szCs w:val="20"/>
+          <w:highlight w:val="yellow"/>
+          <w:lang w:val="en-CA"/>
+        </w:rPr>
+        <w:t>anyone else?</w:t>
+      </w:r>
+      <w:proofErr w:type="gramEnd"/>
+      <w:r>
+        <w:rPr>
+          <w:rFonts w:ascii="Arial" w:hAnsi="Arial" w:cs="Arial"/>
+          <w:color w:val="222222"/>
+          <w:sz w:val="20"/>
+          <w:szCs w:val="20"/>
+          <w:lang w:val="en-CA"/>
+        </w:rPr>
+        <w:t xml:space="preserve"> DCC acknowledges </w:t>
+      </w:r>
+      <w:r>
+        <w:rPr>
+          <w:rFonts w:ascii="Arial" w:hAnsi="Arial" w:cs="Arial"/>
+          <w:color w:val="222222"/>
+          <w:sz w:val="20"/>
+          <w:szCs w:val="20"/>
+          <w:lang w:val="en-CA"/>
+        </w:rPr>
+        <w:t xml:space="preserve">scholarship </w:t>
+      </w:r>
+      <w:r>
+        <w:rPr>
+          <w:rFonts w:ascii="Arial" w:hAnsi="Arial" w:cs="Arial"/>
+          <w:color w:val="222222"/>
+          <w:sz w:val="20"/>
+          <w:szCs w:val="20"/>
+          <w:lang w:val="en-CA"/>
+        </w:rPr>
+        <w:t xml:space="preserve">support from an NSERC Vanier </w:t>
+      </w:r>
+      <w:r>
+        <w:rPr>
+          <w:rFonts w:ascii="Arial" w:hAnsi="Arial" w:cs="Arial"/>
+          <w:color w:val="222222"/>
+          <w:sz w:val="20"/>
+          <w:szCs w:val="20"/>
+          <w:lang w:val="en-CA"/>
+        </w:rPr>
+        <w:t xml:space="preserve">Canada Graduate </w:t>
+      </w:r>
+      <w:r>
+        <w:rPr>
+          <w:rFonts w:ascii="Arial" w:hAnsi="Arial" w:cs="Arial"/>
+          <w:color w:val="222222"/>
+          <w:sz w:val="20"/>
+          <w:szCs w:val="20"/>
+          <w:lang w:val="en-CA"/>
+        </w:rPr>
+        <w:t xml:space="preserve">Scholarship, as well as </w:t>
+      </w:r>
+      <w:r>
+        <w:rPr>
+          <w:rFonts w:ascii="Arial" w:hAnsi="Arial" w:cs="Arial"/>
+          <w:color w:val="222222"/>
+          <w:sz w:val="20"/>
+          <w:szCs w:val="20"/>
+          <w:lang w:val="en-CA"/>
+        </w:rPr>
+        <w:t xml:space="preserve">funding from </w:t>
+      </w:r>
+      <w:r>
+        <w:rPr>
+          <w:rFonts w:ascii="Arial" w:hAnsi="Arial" w:cs="Arial"/>
+          <w:color w:val="222222"/>
+          <w:sz w:val="20"/>
+          <w:szCs w:val="20"/>
+          <w:lang w:val="en-CA"/>
+        </w:rPr>
+        <w:t xml:space="preserve">the </w:t>
+      </w:r>
+      <w:r>
+        <w:rPr>
+          <w:rFonts w:ascii="Arial" w:hAnsi="Arial" w:cs="Arial"/>
+          <w:color w:val="222222"/>
+          <w:sz w:val="20"/>
+          <w:szCs w:val="20"/>
+          <w:lang w:val="en-CA"/>
+        </w:rPr>
+        <w:t>American Academy of Underwater Sciences, International Society for Reef Studies, National Geographic Young Explorers Grant, University of Victoria (</w:t>
+      </w:r>
+      <w:proofErr w:type="spellStart"/>
+      <w:r>
+        <w:rPr>
+          <w:rFonts w:ascii="Arial" w:hAnsi="Arial" w:cs="Arial"/>
+          <w:color w:val="222222"/>
+          <w:sz w:val="20"/>
+          <w:szCs w:val="20"/>
+          <w:lang w:val="en-CA"/>
+        </w:rPr>
+        <w:t>UVic</w:t>
+      </w:r>
+      <w:proofErr w:type="spellEnd"/>
+      <w:r>
+        <w:rPr>
+          <w:rFonts w:ascii="Arial" w:hAnsi="Arial" w:cs="Arial"/>
+          <w:color w:val="222222"/>
+          <w:sz w:val="20"/>
+          <w:szCs w:val="20"/>
+          <w:lang w:val="en-CA"/>
+        </w:rPr>
+        <w:t>), and the Women Divers Hall of Fame, and equipment grants from Sea-Bird Electronics and Diver Alert Network</w:t>
+      </w:r>
+      <w:r>
+        <w:rPr>
+          <w:rFonts w:ascii="Arial" w:hAnsi="Arial" w:cs="Arial"/>
+          <w:color w:val="222222"/>
+          <w:sz w:val="20"/>
+          <w:szCs w:val="20"/>
+          <w:lang w:val="en-CA"/>
+        </w:rPr>
+        <w:t>. R.G. and J.K.B. acknowledge support from NSF RAPID (</w:t>
+      </w:r>
+      <w:r>
+        <w:rPr>
+          <w:rFonts w:ascii="Arial" w:hAnsi="Arial" w:cs="Arial"/>
+          <w:color w:val="222222"/>
+          <w:sz w:val="20"/>
+          <w:szCs w:val="20"/>
+          <w:highlight w:val="yellow"/>
+          <w:lang w:val="en-CA"/>
+        </w:rPr>
+        <w:t>insert grant # here</w:t>
+      </w:r>
+      <w:r>
+        <w:rPr>
+          <w:rFonts w:ascii="Arial" w:hAnsi="Arial" w:cs="Arial"/>
+          <w:color w:val="222222"/>
+          <w:sz w:val="20"/>
+          <w:szCs w:val="20"/>
+          <w:lang w:val="en-CA"/>
+        </w:rPr>
+        <w:t xml:space="preserve">). </w:t>
+      </w:r>
+      <w:r>
+        <w:rPr>
+          <w:rFonts w:ascii="Arial" w:hAnsi="Arial" w:cs="Arial"/>
+          <w:color w:val="222222"/>
+          <w:sz w:val="20"/>
+          <w:szCs w:val="20"/>
+          <w:lang w:val="en-CA"/>
+        </w:rPr>
+        <w:t xml:space="preserve">DCC and JKB acknowledge funding from </w:t>
+      </w:r>
+      <w:proofErr w:type="spellStart"/>
+      <w:r>
+        <w:rPr>
+          <w:rFonts w:ascii="Arial" w:hAnsi="Arial" w:cs="Arial"/>
+          <w:color w:val="222222"/>
+          <w:sz w:val="20"/>
+          <w:szCs w:val="20"/>
+          <w:lang w:val="en-CA"/>
+        </w:rPr>
+        <w:t>UVic’s</w:t>
+      </w:r>
+      <w:proofErr w:type="spellEnd"/>
+      <w:r>
+        <w:rPr>
+          <w:rFonts w:ascii="Arial" w:hAnsi="Arial" w:cs="Arial"/>
+          <w:color w:val="222222"/>
+          <w:sz w:val="20"/>
+          <w:szCs w:val="20"/>
+          <w:lang w:val="en-CA"/>
+        </w:rPr>
+        <w:t xml:space="preserve"> Centre for Asia-Pacific Initiatives. </w:t>
+      </w:r>
+      <w:r>
+        <w:rPr>
+          <w:rFonts w:ascii="Arial" w:hAnsi="Arial" w:cs="Arial"/>
+          <w:color w:val="222222"/>
+          <w:sz w:val="20"/>
+          <w:szCs w:val="20"/>
+          <w:lang w:val="en-CA"/>
+        </w:rPr>
+        <w:t xml:space="preserve">JKB acknowledges support from the Packard Foundation, the </w:t>
+      </w:r>
+      <w:proofErr w:type="spellStart"/>
+      <w:r>
+        <w:rPr>
+          <w:rFonts w:ascii="Arial" w:hAnsi="Arial" w:cs="Arial"/>
+          <w:color w:val="222222"/>
+          <w:sz w:val="20"/>
+          <w:szCs w:val="20"/>
+          <w:lang w:val="en-CA"/>
+        </w:rPr>
+        <w:t>Rufford</w:t>
+      </w:r>
+      <w:proofErr w:type="spellEnd"/>
+      <w:r>
+        <w:rPr>
+          <w:rFonts w:ascii="Arial" w:hAnsi="Arial" w:cs="Arial"/>
+          <w:color w:val="222222"/>
+          <w:sz w:val="20"/>
+          <w:szCs w:val="20"/>
+          <w:lang w:val="en-CA"/>
+        </w:rPr>
+        <w:t xml:space="preserve"> Maurice Laing Foundation, an NSERC Discovery Grant, the Canadian Foundation for Innovation, and the University of Victoria. </w:t>
+      </w:r>
+    </w:p>
+    <w:p>
+      <w:pPr>
+        <w:shd w:val="clear" w:color="auto" w:fill="FFFFFF"/>
+        <w:spacing w:after="240" w:line="480" w:lineRule="auto"/>
+        <w:rPr>
+          <w:rFonts w:ascii="Arial" w:hAnsi="Arial" w:cs="Arial"/>
+          <w:color w:val="222222"/>
+          <w:sz w:val="20"/>
+          <w:szCs w:val="20"/>
+          <w:lang w:val="en-CA"/>
+        </w:rPr>
+      </w:pPr>
+      <w:commentRangeStart w:id="2"/>
+      <w:r>
+        <w:rPr>
+          <w:rFonts w:ascii="Arial" w:hAnsi="Arial" w:cs="Arial"/>
+          <w:b/>
+          <w:bCs/>
+          <w:color w:val="222222"/>
+          <w:sz w:val="20"/>
+          <w:szCs w:val="20"/>
+          <w:lang w:val="en-CA"/>
+        </w:rPr>
+        <w:t>Author</w:t>
+      </w:r>
+      <w:commentRangeEnd w:id="2"/>
+      <w:r>
+        <w:rPr>
+          <w:rStyle w:val="CommentReference"/>
+        </w:rPr>
+        <w:commentReference w:id="2"/>
+      </w:r>
+      <w:r>
+        <w:rPr>
+          <w:rFonts w:ascii="Arial" w:hAnsi="Arial" w:cs="Arial"/>
+          <w:b/>
+          <w:bCs/>
+          <w:color w:val="222222"/>
+          <w:sz w:val="20"/>
+          <w:szCs w:val="20"/>
+          <w:lang w:val="en-CA"/>
+        </w:rPr>
+        <w:t xml:space="preserve"> Contributions</w:t>
+      </w:r>
+      <w:r>
+        <w:rPr>
+          <w:rFonts w:ascii="Arial" w:hAnsi="Arial" w:cs="Arial"/>
+          <w:color w:val="222222"/>
+          <w:sz w:val="20"/>
+          <w:szCs w:val="20"/>
+          <w:lang w:val="en-CA"/>
+        </w:rPr>
+        <w:t xml:space="preserve">: </w:t>
+      </w:r>
+      <w:r>
+        <w:rPr>
+          <w:rFonts w:ascii="Arial" w:hAnsi="Arial" w:cs="Arial"/>
+          <w:color w:val="222222"/>
+          <w:sz w:val="20"/>
+          <w:szCs w:val="20"/>
+          <w:lang w:val="en-CA"/>
+        </w:rPr>
+        <w:t>D.C.C., R.D.G</w:t>
+      </w:r>
+      <w:proofErr w:type="gramStart"/>
+      <w:r>
+        <w:rPr>
+          <w:rFonts w:ascii="Arial" w:hAnsi="Arial" w:cs="Arial"/>
+          <w:color w:val="222222"/>
+          <w:sz w:val="20"/>
+          <w:szCs w:val="20"/>
+          <w:lang w:val="en-CA"/>
+        </w:rPr>
+        <w:t>..</w:t>
+      </w:r>
+      <w:proofErr w:type="gramEnd"/>
+      <w:r>
+        <w:rPr>
+          <w:rFonts w:ascii="Arial" w:hAnsi="Arial" w:cs="Arial"/>
+          <w:color w:val="222222"/>
+          <w:sz w:val="20"/>
+          <w:szCs w:val="20"/>
+          <w:lang w:val="en-CA"/>
+        </w:rPr>
+        <w:t>, and J.K.B. planned the project, D.C.C., K.L.T. and J.K.B. collected the data</w:t>
+      </w:r>
+      <w:r>
+        <w:rPr>
+          <w:rFonts w:ascii="Arial" w:hAnsi="Arial" w:cs="Arial"/>
+          <w:color w:val="222222"/>
+          <w:sz w:val="20"/>
+          <w:szCs w:val="20"/>
+          <w:lang w:val="en-CA"/>
+        </w:rPr>
+        <w:t xml:space="preserve"> and conducted lab analyses</w:t>
+      </w:r>
+      <w:r>
+        <w:rPr>
+          <w:rFonts w:ascii="Arial" w:hAnsi="Arial" w:cs="Arial"/>
+          <w:color w:val="222222"/>
+          <w:sz w:val="20"/>
+          <w:szCs w:val="20"/>
+          <w:lang w:val="en-CA"/>
+        </w:rPr>
+        <w:t xml:space="preserve">. D.C.C. conducted the </w:t>
+      </w:r>
+      <w:r>
+        <w:rPr>
+          <w:rFonts w:ascii="Arial" w:hAnsi="Arial" w:cs="Arial"/>
+          <w:color w:val="222222"/>
+          <w:sz w:val="20"/>
+          <w:szCs w:val="20"/>
+          <w:lang w:val="en-CA"/>
+        </w:rPr>
+        <w:t xml:space="preserve">bioinformatics and statistical </w:t>
+      </w:r>
+      <w:r>
+        <w:rPr>
+          <w:rFonts w:ascii="Arial" w:hAnsi="Arial" w:cs="Arial"/>
+          <w:color w:val="222222"/>
+          <w:sz w:val="20"/>
+          <w:szCs w:val="20"/>
+          <w:lang w:val="en-CA"/>
+        </w:rPr>
+        <w:t>analyses.</w:t>
+      </w:r>
+      <w:r>
+        <w:rPr>
+          <w:rFonts w:ascii="Arial" w:hAnsi="Arial" w:cs="Arial"/>
+          <w:color w:val="222222"/>
+          <w:sz w:val="20"/>
+          <w:szCs w:val="20"/>
+          <w:lang w:val="en-CA"/>
+        </w:rPr>
+        <w:t xml:space="preserve"> More to come here on interpreting results, writing, </w:t>
+      </w:r>
+      <w:proofErr w:type="gramStart"/>
+      <w:r>
+        <w:rPr>
+          <w:rFonts w:ascii="Arial" w:hAnsi="Arial" w:cs="Arial"/>
+          <w:color w:val="222222"/>
+          <w:sz w:val="20"/>
+          <w:szCs w:val="20"/>
+          <w:lang w:val="en-CA"/>
+        </w:rPr>
+        <w:t>editing……</w:t>
+      </w:r>
+      <w:proofErr w:type="gramEnd"/>
+      <w:r>
+        <w:rPr>
+          <w:rFonts w:ascii="Arial" w:hAnsi="Arial" w:cs="Arial"/>
+          <w:color w:val="222222"/>
+          <w:sz w:val="20"/>
+          <w:szCs w:val="20"/>
+          <w:lang w:val="en-CA"/>
+        </w:rPr>
+        <w:t xml:space="preserve"> </w:t>
+      </w:r>
     </w:p>
     <w:p>
       <w:pPr>
         <w:shd w:val="clear" w:color="auto" w:fill="FFFFFF"/>
         <w:spacing w:after="240"/>
         <w:rPr>
-          <w:rFonts w:ascii="Arial" w:hAnsi="Arial" w:cs="Arial"/>
-          <w:color w:val="222222"/>
-          <w:sz w:val="20"/>
-          <w:szCs w:val="20"/>
-          <w:lang w:val="en-CA"/>
-        </w:rPr>
-      </w:pPr>
-      <w:commentRangeStart w:id="1"/>
+          <w:rFonts w:ascii="Arial" w:eastAsia="Times New Roman" w:hAnsi="Arial" w:cs="Arial"/>
+          <w:color w:val="222222"/>
+          <w:sz w:val="20"/>
+          <w:szCs w:val="20"/>
+          <w:lang w:val="en-CA"/>
+        </w:rPr>
+      </w:pPr>
+      <w:commentRangeStart w:id="3"/>
       <w:r>
         <w:rPr>
           <w:rFonts w:ascii="Arial" w:hAnsi="Arial" w:cs="Arial"/>
@@ -845,71 +1272,15 @@
           <w:szCs w:val="20"/>
           <w:lang w:val="en-CA"/>
         </w:rPr>
-        <w:t>Acknowledgements</w:t>
-      </w:r>
-      <w:commentRangeEnd w:id="1"/>
+        <w:t>Author</w:t>
+      </w:r>
+      <w:commentRangeEnd w:id="3"/>
       <w:r>
         <w:rPr>
           <w:rStyle w:val="CommentReference"/>
         </w:rPr>
-        <w:commentReference w:id="1"/>
-      </w:r>
-      <w:r>
-        <w:rPr>
-          <w:rFonts w:ascii="Arial" w:hAnsi="Arial" w:cs="Arial"/>
-          <w:color w:val="222222"/>
-          <w:sz w:val="20"/>
-          <w:szCs w:val="20"/>
-          <w:lang w:val="en-CA"/>
-        </w:rPr>
-        <w:t> </w:t>
-      </w:r>
-      <w:r>
-        <w:rPr>
-          <w:rFonts w:ascii="Arial" w:hAnsi="Arial" w:cs="Arial"/>
-          <w:color w:val="222222"/>
-          <w:sz w:val="20"/>
-          <w:szCs w:val="20"/>
-          <w:lang w:val="en-CA"/>
-        </w:rPr>
-        <w:t xml:space="preserve">Thanks </w:t>
-      </w:r>
-      <w:proofErr w:type="gramStart"/>
-      <w:r>
-        <w:rPr>
-          <w:rFonts w:ascii="Arial" w:hAnsi="Arial" w:cs="Arial"/>
-          <w:color w:val="222222"/>
-          <w:sz w:val="20"/>
-          <w:szCs w:val="20"/>
-          <w:lang w:val="en-CA"/>
-        </w:rPr>
-        <w:t>to……..</w:t>
-      </w:r>
-      <w:proofErr w:type="gramEnd"/>
-      <w:r>
-        <w:rPr>
-          <w:rFonts w:ascii="Arial" w:hAnsi="Arial" w:cs="Arial"/>
-          <w:color w:val="222222"/>
-          <w:sz w:val="20"/>
-          <w:szCs w:val="20"/>
-          <w:lang w:val="en-CA"/>
-        </w:rPr>
-        <w:t xml:space="preserve">   </w:t>
-      </w:r>
-    </w:p>
-    <w:p>
-      <w:pPr>
-        <w:shd w:val="clear" w:color="auto" w:fill="FFFFFF"/>
-        <w:spacing w:after="240"/>
-        <w:rPr>
-          <w:rFonts w:ascii="Arial" w:hAnsi="Arial" w:cs="Arial"/>
-          <w:color w:val="222222"/>
-          <w:sz w:val="20"/>
-          <w:szCs w:val="20"/>
-          <w:lang w:val="en-CA"/>
-        </w:rPr>
-      </w:pPr>
-      <w:commentRangeStart w:id="2"/>
+        <w:commentReference w:id="3"/>
+      </w:r>
       <w:r>
         <w:rPr>
           <w:rFonts w:ascii="Arial" w:hAnsi="Arial" w:cs="Arial"/>
@@ -920,26 +1291,7 @@
           <w:szCs w:val="20"/>
           <w:lang w:val="en-CA"/>
         </w:rPr>
-        <w:t>Author</w:t>
-      </w:r>
-      <w:commentRangeEnd w:id="2"/>
-      <w:r>
-        <w:rPr>
-          <w:rStyle w:val="CommentReference"/>
-        </w:rPr>
-        <w:commentReference w:id="2"/>
-      </w:r>
-      <w:r>
-        <w:rPr>
-          <w:rFonts w:ascii="Arial" w:hAnsi="Arial" w:cs="Arial"/>
-          <w:b/>
-          <w:bCs/>
-          <w:color w:val="222222"/>
-          <w:sz w:val="20"/>
-          <w:szCs w:val="20"/>
-          <w:lang w:val="en-CA"/>
-        </w:rPr>
-        <w:t xml:space="preserve"> Contributions</w:t>
+        <w:t xml:space="preserve"> Information</w:t>
       </w:r>
       <w:r>
         <w:rPr>
@@ -951,11 +1303,19 @@
         </w:rPr>
         <w:t xml:space="preserve">: </w:t>
       </w:r>
-    </w:p>
-    <w:p>
-      <w:pPr>
-        <w:shd w:val="clear" w:color="auto" w:fill="FFFFFF"/>
-        <w:spacing w:after="240"/>
+      <w:r>
+        <w:rPr>
+          <w:rFonts w:ascii="Arial" w:hAnsi="Arial" w:cs="Arial"/>
+          <w:color w:val="222222"/>
+          <w:sz w:val="20"/>
+          <w:szCs w:val="20"/>
+          <w:lang w:val="en-CA"/>
+        </w:rPr>
+        <w:t xml:space="preserve">The authors declare no competing financial interests. </w:t>
+      </w:r>
+    </w:p>
+    <w:p>
+      <w:pPr>
         <w:rPr>
           <w:rFonts w:ascii="Arial" w:eastAsia="Times New Roman" w:hAnsi="Arial" w:cs="Arial"/>
           <w:color w:val="222222"/>
@@ -964,51 +1324,7 @@
           <w:lang w:val="en-CA"/>
         </w:rPr>
       </w:pPr>
-      <w:commentRangeStart w:id="3"/>
-      <w:r>
-        <w:rPr>
-          <w:rFonts w:ascii="Arial" w:hAnsi="Arial" w:cs="Arial"/>
-          <w:b/>
-          <w:bCs/>
-          <w:color w:val="222222"/>
-          <w:sz w:val="20"/>
-          <w:szCs w:val="20"/>
-          <w:lang w:val="en-CA"/>
-        </w:rPr>
-        <w:t>Author</w:t>
-      </w:r>
-      <w:commentRangeEnd w:id="3"/>
-      <w:r>
-        <w:rPr>
-          <w:rStyle w:val="CommentReference"/>
-        </w:rPr>
-        <w:commentReference w:id="3"/>
-      </w:r>
-      <w:r>
-        <w:rPr>
-          <w:rFonts w:ascii="Arial" w:hAnsi="Arial" w:cs="Arial"/>
-          <w:b/>
-          <w:bCs/>
-          <w:color w:val="222222"/>
-          <w:sz w:val="20"/>
-          <w:szCs w:val="20"/>
-          <w:lang w:val="en-CA"/>
-        </w:rPr>
-        <w:t xml:space="preserve"> Information</w:t>
-      </w:r>
-      <w:r>
-        <w:rPr>
-          <w:rFonts w:ascii="Arial" w:hAnsi="Arial" w:cs="Arial"/>
-          <w:color w:val="222222"/>
-          <w:sz w:val="20"/>
-          <w:szCs w:val="20"/>
-          <w:lang w:val="en-CA"/>
-        </w:rPr>
-        <w:t xml:space="preserve">: </w:t>
-      </w:r>
-    </w:p>
-    <w:p>
-      <w:pPr>
+      <w:r>
         <w:rPr>
           <w:rFonts w:ascii="Arial" w:eastAsia="Times New Roman" w:hAnsi="Arial" w:cs="Arial"/>
           <w:color w:val="222222"/>
@@ -1016,15 +1332,6 @@
           <w:szCs w:val="20"/>
           <w:lang w:val="en-CA"/>
         </w:rPr>
-      </w:pPr>
-      <w:r>
-        <w:rPr>
-          <w:rFonts w:ascii="Arial" w:eastAsia="Times New Roman" w:hAnsi="Arial" w:cs="Arial"/>
-          <w:color w:val="222222"/>
-          <w:sz w:val="20"/>
-          <w:szCs w:val="20"/>
-          <w:lang w:val="en-CA"/>
-        </w:rPr>
         <w:br w:type="page"/>
       </w:r>
     </w:p>
@@ -1051,6 +1358,7 @@
           <w:shd w:val="clear" w:color="auto" w:fill="FFFFFF"/>
           <w:lang w:val="en-CA"/>
         </w:rPr>
+        <w:lastRenderedPageBreak/>
         <w:t>[</w:t>
       </w:r>
       <w:proofErr w:type="gramStart"/>
@@ -1791,6 +2099,7 @@
           <w:shd w:val="clear" w:color="auto" w:fill="FFFFFF"/>
           <w:lang w:val="en-CA"/>
         </w:rPr>
+        <w:lastRenderedPageBreak/>
         <w:t>[</w:t>
       </w:r>
       <w:proofErr w:type="gramStart"/>
@@ -2295,6 +2604,7 @@
           <w:shd w:val="clear" w:color="auto" w:fill="FFFFFF"/>
           <w:lang w:val="en-CA"/>
         </w:rPr>
+        <w:lastRenderedPageBreak/>
         <w:t>[</w:t>
       </w:r>
       <w:proofErr w:type="gramStart"/>
@@ -2549,6 +2859,78 @@
           <w:lang w:val="en-CA"/>
         </w:rPr>
       </w:pPr>
+      <w:r>
+        <w:rPr>
+          <w:rFonts w:ascii="Helvetica Neue" w:hAnsi="Helvetica Neue" w:cs="Times New Roman"/>
+          <w:color w:val="3E3F3A"/>
+          <w:sz w:val="21"/>
+          <w:szCs w:val="21"/>
+          <w:lang w:val="en-CA"/>
+        </w:rPr>
+        <w:t xml:space="preserve">Potentially </w:t>
+      </w:r>
+      <w:r>
+        <w:rPr>
+          <w:rFonts w:ascii="Helvetica Neue" w:hAnsi="Helvetica Neue" w:cs="Times New Roman"/>
+          <w:color w:val="3E3F3A"/>
+          <w:sz w:val="21"/>
+          <w:szCs w:val="21"/>
+          <w:lang w:val="en-CA"/>
+        </w:rPr>
+        <w:t xml:space="preserve">fit </w:t>
+      </w:r>
+      <w:r>
+        <w:rPr>
+          <w:rFonts w:ascii="Helvetica Neue" w:hAnsi="Helvetica Neue" w:cs="Times New Roman"/>
+          <w:color w:val="3E3F3A"/>
+          <w:sz w:val="21"/>
+          <w:szCs w:val="21"/>
+          <w:lang w:val="en-CA"/>
+        </w:rPr>
+        <w:t xml:space="preserve">the </w:t>
+      </w:r>
+      <w:proofErr w:type="spellStart"/>
+      <w:r>
+        <w:rPr>
+          <w:rFonts w:ascii="Helvetica Neue" w:hAnsi="Helvetica Neue" w:cs="Times New Roman"/>
+          <w:color w:val="3E3F3A"/>
+          <w:sz w:val="21"/>
+          <w:szCs w:val="21"/>
+          <w:lang w:val="en-CA"/>
+        </w:rPr>
+        <w:t>symbiodinium</w:t>
+      </w:r>
+      <w:proofErr w:type="spellEnd"/>
+      <w:r>
+        <w:rPr>
+          <w:rFonts w:ascii="Helvetica Neue" w:hAnsi="Helvetica Neue" w:cs="Times New Roman"/>
+          <w:color w:val="3E3F3A"/>
+          <w:sz w:val="21"/>
+          <w:szCs w:val="21"/>
+          <w:lang w:val="en-CA"/>
+        </w:rPr>
+        <w:t xml:space="preserve"> network plot</w:t>
+      </w:r>
+      <w:r>
+        <w:rPr>
+          <w:rFonts w:ascii="Helvetica Neue" w:hAnsi="Helvetica Neue" w:cs="Times New Roman"/>
+          <w:color w:val="3E3F3A"/>
+          <w:sz w:val="21"/>
+          <w:szCs w:val="21"/>
+          <w:lang w:val="en-CA"/>
+        </w:rPr>
+        <w:t xml:space="preserve"> in here as two subpanels</w:t>
+      </w:r>
+      <w:r>
+        <w:rPr>
+          <w:rFonts w:ascii="Helvetica Neue" w:hAnsi="Helvetica Neue" w:cs="Times New Roman"/>
+          <w:color w:val="3E3F3A"/>
+          <w:sz w:val="21"/>
+          <w:szCs w:val="21"/>
+          <w:lang w:val="en-CA"/>
+        </w:rPr>
+        <w:t xml:space="preserve">. </w:t>
+      </w:r>
     </w:p>
     <w:p>
       <w:pPr>
@@ -2561,50 +2943,565 @@
           <w:lang w:val="en-CA"/>
         </w:rPr>
       </w:pPr>
-      <w:r>
-        <w:rPr>
-          <w:rFonts w:ascii="Helvetica Neue" w:hAnsi="Helvetica Neue" w:cs="Times New Roman"/>
-          <w:color w:val="3E3F3A"/>
-          <w:sz w:val="21"/>
-          <w:szCs w:val="21"/>
-          <w:lang w:val="en-CA"/>
-        </w:rPr>
-        <w:t xml:space="preserve">Figure 4. </w:t>
+    </w:p>
+    <w:p>
+      <w:pPr>
+        <w:spacing w:after="150"/>
+        <w:rPr>
+          <w:rFonts w:ascii="Helvetica Neue" w:hAnsi="Helvetica Neue" w:cs="Times New Roman"/>
+          <w:color w:val="3E3F3A"/>
+          <w:sz w:val="21"/>
+          <w:szCs w:val="21"/>
+          <w:lang w:val="en-CA"/>
+        </w:rPr>
+      </w:pPr>
+    </w:p>
+    <w:p>
+      <w:pPr>
+        <w:rPr>
+          <w:rFonts w:ascii="Helvetica Neue" w:hAnsi="Helvetica Neue" w:cs="Times New Roman"/>
+          <w:color w:val="3E3F3A"/>
+          <w:sz w:val="21"/>
+          <w:szCs w:val="21"/>
+          <w:lang w:val="en-CA"/>
+        </w:rPr>
+      </w:pPr>
+      <w:r>
+        <w:rPr>
+          <w:rFonts w:ascii="Helvetica Neue" w:hAnsi="Helvetica Neue" w:cs="Times New Roman"/>
+          <w:color w:val="3E3F3A"/>
+          <w:sz w:val="21"/>
+          <w:szCs w:val="21"/>
+          <w:lang w:val="en-CA"/>
+        </w:rPr>
+        <w:br w:type="page"/>
+      </w:r>
+    </w:p>
+    <w:p>
+      <w:pPr>
+        <w:spacing w:after="150" w:line="480" w:lineRule="auto"/>
+        <w:rPr>
+          <w:rFonts w:ascii="Helvetica Neue" w:hAnsi="Helvetica Neue" w:cs="Times New Roman"/>
+          <w:color w:val="3E3F3A"/>
+          <w:sz w:val="21"/>
+          <w:szCs w:val="21"/>
+          <w:lang w:val="en-CA"/>
+        </w:rPr>
+      </w:pPr>
+      <w:r>
+        <w:rPr>
+          <w:rFonts w:ascii="Helvetica Neue" w:hAnsi="Helvetica Neue" w:cs="Times New Roman"/>
+          <w:b/>
+          <w:color w:val="3E3F3A"/>
+          <w:sz w:val="21"/>
+          <w:szCs w:val="21"/>
+          <w:lang w:val="en-CA"/>
+        </w:rPr>
+        <w:lastRenderedPageBreak/>
+        <w:t xml:space="preserve">Extended Data Figure 1 | </w:t>
+      </w:r>
+      <w:r>
+        <w:rPr>
+          <w:rFonts w:ascii="Helvetica Neue" w:hAnsi="Helvetica Neue" w:cs="Times New Roman"/>
+          <w:b/>
+          <w:color w:val="3E3F3A"/>
+          <w:sz w:val="21"/>
+          <w:szCs w:val="21"/>
+          <w:lang w:val="en-CA"/>
+        </w:rPr>
+        <w:t xml:space="preserve">Transition of individual tagged coral colonies on </w:t>
+      </w:r>
+      <w:proofErr w:type="spellStart"/>
+      <w:r>
+        <w:rPr>
+          <w:rFonts w:ascii="Helvetica Neue" w:hAnsi="Helvetica Neue" w:cs="Times New Roman"/>
+          <w:b/>
+          <w:color w:val="3E3F3A"/>
+          <w:sz w:val="21"/>
+          <w:szCs w:val="21"/>
+          <w:lang w:val="en-CA"/>
+        </w:rPr>
+        <w:t>Kiritimati</w:t>
+      </w:r>
+      <w:proofErr w:type="spellEnd"/>
+      <w:r>
+        <w:rPr>
+          <w:rFonts w:ascii="Helvetica Neue" w:hAnsi="Helvetica Neue" w:cs="Times New Roman"/>
+          <w:b/>
+          <w:color w:val="3E3F3A"/>
+          <w:sz w:val="21"/>
+          <w:szCs w:val="21"/>
+          <w:lang w:val="en-CA"/>
+        </w:rPr>
+        <w:t xml:space="preserve"> Island from </w:t>
+      </w:r>
+      <w:r>
+        <w:rPr>
+          <w:rFonts w:ascii="Helvetica Neue" w:eastAsia="Times New Roman" w:hAnsi="Helvetica Neue" w:cs="Times New Roman"/>
+          <w:b/>
+          <w:color w:val="3E3F3A"/>
+          <w:sz w:val="21"/>
+          <w:szCs w:val="21"/>
+          <w:shd w:val="clear" w:color="auto" w:fill="FFFFFF"/>
+          <w:lang w:val="en-CA"/>
+        </w:rPr>
+        <w:t>healthy – bleached – recovered</w:t>
+      </w:r>
+      <w:r>
+        <w:rPr>
+          <w:rFonts w:ascii="Helvetica Neue" w:hAnsi="Helvetica Neue" w:cs="Times New Roman"/>
+          <w:b/>
+          <w:color w:val="3E3F3A"/>
+          <w:sz w:val="21"/>
+          <w:szCs w:val="21"/>
+          <w:lang w:val="en-CA"/>
+        </w:rPr>
+        <w:t xml:space="preserve"> over the course </w:t>
+      </w:r>
+      <w:r>
+        <w:rPr>
+          <w:rFonts w:ascii="Helvetica Neue" w:eastAsia="Times New Roman" w:hAnsi="Helvetica Neue" w:cs="Times New Roman"/>
+          <w:b/>
+          <w:color w:val="3E3F3A"/>
+          <w:sz w:val="21"/>
+          <w:szCs w:val="21"/>
+          <w:shd w:val="clear" w:color="auto" w:fill="FFFFFF"/>
+          <w:lang w:val="en-CA"/>
+        </w:rPr>
+        <w:t>2015-2016 El Niño</w:t>
+      </w:r>
+      <w:r>
+        <w:rPr>
+          <w:rFonts w:ascii="Helvetica Neue" w:eastAsia="Times New Roman" w:hAnsi="Helvetica Neue" w:cs="Times New Roman"/>
+          <w:b/>
+          <w:color w:val="3E3F3A"/>
+          <w:sz w:val="21"/>
+          <w:szCs w:val="21"/>
+          <w:shd w:val="clear" w:color="auto" w:fill="FFFFFF"/>
+          <w:lang w:val="en-CA"/>
+        </w:rPr>
+        <w:t xml:space="preserve"> event. </w:t>
       </w:r>
       <w:proofErr w:type="gramStart"/>
       <w:r>
         <w:rPr>
-          <w:rFonts w:ascii="Helvetica Neue" w:hAnsi="Helvetica Neue" w:cs="Times New Roman"/>
-          <w:color w:val="3E3F3A"/>
-          <w:sz w:val="21"/>
-          <w:szCs w:val="21"/>
-          <w:lang w:val="en-CA"/>
-        </w:rPr>
-        <w:t xml:space="preserve">Potentially the </w:t>
+          <w:rFonts w:ascii="Helvetica Neue" w:eastAsia="Times New Roman" w:hAnsi="Helvetica Neue" w:cs="Times New Roman"/>
+          <w:color w:val="3E3F3A"/>
+          <w:sz w:val="21"/>
+          <w:szCs w:val="21"/>
+          <w:shd w:val="clear" w:color="auto" w:fill="FFFFFF"/>
+          <w:lang w:val="en-CA"/>
+        </w:rPr>
+        <w:t xml:space="preserve">Photographs of </w:t>
+      </w:r>
+      <w:commentRangeStart w:id="6"/>
+      <w:r>
+        <w:rPr>
+          <w:rFonts w:ascii="Helvetica Neue" w:eastAsia="Times New Roman" w:hAnsi="Helvetica Neue" w:cs="Times New Roman"/>
+          <w:b/>
+          <w:color w:val="3E3F3A"/>
+          <w:sz w:val="21"/>
+          <w:szCs w:val="21"/>
+          <w:shd w:val="clear" w:color="auto" w:fill="FFFFFF"/>
+          <w:lang w:val="en-CA"/>
+        </w:rPr>
+        <w:t>a.</w:t>
+      </w:r>
+      <w:r>
+        <w:rPr>
+          <w:rFonts w:ascii="Helvetica Neue" w:eastAsia="Times New Roman" w:hAnsi="Helvetica Neue" w:cs="Times New Roman"/>
+          <w:color w:val="3E3F3A"/>
+          <w:sz w:val="21"/>
+          <w:szCs w:val="21"/>
+          <w:shd w:val="clear" w:color="auto" w:fill="FFFFFF"/>
+          <w:lang w:val="en-CA"/>
+        </w:rPr>
+        <w:t xml:space="preserve"> </w:t>
       </w:r>
       <w:proofErr w:type="spellStart"/>
       <w:r>
         <w:rPr>
-          <w:rFonts w:ascii="Helvetica Neue" w:hAnsi="Helvetica Neue" w:cs="Times New Roman"/>
-          <w:color w:val="3E3F3A"/>
-          <w:sz w:val="21"/>
-          <w:szCs w:val="21"/>
-          <w:lang w:val="en-CA"/>
-        </w:rPr>
-        <w:t>symbiodinium</w:t>
+          <w:rFonts w:ascii="Helvetica Neue" w:eastAsia="Times New Roman" w:hAnsi="Helvetica Neue" w:cs="Times New Roman"/>
+          <w:i/>
+          <w:color w:val="3E3F3A"/>
+          <w:sz w:val="21"/>
+          <w:szCs w:val="21"/>
+          <w:shd w:val="clear" w:color="auto" w:fill="FFFFFF"/>
+          <w:lang w:val="en-CA"/>
+        </w:rPr>
+        <w:t>Favites</w:t>
       </w:r>
       <w:proofErr w:type="spellEnd"/>
       <w:r>
         <w:rPr>
-          <w:rFonts w:ascii="Helvetica Neue" w:hAnsi="Helvetica Neue" w:cs="Times New Roman"/>
-          <w:color w:val="3E3F3A"/>
-          <w:sz w:val="21"/>
-          <w:szCs w:val="21"/>
-          <w:lang w:val="en-CA"/>
-        </w:rPr>
-        <w:t xml:space="preserve"> network plot.</w:t>
+          <w:rFonts w:ascii="Helvetica Neue" w:eastAsia="Times New Roman" w:hAnsi="Helvetica Neue" w:cs="Times New Roman"/>
+          <w:i/>
+          <w:color w:val="3E3F3A"/>
+          <w:sz w:val="21"/>
+          <w:szCs w:val="21"/>
+          <w:shd w:val="clear" w:color="auto" w:fill="FFFFFF"/>
+          <w:lang w:val="en-CA"/>
+        </w:rPr>
+        <w:t xml:space="preserve"> </w:t>
+      </w:r>
+      <w:proofErr w:type="spellStart"/>
+      <w:r>
+        <w:rPr>
+          <w:rFonts w:ascii="Helvetica Neue" w:eastAsia="Times New Roman" w:hAnsi="Helvetica Neue" w:cs="Times New Roman"/>
+          <w:color w:val="3E3F3A"/>
+          <w:sz w:val="21"/>
+          <w:szCs w:val="21"/>
+          <w:shd w:val="clear" w:color="auto" w:fill="FFFFFF"/>
+          <w:lang w:val="en-CA"/>
+        </w:rPr>
+        <w:t>pentagona</w:t>
+      </w:r>
+      <w:proofErr w:type="spellEnd"/>
+      <w:r>
+        <w:rPr>
+          <w:rFonts w:ascii="Helvetica Neue" w:eastAsia="Times New Roman" w:hAnsi="Helvetica Neue" w:cs="Times New Roman"/>
+          <w:color w:val="3E3F3A"/>
+          <w:sz w:val="21"/>
+          <w:szCs w:val="21"/>
+          <w:shd w:val="clear" w:color="auto" w:fill="FFFFFF"/>
+          <w:lang w:val="en-CA"/>
+        </w:rPr>
+        <w:t xml:space="preserve">, </w:t>
+      </w:r>
+      <w:r>
+        <w:rPr>
+          <w:rFonts w:ascii="Helvetica Neue" w:eastAsia="Times New Roman" w:hAnsi="Helvetica Neue" w:cs="Times New Roman"/>
+          <w:b/>
+          <w:color w:val="3E3F3A"/>
+          <w:sz w:val="21"/>
+          <w:szCs w:val="21"/>
+          <w:shd w:val="clear" w:color="auto" w:fill="FFFFFF"/>
+          <w:lang w:val="en-CA"/>
+        </w:rPr>
+        <w:t>b.</w:t>
+      </w:r>
+      <w:r>
+        <w:rPr>
+          <w:rFonts w:ascii="Helvetica Neue" w:eastAsia="Times New Roman" w:hAnsi="Helvetica Neue" w:cs="Times New Roman"/>
+          <w:color w:val="3E3F3A"/>
+          <w:sz w:val="21"/>
+          <w:szCs w:val="21"/>
+          <w:shd w:val="clear" w:color="auto" w:fill="FFFFFF"/>
+          <w:lang w:val="en-CA"/>
+        </w:rPr>
+        <w:t xml:space="preserve"> </w:t>
+      </w:r>
+      <w:proofErr w:type="spellStart"/>
+      <w:r>
+        <w:rPr>
+          <w:rFonts w:ascii="Helvetica Neue" w:eastAsia="Times New Roman" w:hAnsi="Helvetica Neue" w:cs="Times New Roman"/>
+          <w:i/>
+          <w:color w:val="3E3F3A"/>
+          <w:sz w:val="21"/>
+          <w:szCs w:val="21"/>
+          <w:shd w:val="clear" w:color="auto" w:fill="FFFFFF"/>
+          <w:lang w:val="en-CA"/>
+        </w:rPr>
+        <w:t>Favia</w:t>
+      </w:r>
+      <w:proofErr w:type="spellEnd"/>
+      <w:r>
+        <w:rPr>
+          <w:rFonts w:ascii="Helvetica Neue" w:eastAsia="Times New Roman" w:hAnsi="Helvetica Neue" w:cs="Times New Roman"/>
+          <w:i/>
+          <w:color w:val="3E3F3A"/>
+          <w:sz w:val="21"/>
+          <w:szCs w:val="21"/>
+          <w:shd w:val="clear" w:color="auto" w:fill="FFFFFF"/>
+          <w:lang w:val="en-CA"/>
+        </w:rPr>
+        <w:t xml:space="preserve"> </w:t>
+      </w:r>
+      <w:proofErr w:type="spellStart"/>
+      <w:r>
+        <w:rPr>
+          <w:rFonts w:ascii="Helvetica Neue" w:eastAsia="Times New Roman" w:hAnsi="Helvetica Neue" w:cs="Times New Roman"/>
+          <w:i/>
+          <w:color w:val="3E3F3A"/>
+          <w:sz w:val="21"/>
+          <w:szCs w:val="21"/>
+          <w:shd w:val="clear" w:color="auto" w:fill="FFFFFF"/>
+          <w:lang w:val="en-CA"/>
+        </w:rPr>
+        <w:t>mathii</w:t>
+      </w:r>
+      <w:proofErr w:type="spellEnd"/>
+      <w:r>
+        <w:rPr>
+          <w:rFonts w:ascii="Helvetica Neue" w:eastAsia="Times New Roman" w:hAnsi="Helvetica Neue" w:cs="Times New Roman"/>
+          <w:color w:val="3E3F3A"/>
+          <w:sz w:val="21"/>
+          <w:szCs w:val="21"/>
+          <w:shd w:val="clear" w:color="auto" w:fill="FFFFFF"/>
+          <w:lang w:val="en-CA"/>
+        </w:rPr>
+        <w:t xml:space="preserve">, </w:t>
+      </w:r>
+      <w:r>
+        <w:rPr>
+          <w:rFonts w:ascii="Helvetica Neue" w:eastAsia="Times New Roman" w:hAnsi="Helvetica Neue" w:cs="Times New Roman"/>
+          <w:b/>
+          <w:color w:val="3E3F3A"/>
+          <w:sz w:val="21"/>
+          <w:szCs w:val="21"/>
+          <w:shd w:val="clear" w:color="auto" w:fill="FFFFFF"/>
+          <w:lang w:val="en-CA"/>
+        </w:rPr>
+        <w:t>c.</w:t>
+      </w:r>
+      <w:r>
+        <w:rPr>
+          <w:rFonts w:ascii="Helvetica Neue" w:eastAsia="Times New Roman" w:hAnsi="Helvetica Neue" w:cs="Times New Roman"/>
+          <w:color w:val="3E3F3A"/>
+          <w:sz w:val="21"/>
+          <w:szCs w:val="21"/>
+          <w:shd w:val="clear" w:color="auto" w:fill="FFFFFF"/>
+          <w:lang w:val="en-CA"/>
+        </w:rPr>
+        <w:t xml:space="preserve"> </w:t>
+      </w:r>
+      <w:proofErr w:type="spellStart"/>
+      <w:r>
+        <w:rPr>
+          <w:rFonts w:ascii="Helvetica Neue" w:eastAsia="Times New Roman" w:hAnsi="Helvetica Neue" w:cs="Times New Roman"/>
+          <w:color w:val="3E3F3A"/>
+          <w:sz w:val="21"/>
+          <w:szCs w:val="21"/>
+          <w:shd w:val="clear" w:color="auto" w:fill="FFFFFF"/>
+          <w:lang w:val="en-CA"/>
+        </w:rPr>
+        <w:t>Hydno</w:t>
+      </w:r>
+      <w:proofErr w:type="spellEnd"/>
+      <w:r>
+        <w:rPr>
+          <w:rFonts w:ascii="Helvetica Neue" w:eastAsia="Times New Roman" w:hAnsi="Helvetica Neue" w:cs="Times New Roman"/>
+          <w:color w:val="3E3F3A"/>
+          <w:sz w:val="21"/>
+          <w:szCs w:val="21"/>
+          <w:shd w:val="clear" w:color="auto" w:fill="FFFFFF"/>
+          <w:lang w:val="en-CA"/>
+        </w:rPr>
+        <w:t>???</w:t>
       </w:r>
       <w:proofErr w:type="gramEnd"/>
+      <w:r>
+        <w:rPr>
+          <w:rFonts w:ascii="Helvetica Neue" w:eastAsia="Times New Roman" w:hAnsi="Helvetica Neue" w:cs="Times New Roman"/>
+          <w:color w:val="3E3F3A"/>
+          <w:sz w:val="21"/>
+          <w:szCs w:val="21"/>
+          <w:shd w:val="clear" w:color="auto" w:fill="FFFFFF"/>
+          <w:lang w:val="en-CA"/>
+        </w:rPr>
+        <w:t xml:space="preserve"> </w:t>
+      </w:r>
+      <w:commentRangeEnd w:id="6"/>
+      <w:r>
+        <w:rPr>
+          <w:rStyle w:val="CommentReference"/>
+        </w:rPr>
+        <w:commentReference w:id="6"/>
+      </w:r>
+      <w:proofErr w:type="gramStart"/>
+      <w:r>
+        <w:rPr>
+          <w:rFonts w:ascii="Helvetica Neue" w:eastAsia="Times New Roman" w:hAnsi="Helvetica Neue" w:cs="Times New Roman"/>
+          <w:color w:val="3E3F3A"/>
+          <w:sz w:val="21"/>
+          <w:szCs w:val="21"/>
+          <w:shd w:val="clear" w:color="auto" w:fill="FFFFFF"/>
+          <w:lang w:val="en-CA"/>
+        </w:rPr>
+        <w:t>taken</w:t>
+      </w:r>
+      <w:proofErr w:type="gramEnd"/>
+      <w:r>
+        <w:rPr>
+          <w:rFonts w:ascii="Helvetica Neue" w:eastAsia="Times New Roman" w:hAnsi="Helvetica Neue" w:cs="Times New Roman"/>
+          <w:color w:val="3E3F3A"/>
+          <w:sz w:val="21"/>
+          <w:szCs w:val="21"/>
+          <w:shd w:val="clear" w:color="auto" w:fill="FFFFFF"/>
+          <w:lang w:val="en-CA"/>
+        </w:rPr>
+        <w:t xml:space="preserve"> prior to (</w:t>
+      </w:r>
+      <w:proofErr w:type="spellStart"/>
+      <w:r>
+        <w:rPr>
+          <w:rFonts w:ascii="Helvetica Neue" w:eastAsia="Times New Roman" w:hAnsi="Helvetica Neue" w:cs="Times New Roman"/>
+          <w:color w:val="3E3F3A"/>
+          <w:sz w:val="21"/>
+          <w:szCs w:val="21"/>
+          <w:shd w:val="clear" w:color="auto" w:fill="FFFFFF"/>
+          <w:lang w:val="en-CA"/>
+        </w:rPr>
+        <w:t>i</w:t>
+      </w:r>
+      <w:proofErr w:type="spellEnd"/>
+      <w:r>
+        <w:rPr>
+          <w:rFonts w:ascii="Helvetica Neue" w:eastAsia="Times New Roman" w:hAnsi="Helvetica Neue" w:cs="Times New Roman"/>
+          <w:color w:val="3E3F3A"/>
+          <w:sz w:val="21"/>
+          <w:szCs w:val="21"/>
+          <w:shd w:val="clear" w:color="auto" w:fill="FFFFFF"/>
+          <w:lang w:val="en-CA"/>
+        </w:rPr>
+        <w:t xml:space="preserve">-iii), during (iv-v) and after (v) the </w:t>
+      </w:r>
+      <w:proofErr w:type="spellStart"/>
+      <w:r>
+        <w:rPr>
+          <w:rFonts w:ascii="Helvetica Neue" w:eastAsia="Times New Roman" w:hAnsi="Helvetica Neue" w:cs="Times New Roman"/>
+          <w:color w:val="3E3F3A"/>
+          <w:sz w:val="21"/>
+          <w:szCs w:val="21"/>
+          <w:shd w:val="clear" w:color="auto" w:fill="FFFFFF"/>
+          <w:lang w:val="en-CA"/>
+        </w:rPr>
+        <w:t>the</w:t>
+      </w:r>
+      <w:proofErr w:type="spellEnd"/>
+      <w:r>
+        <w:rPr>
+          <w:rFonts w:ascii="Helvetica Neue" w:eastAsia="Times New Roman" w:hAnsi="Helvetica Neue" w:cs="Times New Roman"/>
+          <w:color w:val="3E3F3A"/>
+          <w:sz w:val="21"/>
+          <w:szCs w:val="21"/>
+          <w:shd w:val="clear" w:color="auto" w:fill="FFFFFF"/>
+          <w:lang w:val="en-CA"/>
+        </w:rPr>
+        <w:t xml:space="preserve"> heat stress</w:t>
+      </w:r>
+      <w:r>
+        <w:rPr>
+          <w:rFonts w:ascii="Helvetica Neue" w:eastAsia="Times New Roman" w:hAnsi="Helvetica Neue" w:cs="Times New Roman"/>
+          <w:color w:val="3E3F3A"/>
+          <w:sz w:val="21"/>
+          <w:szCs w:val="21"/>
+          <w:shd w:val="clear" w:color="auto" w:fill="FFFFFF"/>
+          <w:lang w:val="en-CA"/>
+        </w:rPr>
+        <w:t>. Roman numerals (</w:t>
+      </w:r>
+      <w:proofErr w:type="spellStart"/>
+      <w:r>
+        <w:rPr>
+          <w:rFonts w:ascii="Helvetica Neue" w:eastAsia="Times New Roman" w:hAnsi="Helvetica Neue" w:cs="Times New Roman"/>
+          <w:color w:val="3E3F3A"/>
+          <w:sz w:val="21"/>
+          <w:szCs w:val="21"/>
+          <w:shd w:val="clear" w:color="auto" w:fill="FFFFFF"/>
+          <w:lang w:val="en-CA"/>
+        </w:rPr>
+        <w:t>i</w:t>
+      </w:r>
+      <w:proofErr w:type="spellEnd"/>
+      <w:r>
+        <w:rPr>
+          <w:rFonts w:ascii="Helvetica Neue" w:eastAsia="Times New Roman" w:hAnsi="Helvetica Neue" w:cs="Times New Roman"/>
+          <w:color w:val="3E3F3A"/>
+          <w:sz w:val="21"/>
+          <w:szCs w:val="21"/>
+          <w:shd w:val="clear" w:color="auto" w:fill="FFFFFF"/>
+          <w:lang w:val="en-CA"/>
+        </w:rPr>
+        <w:t xml:space="preserve">-vi) align with those in Figure 1. </w:t>
+      </w:r>
+    </w:p>
+    <w:p>
+      <w:pPr>
+        <w:spacing w:line="480" w:lineRule="auto"/>
+        <w:rPr>
+          <w:rFonts w:ascii="Helvetica Neue" w:eastAsia="Times New Roman" w:hAnsi="Helvetica Neue" w:cs="Times New Roman"/>
+          <w:b/>
+          <w:color w:val="3E3F3A"/>
+          <w:sz w:val="21"/>
+          <w:szCs w:val="21"/>
+          <w:shd w:val="clear" w:color="auto" w:fill="FFFFFF"/>
+          <w:lang w:val="en-CA"/>
+        </w:rPr>
+      </w:pPr>
+    </w:p>
+    <w:p>
+      <w:pPr>
+        <w:rPr>
+          <w:rFonts w:ascii="Helvetica Neue" w:eastAsia="Times New Roman" w:hAnsi="Helvetica Neue" w:cs="Times New Roman"/>
+          <w:color w:val="3E3F3A"/>
+          <w:sz w:val="21"/>
+          <w:szCs w:val="21"/>
+          <w:shd w:val="clear" w:color="auto" w:fill="FFFFFF"/>
+          <w:lang w:val="en-CA"/>
+        </w:rPr>
+      </w:pPr>
+      <w:bookmarkStart w:id="7" w:name="_GoBack"/>
+      <w:bookmarkEnd w:id="7"/>
+      <w:r>
+        <w:rPr>
+          <w:rFonts w:ascii="Helvetica Neue" w:eastAsia="Times New Roman" w:hAnsi="Helvetica Neue" w:cs="Times New Roman"/>
+          <w:color w:val="3E3F3A"/>
+          <w:sz w:val="21"/>
+          <w:szCs w:val="21"/>
+          <w:shd w:val="clear" w:color="auto" w:fill="FFFFFF"/>
+          <w:lang w:val="en-CA"/>
+        </w:rPr>
+        <w:br w:type="page"/>
+      </w:r>
+    </w:p>
+    <w:p>
+      <w:pPr>
+        <w:spacing w:after="150"/>
+        <w:rPr>
+          <w:rFonts w:ascii="Helvetica Neue" w:hAnsi="Helvetica Neue" w:cs="Times New Roman"/>
+          <w:color w:val="3E3F3A"/>
+          <w:sz w:val="21"/>
+          <w:szCs w:val="21"/>
+          <w:lang w:val="en-CA"/>
+        </w:rPr>
+      </w:pPr>
+    </w:p>
+    <w:p>
+      <w:pPr>
+        <w:spacing w:after="150"/>
+        <w:rPr>
+          <w:rFonts w:ascii="Helvetica Neue" w:hAnsi="Helvetica Neue" w:cs="Times New Roman"/>
+          <w:color w:val="3E3F3A"/>
+          <w:sz w:val="21"/>
+          <w:szCs w:val="21"/>
+          <w:lang w:val="en-CA"/>
+        </w:rPr>
+      </w:pPr>
+    </w:p>
+    <w:p>
+      <w:pPr>
+        <w:spacing w:after="150"/>
+        <w:rPr>
+          <w:rFonts w:ascii="Helvetica Neue" w:hAnsi="Helvetica Neue" w:cs="Times New Roman"/>
+          <w:color w:val="3E3F3A"/>
+          <w:sz w:val="21"/>
+          <w:szCs w:val="21"/>
+          <w:lang w:val="en-CA"/>
+        </w:rPr>
+      </w:pPr>
+    </w:p>
+    <w:p>
+      <w:pPr>
+        <w:spacing w:after="150"/>
+        <w:rPr>
+          <w:rFonts w:ascii="Helvetica Neue" w:hAnsi="Helvetica Neue" w:cs="Times New Roman"/>
+          <w:color w:val="3E3F3A"/>
+          <w:sz w:val="21"/>
+          <w:szCs w:val="21"/>
+          <w:lang w:val="en-CA"/>
+        </w:rPr>
+      </w:pPr>
       <w:r>
         <w:rPr>
           <w:rFonts w:ascii="Helvetica Neue" w:hAnsi="Helvetica Neue" w:cs="Times New Roman"/>
@@ -2951,10 +3848,17 @@
       </w:pPr>
     </w:p>
   </w:comment>
-  <w:comment w:id="2" w:author="Julia Baum" w:date="2017-07-11T15:05:00Z" w:initials="JB">
+  <w:comment w:id="2" w:author="Julia Baum" w:date="2017-07-12T09:33:00Z" w:initials="JB">
     <w:p>
       <w:pPr>
         <w:pStyle w:val="CommentText"/>
+        <w:rPr>
+          <w:rFonts w:ascii="Arial" w:hAnsi="Arial" w:cs="Arial"/>
+          <w:color w:val="222222"/>
+          <w:sz w:val="20"/>
+          <w:szCs w:val="20"/>
+          <w:lang w:val="en-CA"/>
+        </w:rPr>
       </w:pPr>
       <w:r>
         <w:rPr>
@@ -3006,6 +3910,21 @@
           <w:lang w:val="en-CA"/>
         </w:rPr>
         <w:t> page for further explanation and examples.</w:t>
+      </w:r>
+    </w:p>
+    <w:p>
+      <w:pPr>
+        <w:pStyle w:val="CommentText"/>
+      </w:pPr>
+      <w:r>
+        <w:rPr>
+          <w:rFonts w:ascii="Arial" w:hAnsi="Arial" w:cs="Arial"/>
+          <w:color w:val="222222"/>
+          <w:sz w:val="20"/>
+          <w:szCs w:val="20"/>
+          <w:lang w:val="en-CA"/>
+        </w:rPr>
+        <w:t>Blanket statement: “All authors contributed to interpreting the results, and the writing and editing of the manuscript.”</w:t>
       </w:r>
     </w:p>
   </w:comment>
@@ -3510,20 +4429,37 @@
           <w:szCs w:val="21"/>
           <w:lang w:val="en-CA"/>
         </w:rPr>
-        <w:t xml:space="preserve">. all of the colonies with C died) OR due to shifts. Here, we are able to show that it is due to shifts in the community (i.e. </w:t>
-      </w:r>
-      <w:r>
-        <w:rPr>
-          <w:rFonts w:ascii="Helvetica Neue" w:hAnsi="Helvetica Neue" w:cs="Times New Roman"/>
-          <w:color w:val="3E3F3A"/>
-          <w:sz w:val="21"/>
-          <w:szCs w:val="21"/>
-          <w:lang w:val="en-CA"/>
-        </w:rPr>
-        <w:t xml:space="preserve">C shifted to D; while those with D died!!). </w:t>
-      </w:r>
-      <w:bookmarkStart w:id="6" w:name="_GoBack"/>
-      <w:bookmarkEnd w:id="6"/>
+        <w:t xml:space="preserve">. all of the colonies with C died) OR due to shifts. Here, we are able to show that it is due to shifts in the community (i.e. C shifted to D; while those with D died!!). </w:t>
+      </w:r>
+    </w:p>
+  </w:comment>
+  <w:comment w:id="6" w:author="Julia Baum" w:date="2017-07-12T09:47:00Z" w:initials="JB">
+    <w:p>
+      <w:pPr>
+        <w:pStyle w:val="CommentText"/>
+      </w:pPr>
+      <w:r>
+        <w:rPr>
+          <w:rStyle w:val="CommentReference"/>
+        </w:rPr>
+        <w:annotationRef/>
+      </w:r>
+      <w:proofErr w:type="gramStart"/>
+      <w:r>
+        <w:t>i</w:t>
+      </w:r>
+      <w:proofErr w:type="gramEnd"/>
+      <w:r>
+        <w:t xml:space="preserve">.e. three additional species to illustrate that this did not happen in a single species. Also, somewhere need to state sample size – how many of each species, including </w:t>
+      </w:r>
+      <w:proofErr w:type="spellStart"/>
+      <w:r>
+        <w:t>Platygyra</w:t>
+      </w:r>
+      <w:proofErr w:type="spellEnd"/>
+      <w:r>
+        <w:t xml:space="preserve">, that we observed this for. </w:t>
+      </w:r>
     </w:p>
   </w:comment>
 </w:comments>

</xml_diff>

<commit_message>
drafted paragraph describing Figure 3
</commit_message>
<xml_diff>
--- a/ms/Backup of Claar_etal_2017_Nature_ms_Draft.docx
+++ b/ms/Backup of Claar_etal_2017_Nature_ms_Draft.docx
@@ -563,42 +563,593 @@
         <w:spacing w:line="480" w:lineRule="auto"/>
         <w:rPr>
           <w:rFonts w:ascii="Helvetica Neue" w:eastAsia="Times New Roman" w:hAnsi="Helvetica Neue" w:cs="Times New Roman"/>
-          <w:b/>
-          <w:color w:val="3E3F3A"/>
-          <w:sz w:val="21"/>
-          <w:szCs w:val="21"/>
-          <w:shd w:val="clear" w:color="auto" w:fill="FFFFFF"/>
-          <w:lang w:val="en-CA"/>
-        </w:rPr>
-      </w:pPr>
+          <w:color w:val="3E3F3A"/>
+          <w:sz w:val="21"/>
+          <w:szCs w:val="21"/>
+          <w:shd w:val="clear" w:color="auto" w:fill="FFFFFF"/>
+          <w:lang w:val="en-CA"/>
+        </w:rPr>
+      </w:pPr>
+      <w:commentRangeStart w:id="1"/>
+      <w:r>
+        <w:rPr>
+          <w:rFonts w:ascii="Helvetica Neue" w:eastAsia="Times New Roman" w:hAnsi="Helvetica Neue" w:cs="Times New Roman"/>
+          <w:color w:val="3E3F3A"/>
+          <w:sz w:val="21"/>
+          <w:szCs w:val="21"/>
+          <w:shd w:val="clear" w:color="auto" w:fill="FFFFFF"/>
+          <w:lang w:val="en-CA"/>
+        </w:rPr>
+        <w:t>Global</w:t>
+      </w:r>
+      <w:commentRangeEnd w:id="1"/>
+      <w:r>
+        <w:rPr>
+          <w:rStyle w:val="CommentReference"/>
+        </w:rPr>
+        <w:commentReference w:id="1"/>
+      </w:r>
+      <w:r>
+        <w:rPr>
+          <w:rFonts w:ascii="Helvetica Neue" w:eastAsia="Times New Roman" w:hAnsi="Helvetica Neue" w:cs="Times New Roman"/>
+          <w:color w:val="3E3F3A"/>
+          <w:sz w:val="21"/>
+          <w:szCs w:val="21"/>
+          <w:shd w:val="clear" w:color="auto" w:fill="FFFFFF"/>
+          <w:lang w:val="en-CA"/>
+        </w:rPr>
+        <w:t xml:space="preserve"> climate change is </w:t>
+      </w:r>
+      <w:commentRangeStart w:id="2"/>
+      <w:r>
+        <w:rPr>
+          <w:rFonts w:ascii="Helvetica Neue" w:eastAsia="Times New Roman" w:hAnsi="Helvetica Neue" w:cs="Times New Roman"/>
+          <w:color w:val="3E3F3A"/>
+          <w:sz w:val="21"/>
+          <w:szCs w:val="21"/>
+          <w:shd w:val="clear" w:color="auto" w:fill="FFFFFF"/>
+          <w:lang w:val="en-CA"/>
+        </w:rPr>
+        <w:t>superimposed</w:t>
+      </w:r>
+      <w:commentRangeEnd w:id="2"/>
+      <w:r>
+        <w:rPr>
+          <w:rStyle w:val="CommentReference"/>
+        </w:rPr>
+        <w:commentReference w:id="2"/>
+      </w:r>
+      <w:r>
+        <w:rPr>
+          <w:rFonts w:ascii="Helvetica Neue" w:eastAsia="Times New Roman" w:hAnsi="Helvetica Neue" w:cs="Times New Roman"/>
+          <w:color w:val="3E3F3A"/>
+          <w:sz w:val="21"/>
+          <w:szCs w:val="21"/>
+          <w:shd w:val="clear" w:color="auto" w:fill="FFFFFF"/>
+          <w:lang w:val="en-CA"/>
+        </w:rPr>
+        <w:t xml:space="preserve"> on a suite of local stressors on coral reefs ranging from overfishing to pollution. Coral reef management </w:t>
+      </w:r>
+      <w:r>
+        <w:rPr>
+          <w:rFonts w:ascii="Helvetica Neue" w:eastAsia="Times New Roman" w:hAnsi="Helvetica Neue" w:cs="Times New Roman"/>
+          <w:color w:val="3E3F3A"/>
+          <w:sz w:val="21"/>
+          <w:szCs w:val="21"/>
+          <w:shd w:val="clear" w:color="auto" w:fill="FFFFFF"/>
+          <w:lang w:val="en-CA"/>
+        </w:rPr>
+        <w:t xml:space="preserve">has </w:t>
+      </w:r>
+      <w:r>
+        <w:rPr>
+          <w:rFonts w:ascii="Helvetica Neue" w:eastAsia="Times New Roman" w:hAnsi="Helvetica Neue" w:cs="Times New Roman"/>
+          <w:color w:val="3E3F3A"/>
+          <w:sz w:val="21"/>
+          <w:szCs w:val="21"/>
+          <w:shd w:val="clear" w:color="auto" w:fill="FFFFFF"/>
+          <w:lang w:val="en-CA"/>
+        </w:rPr>
+        <w:t xml:space="preserve">typically </w:t>
+      </w:r>
+      <w:r>
+        <w:rPr>
+          <w:rFonts w:ascii="Helvetica Neue" w:eastAsia="Times New Roman" w:hAnsi="Helvetica Neue" w:cs="Times New Roman"/>
+          <w:color w:val="3E3F3A"/>
+          <w:sz w:val="21"/>
+          <w:szCs w:val="21"/>
+          <w:shd w:val="clear" w:color="auto" w:fill="FFFFFF"/>
+          <w:lang w:val="en-CA"/>
+        </w:rPr>
+        <w:t>focused</w:t>
+      </w:r>
+      <w:r>
+        <w:rPr>
+          <w:rFonts w:ascii="Helvetica Neue" w:eastAsia="Times New Roman" w:hAnsi="Helvetica Neue" w:cs="Times New Roman"/>
+          <w:color w:val="3E3F3A"/>
+          <w:sz w:val="21"/>
+          <w:szCs w:val="21"/>
+          <w:shd w:val="clear" w:color="auto" w:fill="FFFFFF"/>
+          <w:lang w:val="en-CA"/>
+        </w:rPr>
+        <w:t xml:space="preserve"> on minimizing local stressors, through marine protected areas that restrict fishing pressure or limiting agricultural runoff and sewage inputs, rather than attempting to directly mitigate underlying climate </w:t>
+      </w:r>
+      <w:proofErr w:type="spellStart"/>
+      <w:r>
+        <w:rPr>
+          <w:rFonts w:ascii="Helvetica Neue" w:eastAsia="Times New Roman" w:hAnsi="Helvetica Neue" w:cs="Times New Roman"/>
+          <w:color w:val="3E3F3A"/>
+          <w:sz w:val="21"/>
+          <w:szCs w:val="21"/>
+          <w:shd w:val="clear" w:color="auto" w:fill="FFFFFF"/>
+          <w:lang w:val="en-CA"/>
+        </w:rPr>
+        <w:t>stressors</w:t>
+      </w:r>
+      <w:r>
+        <w:rPr>
+          <w:rFonts w:ascii="Helvetica Neue" w:eastAsia="Times New Roman" w:hAnsi="Helvetica Neue" w:cs="Times New Roman"/>
+          <w:color w:val="3E3F3A"/>
+          <w:sz w:val="21"/>
+          <w:szCs w:val="21"/>
+          <w:shd w:val="clear" w:color="auto" w:fill="FFFFFF"/>
+          <w:vertAlign w:val="superscript"/>
+          <w:lang w:val="en-CA"/>
+        </w:rPr>
+        <w:t>but</w:t>
+      </w:r>
+      <w:proofErr w:type="spellEnd"/>
+      <w:r>
+        <w:rPr>
+          <w:rFonts w:ascii="Helvetica Neue" w:eastAsia="Times New Roman" w:hAnsi="Helvetica Neue" w:cs="Times New Roman"/>
+          <w:color w:val="3E3F3A"/>
+          <w:sz w:val="21"/>
+          <w:szCs w:val="21"/>
+          <w:shd w:val="clear" w:color="auto" w:fill="FFFFFF"/>
+          <w:vertAlign w:val="superscript"/>
+          <w:lang w:val="en-CA"/>
+        </w:rPr>
+        <w:t xml:space="preserve"> see </w:t>
+      </w:r>
+      <w:proofErr w:type="spellStart"/>
+      <w:r>
+        <w:rPr>
+          <w:rFonts w:ascii="Helvetica Neue" w:eastAsia="Times New Roman" w:hAnsi="Helvetica Neue" w:cs="Times New Roman"/>
+          <w:color w:val="3E3F3A"/>
+          <w:sz w:val="21"/>
+          <w:szCs w:val="21"/>
+          <w:shd w:val="clear" w:color="auto" w:fill="FFFFFF"/>
+          <w:vertAlign w:val="superscript"/>
+          <w:lang w:val="en-CA"/>
+        </w:rPr>
+        <w:t>vanOppen</w:t>
+      </w:r>
+      <w:proofErr w:type="spellEnd"/>
+      <w:r>
+        <w:rPr>
+          <w:rFonts w:ascii="Helvetica Neue" w:eastAsia="Times New Roman" w:hAnsi="Helvetica Neue" w:cs="Times New Roman"/>
+          <w:color w:val="3E3F3A"/>
+          <w:sz w:val="21"/>
+          <w:szCs w:val="21"/>
+          <w:shd w:val="clear" w:color="auto" w:fill="FFFFFF"/>
+          <w:vertAlign w:val="superscript"/>
+          <w:lang w:val="en-CA"/>
+        </w:rPr>
+        <w:t xml:space="preserve"> et al. 2015 </w:t>
+      </w:r>
+      <w:proofErr w:type="spellStart"/>
+      <w:r>
+        <w:rPr>
+          <w:rFonts w:ascii="Helvetica Neue" w:eastAsia="Times New Roman" w:hAnsi="Helvetica Neue" w:cs="Times New Roman"/>
+          <w:color w:val="3E3F3A"/>
+          <w:sz w:val="21"/>
+          <w:szCs w:val="21"/>
+          <w:shd w:val="clear" w:color="auto" w:fill="FFFFFF"/>
+          <w:vertAlign w:val="superscript"/>
+          <w:lang w:val="en-CA"/>
+        </w:rPr>
+        <w:t>PNASetc.etc</w:t>
+      </w:r>
+      <w:proofErr w:type="spellEnd"/>
+      <w:r>
+        <w:rPr>
+          <w:rFonts w:ascii="Helvetica Neue" w:eastAsia="Times New Roman" w:hAnsi="Helvetica Neue" w:cs="Times New Roman"/>
+          <w:color w:val="3E3F3A"/>
+          <w:sz w:val="21"/>
+          <w:szCs w:val="21"/>
+          <w:shd w:val="clear" w:color="auto" w:fill="FFFFFF"/>
+          <w:lang w:val="en-CA"/>
+        </w:rPr>
+        <w:t>.</w:t>
+      </w:r>
+      <w:r>
+        <w:rPr>
+          <w:rFonts w:ascii="Helvetica Neue" w:eastAsia="Times New Roman" w:hAnsi="Helvetica Neue" w:cs="Times New Roman"/>
+          <w:color w:val="3E3F3A"/>
+          <w:sz w:val="21"/>
+          <w:szCs w:val="21"/>
+          <w:shd w:val="clear" w:color="auto" w:fill="FFFFFF"/>
+          <w:lang w:val="en-CA"/>
+        </w:rPr>
+        <w:t xml:space="preserve"> Local management measures can significantly enhance reef recovery rates following bleaching events, </w:t>
+      </w:r>
+      <w:r>
+        <w:rPr>
+          <w:rFonts w:ascii="Helvetica Neue" w:eastAsia="Times New Roman" w:hAnsi="Helvetica Neue" w:cs="Times New Roman"/>
+          <w:color w:val="3E3F3A"/>
+          <w:sz w:val="21"/>
+          <w:szCs w:val="21"/>
+          <w:shd w:val="clear" w:color="auto" w:fill="FFFFFF"/>
+          <w:lang w:val="en-CA"/>
+        </w:rPr>
+        <w:t xml:space="preserve">for example, by </w:t>
+      </w:r>
+      <w:r>
+        <w:rPr>
+          <w:rFonts w:ascii="Helvetica Neue" w:eastAsia="Times New Roman" w:hAnsi="Helvetica Neue" w:cs="Times New Roman"/>
+          <w:color w:val="3E3F3A"/>
+          <w:sz w:val="21"/>
+          <w:szCs w:val="21"/>
+          <w:shd w:val="clear" w:color="auto" w:fill="FFFFFF"/>
+          <w:lang w:val="en-CA"/>
+        </w:rPr>
+        <w:t xml:space="preserve">protecting populations of herbivorous fishes which indirectly provision space for new coral recruits by mediating competition between coral and </w:t>
+      </w:r>
+      <w:proofErr w:type="spellStart"/>
+      <w:r>
+        <w:rPr>
+          <w:rFonts w:ascii="Helvetica Neue" w:eastAsia="Times New Roman" w:hAnsi="Helvetica Neue" w:cs="Times New Roman"/>
+          <w:color w:val="3E3F3A"/>
+          <w:sz w:val="21"/>
+          <w:szCs w:val="21"/>
+          <w:shd w:val="clear" w:color="auto" w:fill="FFFFFF"/>
+          <w:lang w:val="en-CA"/>
+        </w:rPr>
+        <w:t>macroalgae</w:t>
+      </w:r>
+      <w:proofErr w:type="spellEnd"/>
+      <w:r>
+        <w:rPr>
+          <w:rFonts w:ascii="Helvetica Neue" w:eastAsia="Times New Roman" w:hAnsi="Helvetica Neue" w:cs="Times New Roman"/>
+          <w:color w:val="3E3F3A"/>
+          <w:sz w:val="21"/>
+          <w:szCs w:val="21"/>
+          <w:shd w:val="clear" w:color="auto" w:fill="FFFFFF"/>
+          <w:lang w:val="en-CA"/>
+        </w:rPr>
+        <w:t>.</w:t>
+      </w:r>
+      <w:r>
+        <w:rPr>
+          <w:rFonts w:ascii="Helvetica Neue" w:eastAsia="Times New Roman" w:hAnsi="Helvetica Neue" w:cs="Times New Roman"/>
+          <w:color w:val="3E3F3A"/>
+          <w:sz w:val="21"/>
+          <w:szCs w:val="21"/>
+          <w:shd w:val="clear" w:color="auto" w:fill="FFFFFF"/>
+          <w:lang w:val="en-CA"/>
+        </w:rPr>
+        <w:t xml:space="preserve"> What is unclear is if local management can</w:t>
+      </w:r>
+      <w:r>
+        <w:rPr>
+          <w:rFonts w:ascii="Helvetica Neue" w:eastAsia="Times New Roman" w:hAnsi="Helvetica Neue" w:cs="Times New Roman"/>
+          <w:color w:val="3E3F3A"/>
+          <w:sz w:val="21"/>
+          <w:szCs w:val="21"/>
+          <w:shd w:val="clear" w:color="auto" w:fill="FFFFFF"/>
+          <w:lang w:val="en-CA"/>
+        </w:rPr>
+        <w:t xml:space="preserve"> also</w:t>
+      </w:r>
+      <w:r>
+        <w:rPr>
+          <w:rFonts w:ascii="Helvetica Neue" w:eastAsia="Times New Roman" w:hAnsi="Helvetica Neue" w:cs="Times New Roman"/>
+          <w:color w:val="3E3F3A"/>
+          <w:sz w:val="21"/>
+          <w:szCs w:val="21"/>
+          <w:shd w:val="clear" w:color="auto" w:fill="FFFFFF"/>
+          <w:lang w:val="en-CA"/>
+        </w:rPr>
+        <w:t xml:space="preserve"> influence coral resistance to heat stress, and if so via which mechanisms. </w:t>
+      </w:r>
+      <w:r>
+        <w:rPr>
+          <w:rFonts w:ascii="Helvetica Neue" w:eastAsia="Times New Roman" w:hAnsi="Helvetica Neue" w:cs="Times New Roman"/>
+          <w:color w:val="3E3F3A"/>
+          <w:sz w:val="21"/>
+          <w:szCs w:val="21"/>
+          <w:shd w:val="clear" w:color="auto" w:fill="FFFFFF"/>
+          <w:lang w:val="en-CA"/>
+        </w:rPr>
+        <w:t xml:space="preserve">Coral bleaching and mortality on the Great Barrier Reef during the 2015-2016 El Niño event occurred irrespective of local protection, with no detectable differences across water quality or fishing pressure </w:t>
+      </w:r>
+      <w:proofErr w:type="spellStart"/>
+      <w:r>
+        <w:rPr>
+          <w:rFonts w:ascii="Helvetica Neue" w:eastAsia="Times New Roman" w:hAnsi="Helvetica Neue" w:cs="Times New Roman"/>
+          <w:color w:val="3E3F3A"/>
+          <w:sz w:val="21"/>
+          <w:szCs w:val="21"/>
+          <w:shd w:val="clear" w:color="auto" w:fill="FFFFFF"/>
+          <w:lang w:val="en-CA"/>
+        </w:rPr>
+        <w:t>levels</w:t>
+      </w:r>
+      <w:r>
+        <w:rPr>
+          <w:rFonts w:ascii="Helvetica Neue" w:eastAsia="Times New Roman" w:hAnsi="Helvetica Neue" w:cs="Times New Roman"/>
+          <w:color w:val="3E3F3A"/>
+          <w:sz w:val="21"/>
+          <w:szCs w:val="21"/>
+          <w:shd w:val="clear" w:color="auto" w:fill="FFFFFF"/>
+          <w:vertAlign w:val="superscript"/>
+          <w:lang w:val="en-CA"/>
+        </w:rPr>
+        <w:t>Hughes</w:t>
+      </w:r>
+      <w:proofErr w:type="spellEnd"/>
+      <w:r>
+        <w:rPr>
+          <w:rFonts w:ascii="Helvetica Neue" w:eastAsia="Times New Roman" w:hAnsi="Helvetica Neue" w:cs="Times New Roman"/>
+          <w:color w:val="3E3F3A"/>
+          <w:sz w:val="21"/>
+          <w:szCs w:val="21"/>
+          <w:shd w:val="clear" w:color="auto" w:fill="FFFFFF"/>
+          <w:vertAlign w:val="superscript"/>
+          <w:lang w:val="en-CA"/>
+        </w:rPr>
+        <w:t xml:space="preserve"> et al. 2017</w:t>
+      </w:r>
+      <w:r>
+        <w:rPr>
+          <w:rFonts w:ascii="Helvetica Neue" w:eastAsia="Times New Roman" w:hAnsi="Helvetica Neue" w:cs="Times New Roman"/>
+          <w:color w:val="3E3F3A"/>
+          <w:sz w:val="21"/>
+          <w:szCs w:val="21"/>
+          <w:shd w:val="clear" w:color="auto" w:fill="FFFFFF"/>
+          <w:lang w:val="en-CA"/>
+        </w:rPr>
+        <w:t>.</w:t>
+      </w:r>
+      <w:r>
+        <w:rPr>
+          <w:rFonts w:ascii="Helvetica Neue" w:eastAsia="Times New Roman" w:hAnsi="Helvetica Neue" w:cs="Times New Roman"/>
+          <w:color w:val="3E3F3A"/>
+          <w:sz w:val="21"/>
+          <w:szCs w:val="21"/>
+          <w:shd w:val="clear" w:color="auto" w:fill="FFFFFF"/>
+          <w:lang w:val="en-CA"/>
+        </w:rPr>
+        <w:t xml:space="preserve"> –</w:t>
+      </w:r>
+      <w:proofErr w:type="gramStart"/>
+      <w:r>
+        <w:rPr>
+          <w:rFonts w:ascii="Helvetica Neue" w:eastAsia="Times New Roman" w:hAnsi="Helvetica Neue" w:cs="Times New Roman"/>
+          <w:color w:val="3E3F3A"/>
+          <w:sz w:val="21"/>
+          <w:szCs w:val="21"/>
+          <w:shd w:val="clear" w:color="auto" w:fill="FFFFFF"/>
+          <w:lang w:val="en-CA"/>
+        </w:rPr>
+        <w:t>plus</w:t>
+      </w:r>
+      <w:proofErr w:type="gramEnd"/>
+      <w:r>
+        <w:rPr>
+          <w:rFonts w:ascii="Helvetica Neue" w:eastAsia="Times New Roman" w:hAnsi="Helvetica Neue" w:cs="Times New Roman"/>
+          <w:color w:val="3E3F3A"/>
+          <w:sz w:val="21"/>
+          <w:szCs w:val="21"/>
+          <w:shd w:val="clear" w:color="auto" w:fill="FFFFFF"/>
+          <w:lang w:val="en-CA"/>
+        </w:rPr>
+        <w:t xml:space="preserve"> Emily’s paper showing protection in Kenya didn’t matter either</w:t>
+      </w:r>
+      <w:r>
+        <w:rPr>
+          <w:rFonts w:ascii="Helvetica Neue" w:eastAsia="Times New Roman" w:hAnsi="Helvetica Neue" w:cs="Times New Roman"/>
+          <w:color w:val="3E3F3A"/>
+          <w:sz w:val="21"/>
+          <w:szCs w:val="21"/>
+          <w:shd w:val="clear" w:color="auto" w:fill="FFFFFF"/>
+          <w:lang w:val="en-CA"/>
+        </w:rPr>
+        <w:t xml:space="preserve"> –describe other studies that may have provided evidence that local protection does enhance resistance (</w:t>
+      </w:r>
+      <w:proofErr w:type="spellStart"/>
+      <w:r>
+        <w:rPr>
+          <w:rFonts w:ascii="Helvetica Neue" w:eastAsia="Times New Roman" w:hAnsi="Helvetica Neue" w:cs="Times New Roman"/>
+          <w:color w:val="3E3F3A"/>
+          <w:sz w:val="21"/>
+          <w:szCs w:val="21"/>
+          <w:shd w:val="clear" w:color="auto" w:fill="FFFFFF"/>
+          <w:lang w:val="en-CA"/>
+        </w:rPr>
+        <w:t>Carilli</w:t>
+      </w:r>
+      <w:proofErr w:type="spellEnd"/>
+      <w:r>
+        <w:rPr>
+          <w:rFonts w:ascii="Helvetica Neue" w:eastAsia="Times New Roman" w:hAnsi="Helvetica Neue" w:cs="Times New Roman"/>
+          <w:color w:val="3E3F3A"/>
+          <w:sz w:val="21"/>
+          <w:szCs w:val="21"/>
+          <w:shd w:val="clear" w:color="auto" w:fill="FFFFFF"/>
+          <w:lang w:val="en-CA"/>
+        </w:rPr>
+        <w:t xml:space="preserve">? </w:t>
+      </w:r>
+      <w:proofErr w:type="spellStart"/>
+      <w:r>
+        <w:rPr>
+          <w:rFonts w:ascii="Helvetica Neue" w:eastAsia="Times New Roman" w:hAnsi="Helvetica Neue" w:cs="Times New Roman"/>
+          <w:color w:val="3E3F3A"/>
+          <w:sz w:val="21"/>
+          <w:szCs w:val="21"/>
+          <w:shd w:val="clear" w:color="auto" w:fill="FFFFFF"/>
+          <w:lang w:val="en-CA"/>
+        </w:rPr>
+        <w:t>Etc</w:t>
+      </w:r>
+      <w:proofErr w:type="spellEnd"/>
+      <w:r>
+        <w:rPr>
+          <w:rFonts w:ascii="Helvetica Neue" w:eastAsia="Times New Roman" w:hAnsi="Helvetica Neue" w:cs="Times New Roman"/>
+          <w:color w:val="3E3F3A"/>
+          <w:sz w:val="21"/>
+          <w:szCs w:val="21"/>
+          <w:shd w:val="clear" w:color="auto" w:fill="FFFFFF"/>
+          <w:lang w:val="en-CA"/>
+        </w:rPr>
+        <w:t>) – but the mechanism was still unknown. –</w:t>
+      </w:r>
+      <w:proofErr w:type="gramStart"/>
+      <w:r>
+        <w:rPr>
+          <w:rFonts w:ascii="Helvetica Neue" w:eastAsia="Times New Roman" w:hAnsi="Helvetica Neue" w:cs="Times New Roman"/>
+          <w:color w:val="3E3F3A"/>
+          <w:sz w:val="21"/>
+          <w:szCs w:val="21"/>
+          <w:shd w:val="clear" w:color="auto" w:fill="FFFFFF"/>
+          <w:lang w:val="en-CA"/>
+        </w:rPr>
+        <w:t>then</w:t>
+      </w:r>
+      <w:proofErr w:type="gramEnd"/>
+      <w:r>
+        <w:rPr>
+          <w:rFonts w:ascii="Helvetica Neue" w:eastAsia="Times New Roman" w:hAnsi="Helvetica Neue" w:cs="Times New Roman"/>
+          <w:color w:val="3E3F3A"/>
+          <w:sz w:val="21"/>
+          <w:szCs w:val="21"/>
+          <w:shd w:val="clear" w:color="auto" w:fill="FFFFFF"/>
+          <w:lang w:val="en-CA"/>
+        </w:rPr>
+        <w:t xml:space="preserve"> a sentence describing what is known about how local protection influences </w:t>
+      </w:r>
+      <w:proofErr w:type="spellStart"/>
+      <w:r>
+        <w:rPr>
+          <w:rFonts w:ascii="Helvetica Neue" w:eastAsia="Times New Roman" w:hAnsi="Helvetica Neue" w:cs="Times New Roman"/>
+          <w:color w:val="3E3F3A"/>
+          <w:sz w:val="21"/>
+          <w:szCs w:val="21"/>
+          <w:shd w:val="clear" w:color="auto" w:fill="FFFFFF"/>
+          <w:lang w:val="en-CA"/>
+        </w:rPr>
+        <w:t>symbiodinium</w:t>
+      </w:r>
+      <w:proofErr w:type="spellEnd"/>
+      <w:r>
+        <w:rPr>
+          <w:rFonts w:ascii="Helvetica Neue" w:eastAsia="Times New Roman" w:hAnsi="Helvetica Neue" w:cs="Times New Roman"/>
+          <w:color w:val="3E3F3A"/>
+          <w:sz w:val="21"/>
+          <w:szCs w:val="21"/>
+          <w:shd w:val="clear" w:color="auto" w:fill="FFFFFF"/>
+          <w:lang w:val="en-CA"/>
+        </w:rPr>
+        <w:t xml:space="preserve"> communities. –</w:t>
+      </w:r>
+      <w:proofErr w:type="gramStart"/>
+      <w:r>
+        <w:rPr>
+          <w:rFonts w:ascii="Helvetica Neue" w:eastAsia="Times New Roman" w:hAnsi="Helvetica Neue" w:cs="Times New Roman"/>
+          <w:color w:val="3E3F3A"/>
+          <w:sz w:val="21"/>
+          <w:szCs w:val="21"/>
+          <w:shd w:val="clear" w:color="auto" w:fill="FFFFFF"/>
+          <w:lang w:val="en-CA"/>
+        </w:rPr>
+        <w:t>then</w:t>
+      </w:r>
+      <w:proofErr w:type="gramEnd"/>
+      <w:r>
+        <w:rPr>
+          <w:rFonts w:ascii="Helvetica Neue" w:eastAsia="Times New Roman" w:hAnsi="Helvetica Neue" w:cs="Times New Roman"/>
+          <w:color w:val="3E3F3A"/>
+          <w:sz w:val="21"/>
+          <w:szCs w:val="21"/>
+          <w:shd w:val="clear" w:color="auto" w:fill="FFFFFF"/>
+          <w:lang w:val="en-CA"/>
+        </w:rPr>
+        <w:t xml:space="preserve"> BOOM! Our findings (evidence PLUS the mechanism because we rock)!!! </w:t>
+      </w:r>
     </w:p>
     <w:p>
       <w:pPr>
         <w:spacing w:line="480" w:lineRule="auto"/>
         <w:rPr>
           <w:rFonts w:ascii="Helvetica Neue" w:eastAsia="Times New Roman" w:hAnsi="Helvetica Neue" w:cs="Times New Roman"/>
-          <w:b/>
-          <w:color w:val="3E3F3A"/>
-          <w:sz w:val="21"/>
-          <w:szCs w:val="21"/>
-          <w:shd w:val="clear" w:color="auto" w:fill="FFFFFF"/>
-          <w:lang w:val="en-CA"/>
-        </w:rPr>
-      </w:pPr>
+          <w:color w:val="3E3F3A"/>
+          <w:sz w:val="21"/>
+          <w:szCs w:val="21"/>
+          <w:shd w:val="clear" w:color="auto" w:fill="FFFFFF"/>
+          <w:lang w:val="en-CA"/>
+        </w:rPr>
+      </w:pPr>
+      <w:r>
+        <w:rPr>
+          <w:rFonts w:ascii="Helvetica Neue" w:eastAsia="Times New Roman" w:hAnsi="Helvetica Neue" w:cs="Times New Roman"/>
+          <w:color w:val="3E3F3A"/>
+          <w:sz w:val="21"/>
+          <w:szCs w:val="21"/>
+          <w:shd w:val="clear" w:color="auto" w:fill="FFFFFF"/>
+          <w:lang w:val="en-CA"/>
+        </w:rPr>
+        <w:t>Notes:</w:t>
+      </w:r>
     </w:p>
     <w:p>
       <w:pPr>
         <w:spacing w:line="480" w:lineRule="auto"/>
         <w:rPr>
           <w:rFonts w:ascii="Helvetica Neue" w:eastAsia="Times New Roman" w:hAnsi="Helvetica Neue" w:cs="Times New Roman"/>
-          <w:b/>
-          <w:color w:val="3E3F3A"/>
-          <w:sz w:val="21"/>
-          <w:szCs w:val="21"/>
-          <w:shd w:val="clear" w:color="auto" w:fill="FFFFFF"/>
-          <w:lang w:val="en-CA"/>
-        </w:rPr>
-      </w:pPr>
+          <w:color w:val="3E3F3A"/>
+          <w:sz w:val="21"/>
+          <w:szCs w:val="21"/>
+          <w:shd w:val="clear" w:color="auto" w:fill="FFFFFF"/>
+          <w:lang w:val="en-CA"/>
+        </w:rPr>
+      </w:pPr>
+      <w:r>
+        <w:rPr>
+          <w:rFonts w:ascii="Helvetica Neue" w:eastAsia="Times New Roman" w:hAnsi="Helvetica Neue" w:cs="Times New Roman"/>
+          <w:color w:val="3E3F3A"/>
+          <w:sz w:val="21"/>
+          <w:szCs w:val="21"/>
+          <w:shd w:val="clear" w:color="auto" w:fill="FFFFFF"/>
+          <w:lang w:val="en-CA"/>
+        </w:rPr>
+        <w:lastRenderedPageBreak/>
+        <w:t>-</w:t>
+      </w:r>
+      <w:proofErr w:type="gramStart"/>
+      <w:r>
+        <w:rPr>
+          <w:rFonts w:ascii="Helvetica Neue" w:eastAsia="Times New Roman" w:hAnsi="Helvetica Neue" w:cs="Times New Roman"/>
+          <w:color w:val="3E3F3A"/>
+          <w:sz w:val="21"/>
+          <w:szCs w:val="21"/>
+          <w:shd w:val="clear" w:color="auto" w:fill="FFFFFF"/>
+          <w:lang w:val="en-CA"/>
+        </w:rPr>
+        <w:t>it</w:t>
+      </w:r>
+      <w:proofErr w:type="gramEnd"/>
+      <w:r>
+        <w:rPr>
+          <w:rFonts w:ascii="Helvetica Neue" w:eastAsia="Times New Roman" w:hAnsi="Helvetica Neue" w:cs="Times New Roman"/>
+          <w:color w:val="3E3F3A"/>
+          <w:sz w:val="21"/>
+          <w:szCs w:val="21"/>
+          <w:shd w:val="clear" w:color="auto" w:fill="FFFFFF"/>
+          <w:lang w:val="en-CA"/>
+        </w:rPr>
+        <w:t xml:space="preserve"> has been unclear via what mechanism local protection would enhance coral resistance to heat stress – Here, we show that it does enhance coral resistance to heat stress **AND** we show the mechanism of how it does so. </w:t>
+      </w:r>
     </w:p>
     <w:p>
       <w:pPr>
@@ -728,59 +1279,28 @@
     </w:p>
     <w:p>
       <w:pPr>
-        <w:spacing w:line="480" w:lineRule="auto"/>
-        <w:rPr>
-          <w:rFonts w:ascii="Helvetica Neue" w:eastAsia="Times New Roman" w:hAnsi="Helvetica Neue" w:cs="Times New Roman"/>
-          <w:b/>
-          <w:color w:val="3E3F3A"/>
-          <w:sz w:val="21"/>
-          <w:szCs w:val="21"/>
-          <w:shd w:val="clear" w:color="auto" w:fill="FFFFFF"/>
-          <w:lang w:val="en-CA"/>
-        </w:rPr>
-      </w:pPr>
-    </w:p>
-    <w:p>
-      <w:pPr>
-        <w:spacing w:line="480" w:lineRule="auto"/>
-        <w:rPr>
-          <w:rFonts w:ascii="Helvetica Neue" w:eastAsia="Times New Roman" w:hAnsi="Helvetica Neue" w:cs="Times New Roman"/>
-          <w:b/>
-          <w:color w:val="3E3F3A"/>
-          <w:sz w:val="21"/>
-          <w:szCs w:val="21"/>
-          <w:shd w:val="clear" w:color="auto" w:fill="FFFFFF"/>
-          <w:lang w:val="en-CA"/>
-        </w:rPr>
-      </w:pPr>
-    </w:p>
-    <w:p>
-      <w:pPr>
-        <w:spacing w:line="480" w:lineRule="auto"/>
-        <w:rPr>
-          <w:rFonts w:ascii="Helvetica Neue" w:eastAsia="Times New Roman" w:hAnsi="Helvetica Neue" w:cs="Times New Roman"/>
-          <w:b/>
-          <w:color w:val="3E3F3A"/>
-          <w:sz w:val="21"/>
-          <w:szCs w:val="21"/>
-          <w:shd w:val="clear" w:color="auto" w:fill="FFFFFF"/>
-          <w:lang w:val="en-CA"/>
-        </w:rPr>
-      </w:pPr>
-    </w:p>
-    <w:p>
-      <w:pPr>
-        <w:spacing w:line="480" w:lineRule="auto"/>
-        <w:rPr>
-          <w:rFonts w:ascii="Helvetica Neue" w:eastAsia="Times New Roman" w:hAnsi="Helvetica Neue" w:cs="Times New Roman"/>
-          <w:b/>
-          <w:color w:val="3E3F3A"/>
-          <w:sz w:val="21"/>
-          <w:szCs w:val="21"/>
-          <w:shd w:val="clear" w:color="auto" w:fill="FFFFFF"/>
-          <w:lang w:val="en-CA"/>
-        </w:rPr>
-      </w:pPr>
+        <w:rPr>
+          <w:rFonts w:ascii="Arial" w:hAnsi="Arial" w:cs="Arial"/>
+          <w:b/>
+          <w:bCs/>
+          <w:color w:val="222222"/>
+          <w:sz w:val="20"/>
+          <w:szCs w:val="20"/>
+          <w:lang w:val="en-CA"/>
+        </w:rPr>
+      </w:pPr>
+      <w:r>
+        <w:rPr>
+          <w:rFonts w:ascii="Arial" w:hAnsi="Arial" w:cs="Arial"/>
+          <w:b/>
+          <w:bCs/>
+          <w:color w:val="222222"/>
+          <w:sz w:val="20"/>
+          <w:szCs w:val="20"/>
+          <w:lang w:val="en-CA"/>
+        </w:rPr>
+        <w:br w:type="page"/>
+      </w:r>
     </w:p>
     <w:p>
       <w:pPr>
@@ -794,7 +1314,7 @@
           <w:lang w:val="en-CA"/>
         </w:rPr>
       </w:pPr>
-      <w:commentRangeStart w:id="1"/>
+      <w:commentRangeStart w:id="4"/>
       <w:proofErr w:type="gramStart"/>
       <w:r>
         <w:rPr>
@@ -809,12 +1329,12 @@
         <w:lastRenderedPageBreak/>
         <w:t>Acknowledgements</w:t>
       </w:r>
-      <w:commentRangeEnd w:id="1"/>
+      <w:commentRangeEnd w:id="4"/>
       <w:r>
         <w:rPr>
           <w:rStyle w:val="CommentReference"/>
         </w:rPr>
-        <w:commentReference w:id="1"/>
+        <w:commentReference w:id="4"/>
       </w:r>
       <w:r>
         <w:rPr>
@@ -1102,7 +1622,7 @@
           <w:lang w:val="en-CA"/>
         </w:rPr>
       </w:pPr>
-      <w:commentRangeStart w:id="2"/>
+      <w:commentRangeStart w:id="5"/>
       <w:r>
         <w:rPr>
           <w:rFonts w:ascii="Arial" w:hAnsi="Arial" w:cs="Arial"/>
@@ -1115,12 +1635,12 @@
         </w:rPr>
         <w:t>Author</w:t>
       </w:r>
-      <w:commentRangeEnd w:id="2"/>
+      <w:commentRangeEnd w:id="5"/>
       <w:r>
         <w:rPr>
           <w:rStyle w:val="CommentReference"/>
         </w:rPr>
-        <w:commentReference w:id="2"/>
+        <w:commentReference w:id="5"/>
       </w:r>
       <w:r>
         <w:rPr>
@@ -1261,7 +1781,7 @@
           <w:lang w:val="en-CA"/>
         </w:rPr>
       </w:pPr>
-      <w:commentRangeStart w:id="3"/>
+      <w:commentRangeStart w:id="6"/>
       <w:r>
         <w:rPr>
           <w:rFonts w:ascii="Arial" w:hAnsi="Arial" w:cs="Arial"/>
@@ -1274,12 +1794,12 @@
         </w:rPr>
         <w:t>Author</w:t>
       </w:r>
-      <w:commentRangeEnd w:id="3"/>
+      <w:commentRangeEnd w:id="6"/>
       <w:r>
         <w:rPr>
           <w:rStyle w:val="CommentReference"/>
         </w:rPr>
-        <w:commentReference w:id="3"/>
+        <w:commentReference w:id="6"/>
       </w:r>
       <w:r>
         <w:rPr>
@@ -1400,7 +1920,7 @@
           <w:lang w:val="en-CA"/>
         </w:rPr>
       </w:pPr>
-      <w:commentRangeStart w:id="4"/>
+      <w:commentRangeStart w:id="7"/>
       <w:r>
         <w:rPr>
           <w:rFonts w:ascii="Helvetica Neue" w:eastAsia="Times New Roman" w:hAnsi="Helvetica Neue" w:cs="Times New Roman"/>
@@ -1413,12 +1933,12 @@
         </w:rPr>
         <w:t>Figure</w:t>
       </w:r>
-      <w:commentRangeEnd w:id="4"/>
+      <w:commentRangeEnd w:id="7"/>
       <w:r>
         <w:rPr>
           <w:rStyle w:val="CommentReference"/>
         </w:rPr>
-        <w:commentReference w:id="4"/>
+        <w:commentReference w:id="7"/>
       </w:r>
       <w:r>
         <w:rPr>
@@ -2152,7 +2672,7 @@
           <w:lang w:val="en-CA"/>
         </w:rPr>
       </w:pPr>
-      <w:commentRangeStart w:id="5"/>
+      <w:commentRangeStart w:id="8"/>
       <w:r>
         <w:rPr>
           <w:rFonts w:ascii="Helvetica Neue" w:eastAsia="Times New Roman" w:hAnsi="Helvetica Neue" w:cs="Times New Roman"/>
@@ -2165,12 +2685,12 @@
         </w:rPr>
         <w:t>Figure</w:t>
       </w:r>
-      <w:commentRangeEnd w:id="5"/>
+      <w:commentRangeEnd w:id="8"/>
       <w:r>
         <w:rPr>
           <w:rStyle w:val="CommentReference"/>
         </w:rPr>
-        <w:commentReference w:id="5"/>
+        <w:commentReference w:id="8"/>
       </w:r>
       <w:r>
         <w:rPr>
@@ -2982,6 +3502,7 @@
         <w:spacing w:after="150" w:line="480" w:lineRule="auto"/>
         <w:rPr>
           <w:rFonts w:ascii="Helvetica Neue" w:hAnsi="Helvetica Neue" w:cs="Times New Roman"/>
+          <w:b/>
           <w:color w:val="3E3F3A"/>
           <w:sz w:val="21"/>
           <w:szCs w:val="21"/>
@@ -2998,6 +3519,53 @@
           <w:lang w:val="en-CA"/>
         </w:rPr>
         <w:lastRenderedPageBreak/>
+        <w:t>[</w:t>
+      </w:r>
+      <w:proofErr w:type="gramStart"/>
+      <w:r>
+        <w:rPr>
+          <w:rFonts w:ascii="Helvetica Neue" w:hAnsi="Helvetica Neue" w:cs="Times New Roman"/>
+          <w:b/>
+          <w:color w:val="3E3F3A"/>
+          <w:sz w:val="21"/>
+          <w:szCs w:val="21"/>
+          <w:lang w:val="en-CA"/>
+        </w:rPr>
+        <w:t>insert</w:t>
+      </w:r>
+      <w:proofErr w:type="gramEnd"/>
+      <w:r>
+        <w:rPr>
+          <w:rFonts w:ascii="Helvetica Neue" w:hAnsi="Helvetica Neue" w:cs="Times New Roman"/>
+          <w:b/>
+          <w:color w:val="3E3F3A"/>
+          <w:sz w:val="21"/>
+          <w:szCs w:val="21"/>
+          <w:lang w:val="en-CA"/>
+        </w:rPr>
+        <w:t xml:space="preserve"> extended data figure 1 here]</w:t>
+      </w:r>
+    </w:p>
+    <w:p>
+      <w:pPr>
+        <w:spacing w:after="150" w:line="480" w:lineRule="auto"/>
+        <w:rPr>
+          <w:rFonts w:ascii="Helvetica Neue" w:hAnsi="Helvetica Neue" w:cs="Times New Roman"/>
+          <w:color w:val="3E3F3A"/>
+          <w:sz w:val="21"/>
+          <w:szCs w:val="21"/>
+          <w:lang w:val="en-CA"/>
+        </w:rPr>
+      </w:pPr>
+      <w:r>
+        <w:rPr>
+          <w:rFonts w:ascii="Helvetica Neue" w:hAnsi="Helvetica Neue" w:cs="Times New Roman"/>
+          <w:b/>
+          <w:color w:val="3E3F3A"/>
+          <w:sz w:val="21"/>
+          <w:szCs w:val="21"/>
+          <w:lang w:val="en-CA"/>
+        </w:rPr>
         <w:t xml:space="preserve">Extended Data Figure 1 | </w:t>
       </w:r>
       <w:r>
@@ -3094,7 +3662,7 @@
         </w:rPr>
         <w:t xml:space="preserve">Photographs of </w:t>
       </w:r>
-      <w:commentRangeStart w:id="6"/>
+      <w:commentRangeStart w:id="9"/>
       <w:r>
         <w:rPr>
           <w:rFonts w:ascii="Helvetica Neue" w:eastAsia="Times New Roman" w:hAnsi="Helvetica Neue" w:cs="Times New Roman"/>
@@ -3301,12 +3869,12 @@
         </w:rPr>
         <w:t xml:space="preserve"> </w:t>
       </w:r>
-      <w:commentRangeEnd w:id="6"/>
+      <w:commentRangeEnd w:id="9"/>
       <w:r>
         <w:rPr>
           <w:rStyle w:val="CommentReference"/>
         </w:rPr>
-        <w:commentReference w:id="6"/>
+        <w:commentReference w:id="9"/>
       </w:r>
       <w:proofErr w:type="gramStart"/>
       <w:r>
@@ -3378,18 +3946,7 @@
           <w:shd w:val="clear" w:color="auto" w:fill="FFFFFF"/>
           <w:lang w:val="en-CA"/>
         </w:rPr>
-        <w:t xml:space="preserve"> heat stress</w:t>
-      </w:r>
-      <w:r>
-        <w:rPr>
-          <w:rFonts w:ascii="Helvetica Neue" w:eastAsia="Times New Roman" w:hAnsi="Helvetica Neue" w:cs="Times New Roman"/>
-          <w:color w:val="3E3F3A"/>
-          <w:sz w:val="21"/>
-          <w:szCs w:val="21"/>
-          <w:shd w:val="clear" w:color="auto" w:fill="FFFFFF"/>
-          <w:lang w:val="en-CA"/>
-        </w:rPr>
-        <w:t>. Roman numerals (</w:t>
+        <w:t xml:space="preserve"> heat stress. Roman numerals (</w:t>
       </w:r>
       <w:proofErr w:type="spellStart"/>
       <w:r>
@@ -3441,8 +3998,6 @@
           <w:lang w:val="en-CA"/>
         </w:rPr>
       </w:pPr>
-      <w:bookmarkStart w:id="7" w:name="_GoBack"/>
-      <w:bookmarkEnd w:id="7"/>
       <w:r>
         <w:rPr>
           <w:rFonts w:ascii="Helvetica Neue" w:eastAsia="Times New Roman" w:hAnsi="Helvetica Neue" w:cs="Times New Roman"/>
@@ -3466,73 +4021,27 @@
           <w:lang w:val="en-CA"/>
         </w:rPr>
       </w:pPr>
-    </w:p>
-    <w:p>
-      <w:pPr>
-        <w:spacing w:after="150"/>
-        <w:rPr>
-          <w:rFonts w:ascii="Helvetica Neue" w:hAnsi="Helvetica Neue" w:cs="Times New Roman"/>
-          <w:color w:val="3E3F3A"/>
-          <w:sz w:val="21"/>
-          <w:szCs w:val="21"/>
-          <w:lang w:val="en-CA"/>
-        </w:rPr>
-      </w:pPr>
-    </w:p>
-    <w:p>
-      <w:pPr>
-        <w:spacing w:after="150"/>
-        <w:rPr>
-          <w:rFonts w:ascii="Helvetica Neue" w:hAnsi="Helvetica Neue" w:cs="Times New Roman"/>
-          <w:color w:val="3E3F3A"/>
-          <w:sz w:val="21"/>
-          <w:szCs w:val="21"/>
-          <w:lang w:val="en-CA"/>
-        </w:rPr>
-      </w:pPr>
-    </w:p>
-    <w:p>
-      <w:pPr>
-        <w:spacing w:after="150"/>
-        <w:rPr>
-          <w:rFonts w:ascii="Helvetica Neue" w:hAnsi="Helvetica Neue" w:cs="Times New Roman"/>
-          <w:color w:val="3E3F3A"/>
-          <w:sz w:val="21"/>
-          <w:szCs w:val="21"/>
-          <w:lang w:val="en-CA"/>
-        </w:rPr>
-      </w:pPr>
-      <w:r>
-        <w:rPr>
-          <w:rFonts w:ascii="Helvetica Neue" w:hAnsi="Helvetica Neue" w:cs="Times New Roman"/>
-          <w:color w:val="3E3F3A"/>
-          <w:sz w:val="21"/>
-          <w:szCs w:val="21"/>
-          <w:lang w:val="en-CA"/>
-        </w:rPr>
-        <w:t xml:space="preserve"> </w:t>
-      </w:r>
-    </w:p>
-    <w:p>
-      <w:pPr>
-        <w:spacing w:after="150"/>
-        <w:rPr>
-          <w:rFonts w:ascii="Helvetica Neue" w:hAnsi="Helvetica Neue" w:cs="Times New Roman"/>
-          <w:color w:val="3E3F3A"/>
-          <w:sz w:val="21"/>
-          <w:szCs w:val="21"/>
-          <w:lang w:val="en-CA"/>
-        </w:rPr>
-      </w:pPr>
-      <w:r>
-        <w:rPr>
-          <w:rFonts w:ascii="Helvetica Neue" w:hAnsi="Helvetica Neue" w:cs="Times New Roman"/>
-          <w:color w:val="3E3F3A"/>
-          <w:sz w:val="21"/>
-          <w:szCs w:val="21"/>
-          <w:lang w:val="en-CA"/>
-        </w:rPr>
-        <w:t xml:space="preserve">Figure 5. Potentially the rank abundance plot for </w:t>
+      <w:r>
+        <w:rPr>
+          <w:rFonts w:ascii="Helvetica Neue" w:hAnsi="Helvetica Neue" w:cs="Times New Roman"/>
+          <w:b/>
+          <w:color w:val="3E3F3A"/>
+          <w:sz w:val="21"/>
+          <w:szCs w:val="21"/>
+          <w:lang w:val="en-CA"/>
+        </w:rPr>
+        <w:lastRenderedPageBreak/>
+        <w:t>Extended Data Figure 2 |</w:t>
+      </w:r>
+      <w:r>
+        <w:rPr>
+          <w:rFonts w:ascii="Helvetica Neue" w:hAnsi="Helvetica Neue" w:cs="Times New Roman"/>
+          <w:color w:val="3E3F3A"/>
+          <w:sz w:val="21"/>
+          <w:szCs w:val="21"/>
+          <w:lang w:val="en-CA"/>
+        </w:rPr>
+        <w:t xml:space="preserve"> Potentially the rank abundance plot for </w:t>
       </w:r>
       <w:proofErr w:type="gramStart"/>
       <w:r>
@@ -3780,7 +4289,41 @@
       </w:pPr>
     </w:p>
   </w:comment>
-  <w:comment w:id="1" w:author="Julia Baum" w:date="2017-07-11T15:05:00Z" w:initials="JB">
+  <w:comment w:id="1" w:author="Julia Baum" w:date="2017-07-12T10:25:00Z" w:initials="JB">
+    <w:p>
+      <w:pPr>
+        <w:pStyle w:val="CommentText"/>
+      </w:pPr>
+      <w:r>
+        <w:rPr>
+          <w:rStyle w:val="CommentReference"/>
+        </w:rPr>
+        <w:annotationRef/>
+      </w:r>
+      <w:r>
+        <w:t xml:space="preserve">Paragraph setting up context for, and describing results of, Figure 3 – importance of local protection. </w:t>
+      </w:r>
+    </w:p>
+  </w:comment>
+  <w:comment w:id="2" w:author="Julia Baum" w:date="2017-07-12T10:39:00Z" w:initials="JB">
+    <w:p>
+      <w:pPr>
+        <w:pStyle w:val="CommentText"/>
+      </w:pPr>
+      <w:r>
+        <w:rPr>
+          <w:rStyle w:val="CommentReference"/>
+        </w:rPr>
+        <w:annotationRef/>
+      </w:r>
+      <w:r>
+        <w:t xml:space="preserve">Is C.C. superimposed on local stressors or are local stressors superimposed on C.C.? </w:t>
+      </w:r>
+      <w:bookmarkStart w:id="3" w:name="_GoBack"/>
+      <w:bookmarkEnd w:id="3"/>
+    </w:p>
+  </w:comment>
+  <w:comment w:id="4" w:author="Julia Baum" w:date="2017-07-11T15:05:00Z" w:initials="JB">
     <w:p>
       <w:pPr>
         <w:shd w:val="clear" w:color="auto" w:fill="FFFFFF"/>
@@ -3848,7 +4391,7 @@
       </w:pPr>
     </w:p>
   </w:comment>
-  <w:comment w:id="2" w:author="Julia Baum" w:date="2017-07-12T09:33:00Z" w:initials="JB">
+  <w:comment w:id="5" w:author="Julia Baum" w:date="2017-07-12T09:33:00Z" w:initials="JB">
     <w:p>
       <w:pPr>
         <w:pStyle w:val="CommentText"/>
@@ -3928,7 +4471,7 @@
       </w:r>
     </w:p>
   </w:comment>
-  <w:comment w:id="3" w:author="Julia Baum" w:date="2017-07-11T15:05:00Z" w:initials="JB">
+  <w:comment w:id="6" w:author="Julia Baum" w:date="2017-07-11T15:05:00Z" w:initials="JB">
     <w:p>
       <w:pPr>
         <w:shd w:val="clear" w:color="auto" w:fill="FFFFFF"/>
@@ -4129,7 +4672,7 @@
       </w:pPr>
     </w:p>
   </w:comment>
-  <w:comment w:id="4" w:author="Julia Baum" w:date="2017-07-11T14:59:00Z" w:initials="JB">
+  <w:comment w:id="7" w:author="Julia Baum" w:date="2017-07-11T14:59:00Z" w:initials="JB">
     <w:p>
       <w:pPr>
         <w:pStyle w:val="NormalWeb"/>
@@ -4183,7 +4726,7 @@
       </w:pPr>
     </w:p>
   </w:comment>
-  <w:comment w:id="5" w:author="Julia Baum" w:date="2017-07-11T15:23:00Z" w:initials="JB">
+  <w:comment w:id="8" w:author="Julia Baum" w:date="2017-07-11T15:23:00Z" w:initials="JB">
     <w:p>
       <w:pPr>
         <w:spacing w:after="150"/>
@@ -4433,7 +4976,7 @@
       </w:r>
     </w:p>
   </w:comment>
-  <w:comment w:id="6" w:author="Julia Baum" w:date="2017-07-12T09:47:00Z" w:initials="JB">
+  <w:comment w:id="9" w:author="Julia Baum" w:date="2017-07-12T09:47:00Z" w:initials="JB">
     <w:p>
       <w:pPr>
         <w:pStyle w:val="CommentText"/>
@@ -4616,8 +5159,124 @@
       </w:rPr>
     </w:lvl>
   </w:abstractNum>
+  <w:abstractNum w:abstractNumId="1">
+    <w:nsid w:val="71162083"/>
+    <w:multiLevelType w:val="hybridMultilevel"/>
+    <w:tmpl w:val="09D0E96E"/>
+    <w:lvl w:ilvl="0" w:tplc="89EA67D6">
+      <w:start w:val="1"/>
+      <w:numFmt w:val="bullet"/>
+      <w:lvlText w:val="–"/>
+      <w:lvlJc w:val="left"/>
+      <w:pPr>
+        <w:ind w:left="720" w:hanging="360"/>
+      </w:pPr>
+      <w:rPr>
+        <w:rFonts w:ascii="Helvetica Neue" w:eastAsia="Times New Roman" w:hAnsi="Helvetica Neue" w:cs="Times New Roman" w:hint="default"/>
+      </w:rPr>
+    </w:lvl>
+    <w:lvl w:ilvl="1" w:tplc="04090003" w:tentative="1">
+      <w:start w:val="1"/>
+      <w:numFmt w:val="bullet"/>
+      <w:lvlText w:val="o"/>
+      <w:lvlJc w:val="left"/>
+      <w:pPr>
+        <w:ind w:left="1440" w:hanging="360"/>
+      </w:pPr>
+      <w:rPr>
+        <w:rFonts w:ascii="Courier New" w:hAnsi="Courier New" w:hint="default"/>
+      </w:rPr>
+    </w:lvl>
+    <w:lvl w:ilvl="2" w:tplc="04090005" w:tentative="1">
+      <w:start w:val="1"/>
+      <w:numFmt w:val="bullet"/>
+      <w:lvlText w:val=""/>
+      <w:lvlJc w:val="left"/>
+      <w:pPr>
+        <w:ind w:left="2160" w:hanging="360"/>
+      </w:pPr>
+      <w:rPr>
+        <w:rFonts w:ascii="Wingdings" w:hAnsi="Wingdings" w:hint="default"/>
+      </w:rPr>
+    </w:lvl>
+    <w:lvl w:ilvl="3" w:tplc="04090001" w:tentative="1">
+      <w:start w:val="1"/>
+      <w:numFmt w:val="bullet"/>
+      <w:lvlText w:val=""/>
+      <w:lvlJc w:val="left"/>
+      <w:pPr>
+        <w:ind w:left="2880" w:hanging="360"/>
+      </w:pPr>
+      <w:rPr>
+        <w:rFonts w:ascii="Symbol" w:hAnsi="Symbol" w:hint="default"/>
+      </w:rPr>
+    </w:lvl>
+    <w:lvl w:ilvl="4" w:tplc="04090003" w:tentative="1">
+      <w:start w:val="1"/>
+      <w:numFmt w:val="bullet"/>
+      <w:lvlText w:val="o"/>
+      <w:lvlJc w:val="left"/>
+      <w:pPr>
+        <w:ind w:left="3600" w:hanging="360"/>
+      </w:pPr>
+      <w:rPr>
+        <w:rFonts w:ascii="Courier New" w:hAnsi="Courier New" w:hint="default"/>
+      </w:rPr>
+    </w:lvl>
+    <w:lvl w:ilvl="5" w:tplc="04090005" w:tentative="1">
+      <w:start w:val="1"/>
+      <w:numFmt w:val="bullet"/>
+      <w:lvlText w:val=""/>
+      <w:lvlJc w:val="left"/>
+      <w:pPr>
+        <w:ind w:left="4320" w:hanging="360"/>
+      </w:pPr>
+      <w:rPr>
+        <w:rFonts w:ascii="Wingdings" w:hAnsi="Wingdings" w:hint="default"/>
+      </w:rPr>
+    </w:lvl>
+    <w:lvl w:ilvl="6" w:tplc="04090001" w:tentative="1">
+      <w:start w:val="1"/>
+      <w:numFmt w:val="bullet"/>
+      <w:lvlText w:val=""/>
+      <w:lvlJc w:val="left"/>
+      <w:pPr>
+        <w:ind w:left="5040" w:hanging="360"/>
+      </w:pPr>
+      <w:rPr>
+        <w:rFonts w:ascii="Symbol" w:hAnsi="Symbol" w:hint="default"/>
+      </w:rPr>
+    </w:lvl>
+    <w:lvl w:ilvl="7" w:tplc="04090003" w:tentative="1">
+      <w:start w:val="1"/>
+      <w:numFmt w:val="bullet"/>
+      <w:lvlText w:val="o"/>
+      <w:lvlJc w:val="left"/>
+      <w:pPr>
+        <w:ind w:left="5760" w:hanging="360"/>
+      </w:pPr>
+      <w:rPr>
+        <w:rFonts w:ascii="Courier New" w:hAnsi="Courier New" w:hint="default"/>
+      </w:rPr>
+    </w:lvl>
+    <w:lvl w:ilvl="8" w:tplc="04090005" w:tentative="1">
+      <w:start w:val="1"/>
+      <w:numFmt w:val="bullet"/>
+      <w:lvlText w:val=""/>
+      <w:lvlJc w:val="left"/>
+      <w:pPr>
+        <w:ind w:left="6480" w:hanging="360"/>
+      </w:pPr>
+      <w:rPr>
+        <w:rFonts w:ascii="Wingdings" w:hAnsi="Wingdings" w:hint="default"/>
+      </w:rPr>
+    </w:lvl>
+  </w:abstractNum>
   <w:num w:numId="1">
     <w:abstractNumId w:val="0"/>
+  </w:num>
+  <w:num w:numId="2">
+    <w:abstractNumId w:val="1"/>
   </w:num>
 </w:numbering>
 </file>
@@ -5008,6 +5667,13 @@
       <w:contextualSpacing/>
     </w:pPr>
   </w:style>
+  <w:style w:type="paragraph" w:styleId="Revision">
+    <w:name w:val="Revision"/>
+    <w:hidden/>
+    <w:uiPriority w:val="99"/>
+    <w:semiHidden/>
+    <w:rsid w:val="00545C53"/>
+  </w:style>
 </w:styles>
 </file>
 
@@ -5397,6 +6063,13 @@
       <w:contextualSpacing/>
     </w:pPr>
   </w:style>
+  <w:style w:type="paragraph" w:styleId="Revision">
+    <w:name w:val="Revision"/>
+    <w:hidden/>
+    <w:uiPriority w:val="99"/>
+    <w:semiHidden/>
+    <w:rsid w:val="00545C53"/>
+  </w:style>
 </w:styles>
 </file>
 

</xml_diff>